<commit_message>
Result tables updated to correct ordering of factor variables.
</commit_message>
<xml_diff>
--- a/results/tables/MSWord/Table1_Summary_discipline.docx
+++ b/results/tables/MSWord/Table1_Summary_discipline.docx
@@ -2,9 +2,8 @@
 <file path=word/document.xml><?xml version="1.0" encoding="utf-8"?>
 <w:document xmlns:wpc="http://schemas.microsoft.com/office/word/2010/wordprocessingCanvas" xmlns:cx="http://schemas.microsoft.com/office/drawing/2014/chartex" xmlns:cx1="http://schemas.microsoft.com/office/drawing/2015/9/8/chartex" xmlns:cx2="http://schemas.microsoft.com/office/drawing/2015/10/21/chartex" xmlns:cx3="http://schemas.microsoft.com/office/drawing/2016/5/9/chartex" xmlns:cx4="http://schemas.microsoft.com/office/drawing/2016/5/10/chartex" xmlns:cx5="http://schemas.microsoft.com/office/drawing/2016/5/11/chartex" xmlns:cx6="http://schemas.microsoft.com/office/drawing/2016/5/12/chartex" xmlns:cx7="http://schemas.microsoft.com/office/drawing/2016/5/13/chartex" xmlns:cx8="http://schemas.microsoft.com/office/drawing/2016/5/14/chartex" xmlns:mc="http://schemas.openxmlformats.org/markup-compatibility/2006" xmlns:aink="http://schemas.microsoft.com/office/drawing/2016/ink" xmlns:am3d="http://schemas.microsoft.com/office/drawing/2017/model3d" xmlns:o="urn:schemas-microsoft-com:office:office" xmlns:r="http://schemas.openxmlformats.org/officeDocument/2006/relationships" xmlns:m="http://schemas.openxmlformats.org/officeDocument/2006/math" xmlns:v="urn:schemas-microsoft-com:vml" xmlns:wp14="http://schemas.microsoft.com/office/word/2010/wordprocessingDrawing" xmlns:wp="http://schemas.openxmlformats.org/drawingml/2006/wordprocessingDrawing" xmlns:w10="urn:schemas-microsoft-com:office:word" xmlns:w="http://schemas.openxmlformats.org/wordprocessingml/2006/main" xmlns:w14="http://schemas.microsoft.com/office/word/2010/wordml" xmlns:w15="http://schemas.microsoft.com/office/word/2012/wordml" xmlns:w16cex="http://schemas.microsoft.com/office/word/2018/wordml/cex" xmlns:w16cid="http://schemas.microsoft.com/office/word/2016/wordml/cid" xmlns:w16="http://schemas.microsoft.com/office/word/2018/wordml" xmlns:w16se="http://schemas.microsoft.com/office/word/2015/wordml/symex" xmlns:wpg="http://schemas.microsoft.com/office/word/2010/wordprocessingGroup" xmlns:wpi="http://schemas.microsoft.com/office/word/2010/wordprocessingInk" xmlns:wne="http://schemas.microsoft.com/office/word/2006/wordml" xmlns:wps="http://schemas.microsoft.com/office/word/2010/wordprocessingShape" mc:Ignorable="w14 w15 w16se w16cid w16 w16cex wp14">
   <w:body>
-    <w:tbl xmlns:w="http://schemas.openxmlformats.org/wordprocessingml/2006/main" xmlns:r="http://schemas.openxmlformats.org/officeDocument/2006/relationships" xmlns:w14="http://schemas.microsoft.com/office/word/2010/wordml" xmlns:wp="http://schemas.openxmlformats.org/drawingml/2006/wordprocessingDrawing" xmlns:a="http://schemas.openxmlformats.org/drawingml/2006/main" xmlns:pic="http://schemas.openxmlformats.org/drawingml/2006/picture">
+    <w:tbl xmlns:a="http://schemas.openxmlformats.org/drawingml/2006/main" xmlns:pic="http://schemas.openxmlformats.org/drawingml/2006/picture">
       <w:tblPr>
-        NA"/&gt;
         <w:tblLayout w:type="fixed"/>
         <w:jc w:val="center"/>
         <w:tblLook w:firstRow="1" w:lastRow="0" w:firstColumn="0" w:lastColumn="0" w:noHBand="0" w:noVBand="1"/>
@@ -46,7 +45,7 @@
               <w:spacing w:after="100" w:before="100" w:line="240"/>
               <w:ind w:firstLine="0" w:left="100" w:right="100"/>
             </w:pPr>
-            <w:r xmlns:w="http://schemas.openxmlformats.org/wordprocessingml/2006/main" xmlns:wp="http://schemas.openxmlformats.org/drawingml/2006/wordprocessingDrawing" xmlns:r="http://schemas.openxmlformats.org/officeDocument/2006/relationships" xmlns:w14="http://schemas.microsoft.com/office/word/2010/wordml">
+            <w:r>
               <w:rPr>
                 <w:rFonts w:ascii="Helvetica" w:hAnsi="Helvetica" w:eastAsia="Helvetica" w:cs="Helvetica"/>
                 <w:sz w:val="22"/>
@@ -78,7 +77,7 @@
               <w:spacing w:after="100" w:before="100" w:line="240"/>
               <w:ind w:firstLine="0" w:left="100" w:right="100"/>
             </w:pPr>
-            <w:r xmlns:w="http://schemas.openxmlformats.org/wordprocessingml/2006/main" xmlns:wp="http://schemas.openxmlformats.org/drawingml/2006/wordprocessingDrawing" xmlns:r="http://schemas.openxmlformats.org/officeDocument/2006/relationships" xmlns:w14="http://schemas.microsoft.com/office/word/2010/wordml">
+            <w:r>
               <w:rPr>
                 <w:rFonts w:ascii="Helvetica" w:hAnsi="Helvetica" w:eastAsia="Helvetica" w:cs="Helvetica"/>
                 <w:sz w:val="22"/>
@@ -112,7 +111,7 @@
               <w:spacing w:after="100" w:before="100" w:line="240"/>
               <w:ind w:firstLine="0" w:left="100" w:right="100"/>
             </w:pPr>
-            <w:r xmlns:w="http://schemas.openxmlformats.org/wordprocessingml/2006/main" xmlns:wp="http://schemas.openxmlformats.org/drawingml/2006/wordprocessingDrawing" xmlns:r="http://schemas.openxmlformats.org/officeDocument/2006/relationships" xmlns:w14="http://schemas.microsoft.com/office/word/2010/wordml">
+            <w:r>
               <w:rPr>
                 <w:rFonts w:ascii="Helvetica" w:hAnsi="Helvetica" w:eastAsia="Helvetica" w:cs="Helvetica"/>
                 <w:sz w:val="22"/>
@@ -146,7 +145,7 @@
               <w:spacing w:after="100" w:before="100" w:line="240"/>
               <w:ind w:firstLine="0" w:left="100" w:right="100"/>
             </w:pPr>
-            <w:r xmlns:w="http://schemas.openxmlformats.org/wordprocessingml/2006/main" xmlns:wp="http://schemas.openxmlformats.org/drawingml/2006/wordprocessingDrawing" xmlns:r="http://schemas.openxmlformats.org/officeDocument/2006/relationships" xmlns:w14="http://schemas.microsoft.com/office/word/2010/wordml">
+            <w:r>
               <w:rPr>
                 <w:rFonts w:ascii="Helvetica" w:hAnsi="Helvetica" w:eastAsia="Helvetica" w:cs="Helvetica"/>
                 <w:sz w:val="22"/>
@@ -180,7 +179,7 @@
               <w:spacing w:after="100" w:before="100" w:line="240"/>
               <w:ind w:firstLine="0" w:left="100" w:right="100"/>
             </w:pPr>
-            <w:r xmlns:w="http://schemas.openxmlformats.org/wordprocessingml/2006/main" xmlns:wp="http://schemas.openxmlformats.org/drawingml/2006/wordprocessingDrawing" xmlns:r="http://schemas.openxmlformats.org/officeDocument/2006/relationships" xmlns:w14="http://schemas.microsoft.com/office/word/2010/wordml">
+            <w:r>
               <w:rPr>
                 <w:rFonts w:ascii="Helvetica" w:hAnsi="Helvetica" w:eastAsia="Helvetica" w:cs="Helvetica"/>
                 <w:sz w:val="22"/>
@@ -214,7 +213,7 @@
               <w:spacing w:after="100" w:before="100" w:line="240"/>
               <w:ind w:firstLine="0" w:left="100" w:right="100"/>
             </w:pPr>
-            <w:r xmlns:w="http://schemas.openxmlformats.org/wordprocessingml/2006/main" xmlns:wp="http://schemas.openxmlformats.org/drawingml/2006/wordprocessingDrawing" xmlns:r="http://schemas.openxmlformats.org/officeDocument/2006/relationships" xmlns:w14="http://schemas.microsoft.com/office/word/2010/wordml">
+            <w:r>
               <w:rPr>
                 <w:rFonts w:ascii="Helvetica" w:hAnsi="Helvetica" w:eastAsia="Helvetica" w:cs="Helvetica"/>
                 <w:sz w:val="22"/>
@@ -248,7 +247,7 @@
               <w:spacing w:after="100" w:before="100" w:line="240"/>
               <w:ind w:firstLine="0" w:left="100" w:right="100"/>
             </w:pPr>
-            <w:r xmlns:w="http://schemas.openxmlformats.org/wordprocessingml/2006/main" xmlns:wp="http://schemas.openxmlformats.org/drawingml/2006/wordprocessingDrawing" xmlns:r="http://schemas.openxmlformats.org/officeDocument/2006/relationships" xmlns:w14="http://schemas.microsoft.com/office/word/2010/wordml">
+            <w:r>
               <w:rPr>
                 <w:rFonts w:ascii="Helvetica" w:hAnsi="Helvetica" w:eastAsia="Helvetica" w:cs="Helvetica"/>
                 <w:sz w:val="22"/>
@@ -282,7 +281,7 @@
               <w:spacing w:after="100" w:before="100" w:line="240"/>
               <w:ind w:firstLine="0" w:left="100" w:right="100"/>
             </w:pPr>
-            <w:r xmlns:w="http://schemas.openxmlformats.org/wordprocessingml/2006/main" xmlns:wp="http://schemas.openxmlformats.org/drawingml/2006/wordprocessingDrawing" xmlns:r="http://schemas.openxmlformats.org/officeDocument/2006/relationships" xmlns:w14="http://schemas.microsoft.com/office/word/2010/wordml">
+            <w:r>
               <w:rPr>
                 <w:rFonts w:ascii="Helvetica" w:hAnsi="Helvetica" w:eastAsia="Helvetica" w:cs="Helvetica"/>
                 <w:sz w:val="22"/>
@@ -319,7 +318,7 @@
               <w:spacing w:after="100" w:before="100" w:line="240"/>
               <w:ind w:firstLine="0" w:left="100" w:right="100"/>
             </w:pPr>
-            <w:r xmlns:w="http://schemas.openxmlformats.org/wordprocessingml/2006/main" xmlns:wp="http://schemas.openxmlformats.org/drawingml/2006/wordprocessingDrawing" xmlns:r="http://schemas.openxmlformats.org/officeDocument/2006/relationships" xmlns:w14="http://schemas.microsoft.com/office/word/2010/wordml">
+            <w:r>
               <w:rPr>
                 <w:rFonts w:ascii="Helvetica" w:hAnsi="Helvetica" w:eastAsia="Helvetica" w:cs="Helvetica"/>
                 <w:b/>
@@ -349,7 +348,7 @@
               <w:spacing w:after="100" w:before="100" w:line="240"/>
               <w:ind w:firstLine="0" w:left="100" w:right="100"/>
             </w:pPr>
-            <w:r xmlns:w="http://schemas.openxmlformats.org/wordprocessingml/2006/main" xmlns:wp="http://schemas.openxmlformats.org/drawingml/2006/wordprocessingDrawing" xmlns:r="http://schemas.openxmlformats.org/officeDocument/2006/relationships" xmlns:w14="http://schemas.microsoft.com/office/word/2010/wordml">
+            <w:r>
               <w:rPr>
                 <w:rFonts w:ascii="Helvetica" w:hAnsi="Helvetica" w:eastAsia="Helvetica" w:cs="Helvetica"/>
                 <w:sz w:val="22"/>
@@ -378,7 +377,7 @@
               <w:spacing w:after="100" w:before="100" w:line="240"/>
               <w:ind w:firstLine="0" w:left="100" w:right="100"/>
             </w:pPr>
-            <w:r xmlns:w="http://schemas.openxmlformats.org/wordprocessingml/2006/main" xmlns:wp="http://schemas.openxmlformats.org/drawingml/2006/wordprocessingDrawing" xmlns:r="http://schemas.openxmlformats.org/officeDocument/2006/relationships" xmlns:w14="http://schemas.microsoft.com/office/word/2010/wordml">
+            <w:r>
               <w:rPr>
                 <w:rFonts w:ascii="Helvetica" w:hAnsi="Helvetica" w:eastAsia="Helvetica" w:cs="Helvetica"/>
                 <w:sz w:val="22"/>
@@ -407,7 +406,7 @@
               <w:spacing w:after="100" w:before="100" w:line="240"/>
               <w:ind w:firstLine="0" w:left="100" w:right="100"/>
             </w:pPr>
-            <w:r xmlns:w="http://schemas.openxmlformats.org/wordprocessingml/2006/main" xmlns:wp="http://schemas.openxmlformats.org/drawingml/2006/wordprocessingDrawing" xmlns:r="http://schemas.openxmlformats.org/officeDocument/2006/relationships" xmlns:w14="http://schemas.microsoft.com/office/word/2010/wordml">
+            <w:r>
               <w:rPr>
                 <w:rFonts w:ascii="Helvetica" w:hAnsi="Helvetica" w:eastAsia="Helvetica" w:cs="Helvetica"/>
                 <w:sz w:val="22"/>
@@ -436,7 +435,7 @@
               <w:spacing w:after="100" w:before="100" w:line="240"/>
               <w:ind w:firstLine="0" w:left="100" w:right="100"/>
             </w:pPr>
-            <w:r xmlns:w="http://schemas.openxmlformats.org/wordprocessingml/2006/main" xmlns:wp="http://schemas.openxmlformats.org/drawingml/2006/wordprocessingDrawing" xmlns:r="http://schemas.openxmlformats.org/officeDocument/2006/relationships" xmlns:w14="http://schemas.microsoft.com/office/word/2010/wordml">
+            <w:r>
               <w:rPr>
                 <w:rFonts w:ascii="Helvetica" w:hAnsi="Helvetica" w:eastAsia="Helvetica" w:cs="Helvetica"/>
                 <w:sz w:val="22"/>
@@ -465,7 +464,7 @@
               <w:spacing w:after="100" w:before="100" w:line="240"/>
               <w:ind w:firstLine="0" w:left="100" w:right="100"/>
             </w:pPr>
-            <w:r xmlns:w="http://schemas.openxmlformats.org/wordprocessingml/2006/main" xmlns:wp="http://schemas.openxmlformats.org/drawingml/2006/wordprocessingDrawing" xmlns:r="http://schemas.openxmlformats.org/officeDocument/2006/relationships" xmlns:w14="http://schemas.microsoft.com/office/word/2010/wordml">
+            <w:r>
               <w:rPr>
                 <w:rFonts w:ascii="Helvetica" w:hAnsi="Helvetica" w:eastAsia="Helvetica" w:cs="Helvetica"/>
                 <w:sz w:val="22"/>
@@ -494,7 +493,7 @@
               <w:spacing w:after="100" w:before="100" w:line="240"/>
               <w:ind w:firstLine="0" w:left="100" w:right="100"/>
             </w:pPr>
-            <w:r xmlns:w="http://schemas.openxmlformats.org/wordprocessingml/2006/main" xmlns:wp="http://schemas.openxmlformats.org/drawingml/2006/wordprocessingDrawing" xmlns:r="http://schemas.openxmlformats.org/officeDocument/2006/relationships" xmlns:w14="http://schemas.microsoft.com/office/word/2010/wordml">
+            <w:r>
               <w:rPr>
                 <w:rFonts w:ascii="Helvetica" w:hAnsi="Helvetica" w:eastAsia="Helvetica" w:cs="Helvetica"/>
                 <w:sz w:val="22"/>
@@ -523,7 +522,7 @@
               <w:spacing w:after="100" w:before="100" w:line="240"/>
               <w:ind w:firstLine="0" w:left="100" w:right="100"/>
             </w:pPr>
-            <w:r xmlns:w="http://schemas.openxmlformats.org/wordprocessingml/2006/main" xmlns:wp="http://schemas.openxmlformats.org/drawingml/2006/wordprocessingDrawing" xmlns:r="http://schemas.openxmlformats.org/officeDocument/2006/relationships" xmlns:w14="http://schemas.microsoft.com/office/word/2010/wordml">
+            <w:r>
               <w:rPr>
                 <w:rFonts w:ascii="Helvetica" w:hAnsi="Helvetica" w:eastAsia="Helvetica" w:cs="Helvetica"/>
                 <w:sz w:val="22"/>
@@ -558,7 +557,7 @@
               <w:spacing w:after="100" w:before="100" w:line="240"/>
               <w:ind w:firstLine="0" w:left="100" w:right="100"/>
             </w:pPr>
-            <w:r xmlns:w="http://schemas.openxmlformats.org/wordprocessingml/2006/main" xmlns:wp="http://schemas.openxmlformats.org/drawingml/2006/wordprocessingDrawing" xmlns:r="http://schemas.openxmlformats.org/officeDocument/2006/relationships" xmlns:w14="http://schemas.microsoft.com/office/word/2010/wordml">
+            <w:r>
               <w:rPr>
                 <w:rFonts w:ascii="Helvetica" w:hAnsi="Helvetica" w:eastAsia="Helvetica" w:cs="Helvetica"/>
                 <w:sz w:val="22"/>
@@ -587,7 +586,7 @@
               <w:spacing w:after="100" w:before="100" w:line="240"/>
               <w:ind w:firstLine="0" w:left="100" w:right="100"/>
             </w:pPr>
-            <w:r xmlns:w="http://schemas.openxmlformats.org/wordprocessingml/2006/main" xmlns:wp="http://schemas.openxmlformats.org/drawingml/2006/wordprocessingDrawing" xmlns:r="http://schemas.openxmlformats.org/officeDocument/2006/relationships" xmlns:w14="http://schemas.microsoft.com/office/word/2010/wordml">
+            <w:r>
               <w:rPr>
                 <w:rFonts w:ascii="Helvetica" w:hAnsi="Helvetica" w:eastAsia="Helvetica" w:cs="Helvetica"/>
                 <w:sz w:val="22"/>
@@ -616,7 +615,7 @@
               <w:spacing w:after="100" w:before="100" w:line="240"/>
               <w:ind w:firstLine="0" w:left="100" w:right="100"/>
             </w:pPr>
-            <w:r xmlns:w="http://schemas.openxmlformats.org/wordprocessingml/2006/main" xmlns:wp="http://schemas.openxmlformats.org/drawingml/2006/wordprocessingDrawing" xmlns:r="http://schemas.openxmlformats.org/officeDocument/2006/relationships" xmlns:w14="http://schemas.microsoft.com/office/word/2010/wordml">
+            <w:r>
               <w:rPr>
                 <w:rFonts w:ascii="Helvetica" w:hAnsi="Helvetica" w:eastAsia="Helvetica" w:cs="Helvetica"/>
                 <w:sz w:val="22"/>
@@ -645,7 +644,7 @@
               <w:spacing w:after="100" w:before="100" w:line="240"/>
               <w:ind w:firstLine="0" w:left="100" w:right="100"/>
             </w:pPr>
-            <w:r xmlns:w="http://schemas.openxmlformats.org/wordprocessingml/2006/main" xmlns:wp="http://schemas.openxmlformats.org/drawingml/2006/wordprocessingDrawing" xmlns:r="http://schemas.openxmlformats.org/officeDocument/2006/relationships" xmlns:w14="http://schemas.microsoft.com/office/word/2010/wordml">
+            <w:r>
               <w:rPr>
                 <w:rFonts w:ascii="Helvetica" w:hAnsi="Helvetica" w:eastAsia="Helvetica" w:cs="Helvetica"/>
                 <w:sz w:val="22"/>
@@ -674,7 +673,7 @@
               <w:spacing w:after="100" w:before="100" w:line="240"/>
               <w:ind w:firstLine="0" w:left="100" w:right="100"/>
             </w:pPr>
-            <w:r xmlns:w="http://schemas.openxmlformats.org/wordprocessingml/2006/main" xmlns:wp="http://schemas.openxmlformats.org/drawingml/2006/wordprocessingDrawing" xmlns:r="http://schemas.openxmlformats.org/officeDocument/2006/relationships" xmlns:w14="http://schemas.microsoft.com/office/word/2010/wordml">
+            <w:r>
               <w:rPr>
                 <w:rFonts w:ascii="Helvetica" w:hAnsi="Helvetica" w:eastAsia="Helvetica" w:cs="Helvetica"/>
                 <w:sz w:val="22"/>
@@ -703,7 +702,7 @@
               <w:spacing w:after="100" w:before="100" w:line="240"/>
               <w:ind w:firstLine="0" w:left="100" w:right="100"/>
             </w:pPr>
-            <w:r xmlns:w="http://schemas.openxmlformats.org/wordprocessingml/2006/main" xmlns:wp="http://schemas.openxmlformats.org/drawingml/2006/wordprocessingDrawing" xmlns:r="http://schemas.openxmlformats.org/officeDocument/2006/relationships" xmlns:w14="http://schemas.microsoft.com/office/word/2010/wordml">
+            <w:r>
               <w:rPr>
                 <w:rFonts w:ascii="Helvetica" w:hAnsi="Helvetica" w:eastAsia="Helvetica" w:cs="Helvetica"/>
                 <w:sz w:val="22"/>
@@ -732,7 +731,7 @@
               <w:spacing w:after="100" w:before="100" w:line="240"/>
               <w:ind w:firstLine="0" w:left="100" w:right="100"/>
             </w:pPr>
-            <w:r xmlns:w="http://schemas.openxmlformats.org/wordprocessingml/2006/main" xmlns:wp="http://schemas.openxmlformats.org/drawingml/2006/wordprocessingDrawing" xmlns:r="http://schemas.openxmlformats.org/officeDocument/2006/relationships" xmlns:w14="http://schemas.microsoft.com/office/word/2010/wordml">
+            <w:r>
               <w:rPr>
                 <w:rFonts w:ascii="Helvetica" w:hAnsi="Helvetica" w:eastAsia="Helvetica" w:cs="Helvetica"/>
                 <w:sz w:val="22"/>
@@ -761,7 +760,7 @@
               <w:spacing w:after="100" w:before="100" w:line="240"/>
               <w:ind w:firstLine="0" w:left="100" w:right="100"/>
             </w:pPr>
-            <w:r xmlns:w="http://schemas.openxmlformats.org/wordprocessingml/2006/main" xmlns:wp="http://schemas.openxmlformats.org/drawingml/2006/wordprocessingDrawing" xmlns:r="http://schemas.openxmlformats.org/officeDocument/2006/relationships" xmlns:w14="http://schemas.microsoft.com/office/word/2010/wordml">
+            <w:r>
               <w:rPr>
                 <w:rFonts w:ascii="Helvetica" w:hAnsi="Helvetica" w:eastAsia="Helvetica" w:cs="Helvetica"/>
                 <w:sz w:val="22"/>
@@ -796,7 +795,7 @@
               <w:spacing w:after="100" w:before="100" w:line="240"/>
               <w:ind w:firstLine="0" w:left="100" w:right="100"/>
             </w:pPr>
-            <w:r xmlns:w="http://schemas.openxmlformats.org/wordprocessingml/2006/main" xmlns:wp="http://schemas.openxmlformats.org/drawingml/2006/wordprocessingDrawing" xmlns:r="http://schemas.openxmlformats.org/officeDocument/2006/relationships" xmlns:w14="http://schemas.microsoft.com/office/word/2010/wordml">
+            <w:r>
               <w:rPr>
                 <w:rFonts w:ascii="Helvetica" w:hAnsi="Helvetica" w:eastAsia="Helvetica" w:cs="Helvetica"/>
                 <w:sz w:val="22"/>
@@ -825,7 +824,7 @@
               <w:spacing w:after="100" w:before="100" w:line="240"/>
               <w:ind w:firstLine="0" w:left="100" w:right="100"/>
             </w:pPr>
-            <w:r xmlns:w="http://schemas.openxmlformats.org/wordprocessingml/2006/main" xmlns:wp="http://schemas.openxmlformats.org/drawingml/2006/wordprocessingDrawing" xmlns:r="http://schemas.openxmlformats.org/officeDocument/2006/relationships" xmlns:w14="http://schemas.microsoft.com/office/word/2010/wordml">
+            <w:r>
               <w:rPr>
                 <w:rFonts w:ascii="Helvetica" w:hAnsi="Helvetica" w:eastAsia="Helvetica" w:cs="Helvetica"/>
                 <w:sz w:val="22"/>
@@ -854,7 +853,7 @@
               <w:spacing w:after="100" w:before="100" w:line="240"/>
               <w:ind w:firstLine="0" w:left="100" w:right="100"/>
             </w:pPr>
-            <w:r xmlns:w="http://schemas.openxmlformats.org/wordprocessingml/2006/main" xmlns:wp="http://schemas.openxmlformats.org/drawingml/2006/wordprocessingDrawing" xmlns:r="http://schemas.openxmlformats.org/officeDocument/2006/relationships" xmlns:w14="http://schemas.microsoft.com/office/word/2010/wordml">
+            <w:r>
               <w:rPr>
                 <w:rFonts w:ascii="Helvetica" w:hAnsi="Helvetica" w:eastAsia="Helvetica" w:cs="Helvetica"/>
                 <w:sz w:val="22"/>
@@ -883,7 +882,7 @@
               <w:spacing w:after="100" w:before="100" w:line="240"/>
               <w:ind w:firstLine="0" w:left="100" w:right="100"/>
             </w:pPr>
-            <w:r xmlns:w="http://schemas.openxmlformats.org/wordprocessingml/2006/main" xmlns:wp="http://schemas.openxmlformats.org/drawingml/2006/wordprocessingDrawing" xmlns:r="http://schemas.openxmlformats.org/officeDocument/2006/relationships" xmlns:w14="http://schemas.microsoft.com/office/word/2010/wordml">
+            <w:r>
               <w:rPr>
                 <w:rFonts w:ascii="Helvetica" w:hAnsi="Helvetica" w:eastAsia="Helvetica" w:cs="Helvetica"/>
                 <w:sz w:val="22"/>
@@ -912,7 +911,7 @@
               <w:spacing w:after="100" w:before="100" w:line="240"/>
               <w:ind w:firstLine="0" w:left="100" w:right="100"/>
             </w:pPr>
-            <w:r xmlns:w="http://schemas.openxmlformats.org/wordprocessingml/2006/main" xmlns:wp="http://schemas.openxmlformats.org/drawingml/2006/wordprocessingDrawing" xmlns:r="http://schemas.openxmlformats.org/officeDocument/2006/relationships" xmlns:w14="http://schemas.microsoft.com/office/word/2010/wordml">
+            <w:r>
               <w:rPr>
                 <w:rFonts w:ascii="Helvetica" w:hAnsi="Helvetica" w:eastAsia="Helvetica" w:cs="Helvetica"/>
                 <w:sz w:val="22"/>
@@ -941,7 +940,7 @@
               <w:spacing w:after="100" w:before="100" w:line="240"/>
               <w:ind w:firstLine="0" w:left="100" w:right="100"/>
             </w:pPr>
-            <w:r xmlns:w="http://schemas.openxmlformats.org/wordprocessingml/2006/main" xmlns:wp="http://schemas.openxmlformats.org/drawingml/2006/wordprocessingDrawing" xmlns:r="http://schemas.openxmlformats.org/officeDocument/2006/relationships" xmlns:w14="http://schemas.microsoft.com/office/word/2010/wordml">
+            <w:r>
               <w:rPr>
                 <w:rFonts w:ascii="Helvetica" w:hAnsi="Helvetica" w:eastAsia="Helvetica" w:cs="Helvetica"/>
                 <w:sz w:val="22"/>
@@ -970,7 +969,7 @@
               <w:spacing w:after="100" w:before="100" w:line="240"/>
               <w:ind w:firstLine="0" w:left="100" w:right="100"/>
             </w:pPr>
-            <w:r xmlns:w="http://schemas.openxmlformats.org/wordprocessingml/2006/main" xmlns:wp="http://schemas.openxmlformats.org/drawingml/2006/wordprocessingDrawing" xmlns:r="http://schemas.openxmlformats.org/officeDocument/2006/relationships" xmlns:w14="http://schemas.microsoft.com/office/word/2010/wordml">
+            <w:r>
               <w:rPr>
                 <w:rFonts w:ascii="Helvetica" w:hAnsi="Helvetica" w:eastAsia="Helvetica" w:cs="Helvetica"/>
                 <w:sz w:val="22"/>
@@ -999,7 +998,7 @@
               <w:spacing w:after="100" w:before="100" w:line="240"/>
               <w:ind w:firstLine="0" w:left="100" w:right="100"/>
             </w:pPr>
-            <w:r xmlns:w="http://schemas.openxmlformats.org/wordprocessingml/2006/main" xmlns:wp="http://schemas.openxmlformats.org/drawingml/2006/wordprocessingDrawing" xmlns:r="http://schemas.openxmlformats.org/officeDocument/2006/relationships" xmlns:w14="http://schemas.microsoft.com/office/word/2010/wordml">
+            <w:r>
               <w:rPr>
                 <w:rFonts w:ascii="Helvetica" w:hAnsi="Helvetica" w:eastAsia="Helvetica" w:cs="Helvetica"/>
                 <w:sz w:val="22"/>
@@ -1034,7 +1033,7 @@
               <w:spacing w:after="100" w:before="100" w:line="240"/>
               <w:ind w:firstLine="0" w:left="100" w:right="100"/>
             </w:pPr>
-            <w:r xmlns:w="http://schemas.openxmlformats.org/wordprocessingml/2006/main" xmlns:wp="http://schemas.openxmlformats.org/drawingml/2006/wordprocessingDrawing" xmlns:r="http://schemas.openxmlformats.org/officeDocument/2006/relationships" xmlns:w14="http://schemas.microsoft.com/office/word/2010/wordml">
+            <w:r>
               <w:rPr>
                 <w:rFonts w:ascii="Helvetica" w:hAnsi="Helvetica" w:eastAsia="Helvetica" w:cs="Helvetica"/>
                 <w:sz w:val="22"/>
@@ -1063,7 +1062,7 @@
               <w:spacing w:after="100" w:before="100" w:line="240"/>
               <w:ind w:firstLine="0" w:left="100" w:right="100"/>
             </w:pPr>
-            <w:r xmlns:w="http://schemas.openxmlformats.org/wordprocessingml/2006/main" xmlns:wp="http://schemas.openxmlformats.org/drawingml/2006/wordprocessingDrawing" xmlns:r="http://schemas.openxmlformats.org/officeDocument/2006/relationships" xmlns:w14="http://schemas.microsoft.com/office/word/2010/wordml">
+            <w:r>
               <w:rPr>
                 <w:rFonts w:ascii="Helvetica" w:hAnsi="Helvetica" w:eastAsia="Helvetica" w:cs="Helvetica"/>
                 <w:sz w:val="22"/>
@@ -1092,7 +1091,7 @@
               <w:spacing w:after="100" w:before="100" w:line="240"/>
               <w:ind w:firstLine="0" w:left="100" w:right="100"/>
             </w:pPr>
-            <w:r xmlns:w="http://schemas.openxmlformats.org/wordprocessingml/2006/main" xmlns:wp="http://schemas.openxmlformats.org/drawingml/2006/wordprocessingDrawing" xmlns:r="http://schemas.openxmlformats.org/officeDocument/2006/relationships" xmlns:w14="http://schemas.microsoft.com/office/word/2010/wordml">
+            <w:r>
               <w:rPr>
                 <w:rFonts w:ascii="Helvetica" w:hAnsi="Helvetica" w:eastAsia="Helvetica" w:cs="Helvetica"/>
                 <w:sz w:val="22"/>
@@ -1121,7 +1120,7 @@
               <w:spacing w:after="100" w:before="100" w:line="240"/>
               <w:ind w:firstLine="0" w:left="100" w:right="100"/>
             </w:pPr>
-            <w:r xmlns:w="http://schemas.openxmlformats.org/wordprocessingml/2006/main" xmlns:wp="http://schemas.openxmlformats.org/drawingml/2006/wordprocessingDrawing" xmlns:r="http://schemas.openxmlformats.org/officeDocument/2006/relationships" xmlns:w14="http://schemas.microsoft.com/office/word/2010/wordml">
+            <w:r>
               <w:rPr>
                 <w:rFonts w:ascii="Helvetica" w:hAnsi="Helvetica" w:eastAsia="Helvetica" w:cs="Helvetica"/>
                 <w:sz w:val="22"/>
@@ -1150,7 +1149,7 @@
               <w:spacing w:after="100" w:before="100" w:line="240"/>
               <w:ind w:firstLine="0" w:left="100" w:right="100"/>
             </w:pPr>
-            <w:r xmlns:w="http://schemas.openxmlformats.org/wordprocessingml/2006/main" xmlns:wp="http://schemas.openxmlformats.org/drawingml/2006/wordprocessingDrawing" xmlns:r="http://schemas.openxmlformats.org/officeDocument/2006/relationships" xmlns:w14="http://schemas.microsoft.com/office/word/2010/wordml">
+            <w:r>
               <w:rPr>
                 <w:rFonts w:ascii="Helvetica" w:hAnsi="Helvetica" w:eastAsia="Helvetica" w:cs="Helvetica"/>
                 <w:sz w:val="22"/>
@@ -1179,7 +1178,7 @@
               <w:spacing w:after="100" w:before="100" w:line="240"/>
               <w:ind w:firstLine="0" w:left="100" w:right="100"/>
             </w:pPr>
-            <w:r xmlns:w="http://schemas.openxmlformats.org/wordprocessingml/2006/main" xmlns:wp="http://schemas.openxmlformats.org/drawingml/2006/wordprocessingDrawing" xmlns:r="http://schemas.openxmlformats.org/officeDocument/2006/relationships" xmlns:w14="http://schemas.microsoft.com/office/word/2010/wordml">
+            <w:r>
               <w:rPr>
                 <w:rFonts w:ascii="Helvetica" w:hAnsi="Helvetica" w:eastAsia="Helvetica" w:cs="Helvetica"/>
                 <w:sz w:val="22"/>
@@ -1208,7 +1207,7 @@
               <w:spacing w:after="100" w:before="100" w:line="240"/>
               <w:ind w:firstLine="0" w:left="100" w:right="100"/>
             </w:pPr>
-            <w:r xmlns:w="http://schemas.openxmlformats.org/wordprocessingml/2006/main" xmlns:wp="http://schemas.openxmlformats.org/drawingml/2006/wordprocessingDrawing" xmlns:r="http://schemas.openxmlformats.org/officeDocument/2006/relationships" xmlns:w14="http://schemas.microsoft.com/office/word/2010/wordml">
+            <w:r>
               <w:rPr>
                 <w:rFonts w:ascii="Helvetica" w:hAnsi="Helvetica" w:eastAsia="Helvetica" w:cs="Helvetica"/>
                 <w:sz w:val="22"/>
@@ -1237,7 +1236,7 @@
               <w:spacing w:after="100" w:before="100" w:line="240"/>
               <w:ind w:firstLine="0" w:left="100" w:right="100"/>
             </w:pPr>
-            <w:r xmlns:w="http://schemas.openxmlformats.org/wordprocessingml/2006/main" xmlns:wp="http://schemas.openxmlformats.org/drawingml/2006/wordprocessingDrawing" xmlns:r="http://schemas.openxmlformats.org/officeDocument/2006/relationships" xmlns:w14="http://schemas.microsoft.com/office/word/2010/wordml">
+            <w:r>
               <w:rPr>
                 <w:rFonts w:ascii="Helvetica" w:hAnsi="Helvetica" w:eastAsia="Helvetica" w:cs="Helvetica"/>
                 <w:sz w:val="22"/>
@@ -1272,7 +1271,7 @@
               <w:spacing w:after="100" w:before="100" w:line="240"/>
               <w:ind w:firstLine="0" w:left="100" w:right="100"/>
             </w:pPr>
-            <w:r xmlns:w="http://schemas.openxmlformats.org/wordprocessingml/2006/main" xmlns:wp="http://schemas.openxmlformats.org/drawingml/2006/wordprocessingDrawing" xmlns:r="http://schemas.openxmlformats.org/officeDocument/2006/relationships" xmlns:w14="http://schemas.microsoft.com/office/word/2010/wordml">
+            <w:r>
               <w:rPr>
                 <w:rFonts w:ascii="Helvetica" w:hAnsi="Helvetica" w:eastAsia="Helvetica" w:cs="Helvetica"/>
                 <w:b/>
@@ -1302,7 +1301,7 @@
               <w:spacing w:after="100" w:before="100" w:line="240"/>
               <w:ind w:firstLine="0" w:left="100" w:right="100"/>
             </w:pPr>
-            <w:r xmlns:w="http://schemas.openxmlformats.org/wordprocessingml/2006/main" xmlns:wp="http://schemas.openxmlformats.org/drawingml/2006/wordprocessingDrawing" xmlns:r="http://schemas.openxmlformats.org/officeDocument/2006/relationships" xmlns:w14="http://schemas.microsoft.com/office/word/2010/wordml">
+            <w:r>
               <w:rPr>
                 <w:rFonts w:ascii="Helvetica" w:hAnsi="Helvetica" w:eastAsia="Helvetica" w:cs="Helvetica"/>
                 <w:sz w:val="22"/>
@@ -1331,7 +1330,7 @@
               <w:spacing w:after="100" w:before="100" w:line="240"/>
               <w:ind w:firstLine="0" w:left="100" w:right="100"/>
             </w:pPr>
-            <w:r xmlns:w="http://schemas.openxmlformats.org/wordprocessingml/2006/main" xmlns:wp="http://schemas.openxmlformats.org/drawingml/2006/wordprocessingDrawing" xmlns:r="http://schemas.openxmlformats.org/officeDocument/2006/relationships" xmlns:w14="http://schemas.microsoft.com/office/word/2010/wordml">
+            <w:r>
               <w:rPr>
                 <w:rFonts w:ascii="Helvetica" w:hAnsi="Helvetica" w:eastAsia="Helvetica" w:cs="Helvetica"/>
                 <w:sz w:val="22"/>
@@ -1360,7 +1359,7 @@
               <w:spacing w:after="100" w:before="100" w:line="240"/>
               <w:ind w:firstLine="0" w:left="100" w:right="100"/>
             </w:pPr>
-            <w:r xmlns:w="http://schemas.openxmlformats.org/wordprocessingml/2006/main" xmlns:wp="http://schemas.openxmlformats.org/drawingml/2006/wordprocessingDrawing" xmlns:r="http://schemas.openxmlformats.org/officeDocument/2006/relationships" xmlns:w14="http://schemas.microsoft.com/office/word/2010/wordml">
+            <w:r>
               <w:rPr>
                 <w:rFonts w:ascii="Helvetica" w:hAnsi="Helvetica" w:eastAsia="Helvetica" w:cs="Helvetica"/>
                 <w:sz w:val="22"/>
@@ -1389,7 +1388,7 @@
               <w:spacing w:after="100" w:before="100" w:line="240"/>
               <w:ind w:firstLine="0" w:left="100" w:right="100"/>
             </w:pPr>
-            <w:r xmlns:w="http://schemas.openxmlformats.org/wordprocessingml/2006/main" xmlns:wp="http://schemas.openxmlformats.org/drawingml/2006/wordprocessingDrawing" xmlns:r="http://schemas.openxmlformats.org/officeDocument/2006/relationships" xmlns:w14="http://schemas.microsoft.com/office/word/2010/wordml">
+            <w:r>
               <w:rPr>
                 <w:rFonts w:ascii="Helvetica" w:hAnsi="Helvetica" w:eastAsia="Helvetica" w:cs="Helvetica"/>
                 <w:sz w:val="22"/>
@@ -1418,7 +1417,7 @@
               <w:spacing w:after="100" w:before="100" w:line="240"/>
               <w:ind w:firstLine="0" w:left="100" w:right="100"/>
             </w:pPr>
-            <w:r xmlns:w="http://schemas.openxmlformats.org/wordprocessingml/2006/main" xmlns:wp="http://schemas.openxmlformats.org/drawingml/2006/wordprocessingDrawing" xmlns:r="http://schemas.openxmlformats.org/officeDocument/2006/relationships" xmlns:w14="http://schemas.microsoft.com/office/word/2010/wordml">
+            <w:r>
               <w:rPr>
                 <w:rFonts w:ascii="Helvetica" w:hAnsi="Helvetica" w:eastAsia="Helvetica" w:cs="Helvetica"/>
                 <w:sz w:val="22"/>
@@ -1447,7 +1446,7 @@
               <w:spacing w:after="100" w:before="100" w:line="240"/>
               <w:ind w:firstLine="0" w:left="100" w:right="100"/>
             </w:pPr>
-            <w:r xmlns:w="http://schemas.openxmlformats.org/wordprocessingml/2006/main" xmlns:wp="http://schemas.openxmlformats.org/drawingml/2006/wordprocessingDrawing" xmlns:r="http://schemas.openxmlformats.org/officeDocument/2006/relationships" xmlns:w14="http://schemas.microsoft.com/office/word/2010/wordml">
+            <w:r>
               <w:rPr>
                 <w:rFonts w:ascii="Helvetica" w:hAnsi="Helvetica" w:eastAsia="Helvetica" w:cs="Helvetica"/>
                 <w:sz w:val="22"/>
@@ -1476,7 +1475,7 @@
               <w:spacing w:after="100" w:before="100" w:line="240"/>
               <w:ind w:firstLine="0" w:left="100" w:right="100"/>
             </w:pPr>
-            <w:r xmlns:w="http://schemas.openxmlformats.org/wordprocessingml/2006/main" xmlns:wp="http://schemas.openxmlformats.org/drawingml/2006/wordprocessingDrawing" xmlns:r="http://schemas.openxmlformats.org/officeDocument/2006/relationships" xmlns:w14="http://schemas.microsoft.com/office/word/2010/wordml">
+            <w:r>
               <w:rPr>
                 <w:rFonts w:ascii="Helvetica" w:hAnsi="Helvetica" w:eastAsia="Helvetica" w:cs="Helvetica"/>
                 <w:sz w:val="22"/>
@@ -1511,7 +1510,7 @@
               <w:spacing w:after="100" w:before="100" w:line="240"/>
               <w:ind w:firstLine="0" w:left="100" w:right="100"/>
             </w:pPr>
-            <w:r xmlns:w="http://schemas.openxmlformats.org/wordprocessingml/2006/main" xmlns:wp="http://schemas.openxmlformats.org/drawingml/2006/wordprocessingDrawing" xmlns:r="http://schemas.openxmlformats.org/officeDocument/2006/relationships" xmlns:w14="http://schemas.microsoft.com/office/word/2010/wordml">
+            <w:r>
               <w:rPr>
                 <w:rFonts w:ascii="Helvetica" w:hAnsi="Helvetica" w:eastAsia="Helvetica" w:cs="Helvetica"/>
                 <w:sz w:val="22"/>
@@ -1540,7 +1539,7 @@
               <w:spacing w:after="100" w:before="100" w:line="240"/>
               <w:ind w:firstLine="0" w:left="100" w:right="100"/>
             </w:pPr>
-            <w:r xmlns:w="http://schemas.openxmlformats.org/wordprocessingml/2006/main" xmlns:wp="http://schemas.openxmlformats.org/drawingml/2006/wordprocessingDrawing" xmlns:r="http://schemas.openxmlformats.org/officeDocument/2006/relationships" xmlns:w14="http://schemas.microsoft.com/office/word/2010/wordml">
+            <w:r>
               <w:rPr>
                 <w:rFonts w:ascii="Helvetica" w:hAnsi="Helvetica" w:eastAsia="Helvetica" w:cs="Helvetica"/>
                 <w:sz w:val="22"/>
@@ -1569,7 +1568,7 @@
               <w:spacing w:after="100" w:before="100" w:line="240"/>
               <w:ind w:firstLine="0" w:left="100" w:right="100"/>
             </w:pPr>
-            <w:r xmlns:w="http://schemas.openxmlformats.org/wordprocessingml/2006/main" xmlns:wp="http://schemas.openxmlformats.org/drawingml/2006/wordprocessingDrawing" xmlns:r="http://schemas.openxmlformats.org/officeDocument/2006/relationships" xmlns:w14="http://schemas.microsoft.com/office/word/2010/wordml">
+            <w:r>
               <w:rPr>
                 <w:rFonts w:ascii="Helvetica" w:hAnsi="Helvetica" w:eastAsia="Helvetica" w:cs="Helvetica"/>
                 <w:sz w:val="22"/>
@@ -1598,7 +1597,7 @@
               <w:spacing w:after="100" w:before="100" w:line="240"/>
               <w:ind w:firstLine="0" w:left="100" w:right="100"/>
             </w:pPr>
-            <w:r xmlns:w="http://schemas.openxmlformats.org/wordprocessingml/2006/main" xmlns:wp="http://schemas.openxmlformats.org/drawingml/2006/wordprocessingDrawing" xmlns:r="http://schemas.openxmlformats.org/officeDocument/2006/relationships" xmlns:w14="http://schemas.microsoft.com/office/word/2010/wordml">
+            <w:r>
               <w:rPr>
                 <w:rFonts w:ascii="Helvetica" w:hAnsi="Helvetica" w:eastAsia="Helvetica" w:cs="Helvetica"/>
                 <w:sz w:val="22"/>
@@ -1627,7 +1626,7 @@
               <w:spacing w:after="100" w:before="100" w:line="240"/>
               <w:ind w:firstLine="0" w:left="100" w:right="100"/>
             </w:pPr>
-            <w:r xmlns:w="http://schemas.openxmlformats.org/wordprocessingml/2006/main" xmlns:wp="http://schemas.openxmlformats.org/drawingml/2006/wordprocessingDrawing" xmlns:r="http://schemas.openxmlformats.org/officeDocument/2006/relationships" xmlns:w14="http://schemas.microsoft.com/office/word/2010/wordml">
+            <w:r>
               <w:rPr>
                 <w:rFonts w:ascii="Helvetica" w:hAnsi="Helvetica" w:eastAsia="Helvetica" w:cs="Helvetica"/>
                 <w:sz w:val="22"/>
@@ -1656,7 +1655,7 @@
               <w:spacing w:after="100" w:before="100" w:line="240"/>
               <w:ind w:firstLine="0" w:left="100" w:right="100"/>
             </w:pPr>
-            <w:r xmlns:w="http://schemas.openxmlformats.org/wordprocessingml/2006/main" xmlns:wp="http://schemas.openxmlformats.org/drawingml/2006/wordprocessingDrawing" xmlns:r="http://schemas.openxmlformats.org/officeDocument/2006/relationships" xmlns:w14="http://schemas.microsoft.com/office/word/2010/wordml">
+            <w:r>
               <w:rPr>
                 <w:rFonts w:ascii="Helvetica" w:hAnsi="Helvetica" w:eastAsia="Helvetica" w:cs="Helvetica"/>
                 <w:sz w:val="22"/>
@@ -1685,7 +1684,7 @@
               <w:spacing w:after="100" w:before="100" w:line="240"/>
               <w:ind w:firstLine="0" w:left="100" w:right="100"/>
             </w:pPr>
-            <w:r xmlns:w="http://schemas.openxmlformats.org/wordprocessingml/2006/main" xmlns:wp="http://schemas.openxmlformats.org/drawingml/2006/wordprocessingDrawing" xmlns:r="http://schemas.openxmlformats.org/officeDocument/2006/relationships" xmlns:w14="http://schemas.microsoft.com/office/word/2010/wordml">
+            <w:r>
               <w:rPr>
                 <w:rFonts w:ascii="Helvetica" w:hAnsi="Helvetica" w:eastAsia="Helvetica" w:cs="Helvetica"/>
                 <w:sz w:val="22"/>
@@ -1714,7 +1713,7 @@
               <w:spacing w:after="100" w:before="100" w:line="240"/>
               <w:ind w:firstLine="0" w:left="100" w:right="100"/>
             </w:pPr>
-            <w:r xmlns:w="http://schemas.openxmlformats.org/wordprocessingml/2006/main" xmlns:wp="http://schemas.openxmlformats.org/drawingml/2006/wordprocessingDrawing" xmlns:r="http://schemas.openxmlformats.org/officeDocument/2006/relationships" xmlns:w14="http://schemas.microsoft.com/office/word/2010/wordml">
+            <w:r>
               <w:rPr>
                 <w:rFonts w:ascii="Helvetica" w:hAnsi="Helvetica" w:eastAsia="Helvetica" w:cs="Helvetica"/>
                 <w:sz w:val="22"/>
@@ -1749,7 +1748,7 @@
               <w:spacing w:after="100" w:before="100" w:line="240"/>
               <w:ind w:firstLine="0" w:left="100" w:right="100"/>
             </w:pPr>
-            <w:r xmlns:w="http://schemas.openxmlformats.org/wordprocessingml/2006/main" xmlns:wp="http://schemas.openxmlformats.org/drawingml/2006/wordprocessingDrawing" xmlns:r="http://schemas.openxmlformats.org/officeDocument/2006/relationships" xmlns:w14="http://schemas.microsoft.com/office/word/2010/wordml">
+            <w:r>
               <w:rPr>
                 <w:rFonts w:ascii="Helvetica" w:hAnsi="Helvetica" w:eastAsia="Helvetica" w:cs="Helvetica"/>
                 <w:sz w:val="22"/>
@@ -1778,7 +1777,7 @@
               <w:spacing w:after="100" w:before="100" w:line="240"/>
               <w:ind w:firstLine="0" w:left="100" w:right="100"/>
             </w:pPr>
-            <w:r xmlns:w="http://schemas.openxmlformats.org/wordprocessingml/2006/main" xmlns:wp="http://schemas.openxmlformats.org/drawingml/2006/wordprocessingDrawing" xmlns:r="http://schemas.openxmlformats.org/officeDocument/2006/relationships" xmlns:w14="http://schemas.microsoft.com/office/word/2010/wordml">
+            <w:r>
               <w:rPr>
                 <w:rFonts w:ascii="Helvetica" w:hAnsi="Helvetica" w:eastAsia="Helvetica" w:cs="Helvetica"/>
                 <w:sz w:val="22"/>
@@ -1807,7 +1806,7 @@
               <w:spacing w:after="100" w:before="100" w:line="240"/>
               <w:ind w:firstLine="0" w:left="100" w:right="100"/>
             </w:pPr>
-            <w:r xmlns:w="http://schemas.openxmlformats.org/wordprocessingml/2006/main" xmlns:wp="http://schemas.openxmlformats.org/drawingml/2006/wordprocessingDrawing" xmlns:r="http://schemas.openxmlformats.org/officeDocument/2006/relationships" xmlns:w14="http://schemas.microsoft.com/office/word/2010/wordml">
+            <w:r>
               <w:rPr>
                 <w:rFonts w:ascii="Helvetica" w:hAnsi="Helvetica" w:eastAsia="Helvetica" w:cs="Helvetica"/>
                 <w:sz w:val="22"/>
@@ -1836,7 +1835,7 @@
               <w:spacing w:after="100" w:before="100" w:line="240"/>
               <w:ind w:firstLine="0" w:left="100" w:right="100"/>
             </w:pPr>
-            <w:r xmlns:w="http://schemas.openxmlformats.org/wordprocessingml/2006/main" xmlns:wp="http://schemas.openxmlformats.org/drawingml/2006/wordprocessingDrawing" xmlns:r="http://schemas.openxmlformats.org/officeDocument/2006/relationships" xmlns:w14="http://schemas.microsoft.com/office/word/2010/wordml">
+            <w:r>
               <w:rPr>
                 <w:rFonts w:ascii="Helvetica" w:hAnsi="Helvetica" w:eastAsia="Helvetica" w:cs="Helvetica"/>
                 <w:sz w:val="22"/>
@@ -1865,7 +1864,7 @@
               <w:spacing w:after="100" w:before="100" w:line="240"/>
               <w:ind w:firstLine="0" w:left="100" w:right="100"/>
             </w:pPr>
-            <w:r xmlns:w="http://schemas.openxmlformats.org/wordprocessingml/2006/main" xmlns:wp="http://schemas.openxmlformats.org/drawingml/2006/wordprocessingDrawing" xmlns:r="http://schemas.openxmlformats.org/officeDocument/2006/relationships" xmlns:w14="http://schemas.microsoft.com/office/word/2010/wordml">
+            <w:r>
               <w:rPr>
                 <w:rFonts w:ascii="Helvetica" w:hAnsi="Helvetica" w:eastAsia="Helvetica" w:cs="Helvetica"/>
                 <w:sz w:val="22"/>
@@ -1894,7 +1893,7 @@
               <w:spacing w:after="100" w:before="100" w:line="240"/>
               <w:ind w:firstLine="0" w:left="100" w:right="100"/>
             </w:pPr>
-            <w:r xmlns:w="http://schemas.openxmlformats.org/wordprocessingml/2006/main" xmlns:wp="http://schemas.openxmlformats.org/drawingml/2006/wordprocessingDrawing" xmlns:r="http://schemas.openxmlformats.org/officeDocument/2006/relationships" xmlns:w14="http://schemas.microsoft.com/office/word/2010/wordml">
+            <w:r>
               <w:rPr>
                 <w:rFonts w:ascii="Helvetica" w:hAnsi="Helvetica" w:eastAsia="Helvetica" w:cs="Helvetica"/>
                 <w:sz w:val="22"/>
@@ -1923,7 +1922,7 @@
               <w:spacing w:after="100" w:before="100" w:line="240"/>
               <w:ind w:firstLine="0" w:left="100" w:right="100"/>
             </w:pPr>
-            <w:r xmlns:w="http://schemas.openxmlformats.org/wordprocessingml/2006/main" xmlns:wp="http://schemas.openxmlformats.org/drawingml/2006/wordprocessingDrawing" xmlns:r="http://schemas.openxmlformats.org/officeDocument/2006/relationships" xmlns:w14="http://schemas.microsoft.com/office/word/2010/wordml">
+            <w:r>
               <w:rPr>
                 <w:rFonts w:ascii="Helvetica" w:hAnsi="Helvetica" w:eastAsia="Helvetica" w:cs="Helvetica"/>
                 <w:sz w:val="22"/>
@@ -1952,7 +1951,7 @@
               <w:spacing w:after="100" w:before="100" w:line="240"/>
               <w:ind w:firstLine="0" w:left="100" w:right="100"/>
             </w:pPr>
-            <w:r xmlns:w="http://schemas.openxmlformats.org/wordprocessingml/2006/main" xmlns:wp="http://schemas.openxmlformats.org/drawingml/2006/wordprocessingDrawing" xmlns:r="http://schemas.openxmlformats.org/officeDocument/2006/relationships" xmlns:w14="http://schemas.microsoft.com/office/word/2010/wordml">
+            <w:r>
               <w:rPr>
                 <w:rFonts w:ascii="Helvetica" w:hAnsi="Helvetica" w:eastAsia="Helvetica" w:cs="Helvetica"/>
                 <w:sz w:val="22"/>
@@ -1987,7 +1986,7 @@
               <w:spacing w:after="100" w:before="100" w:line="240"/>
               <w:ind w:firstLine="0" w:left="100" w:right="100"/>
             </w:pPr>
-            <w:r xmlns:w="http://schemas.openxmlformats.org/wordprocessingml/2006/main" xmlns:wp="http://schemas.openxmlformats.org/drawingml/2006/wordprocessingDrawing" xmlns:r="http://schemas.openxmlformats.org/officeDocument/2006/relationships" xmlns:w14="http://schemas.microsoft.com/office/word/2010/wordml">
+            <w:r>
               <w:rPr>
                 <w:rFonts w:ascii="Helvetica" w:hAnsi="Helvetica" w:eastAsia="Helvetica" w:cs="Helvetica"/>
                 <w:sz w:val="22"/>
@@ -2016,7 +2015,7 @@
               <w:spacing w:after="100" w:before="100" w:line="240"/>
               <w:ind w:firstLine="0" w:left="100" w:right="100"/>
             </w:pPr>
-            <w:r xmlns:w="http://schemas.openxmlformats.org/wordprocessingml/2006/main" xmlns:wp="http://schemas.openxmlformats.org/drawingml/2006/wordprocessingDrawing" xmlns:r="http://schemas.openxmlformats.org/officeDocument/2006/relationships" xmlns:w14="http://schemas.microsoft.com/office/word/2010/wordml">
+            <w:r>
               <w:rPr>
                 <w:rFonts w:ascii="Helvetica" w:hAnsi="Helvetica" w:eastAsia="Helvetica" w:cs="Helvetica"/>
                 <w:sz w:val="22"/>
@@ -2045,7 +2044,7 @@
               <w:spacing w:after="100" w:before="100" w:line="240"/>
               <w:ind w:firstLine="0" w:left="100" w:right="100"/>
             </w:pPr>
-            <w:r xmlns:w="http://schemas.openxmlformats.org/wordprocessingml/2006/main" xmlns:wp="http://schemas.openxmlformats.org/drawingml/2006/wordprocessingDrawing" xmlns:r="http://schemas.openxmlformats.org/officeDocument/2006/relationships" xmlns:w14="http://schemas.microsoft.com/office/word/2010/wordml">
+            <w:r>
               <w:rPr>
                 <w:rFonts w:ascii="Helvetica" w:hAnsi="Helvetica" w:eastAsia="Helvetica" w:cs="Helvetica"/>
                 <w:sz w:val="22"/>
@@ -2074,7 +2073,7 @@
               <w:spacing w:after="100" w:before="100" w:line="240"/>
               <w:ind w:firstLine="0" w:left="100" w:right="100"/>
             </w:pPr>
-            <w:r xmlns:w="http://schemas.openxmlformats.org/wordprocessingml/2006/main" xmlns:wp="http://schemas.openxmlformats.org/drawingml/2006/wordprocessingDrawing" xmlns:r="http://schemas.openxmlformats.org/officeDocument/2006/relationships" xmlns:w14="http://schemas.microsoft.com/office/word/2010/wordml">
+            <w:r>
               <w:rPr>
                 <w:rFonts w:ascii="Helvetica" w:hAnsi="Helvetica" w:eastAsia="Helvetica" w:cs="Helvetica"/>
                 <w:sz w:val="22"/>
@@ -2103,7 +2102,7 @@
               <w:spacing w:after="100" w:before="100" w:line="240"/>
               <w:ind w:firstLine="0" w:left="100" w:right="100"/>
             </w:pPr>
-            <w:r xmlns:w="http://schemas.openxmlformats.org/wordprocessingml/2006/main" xmlns:wp="http://schemas.openxmlformats.org/drawingml/2006/wordprocessingDrawing" xmlns:r="http://schemas.openxmlformats.org/officeDocument/2006/relationships" xmlns:w14="http://schemas.microsoft.com/office/word/2010/wordml">
+            <w:r>
               <w:rPr>
                 <w:rFonts w:ascii="Helvetica" w:hAnsi="Helvetica" w:eastAsia="Helvetica" w:cs="Helvetica"/>
                 <w:sz w:val="22"/>
@@ -2132,7 +2131,7 @@
               <w:spacing w:after="100" w:before="100" w:line="240"/>
               <w:ind w:firstLine="0" w:left="100" w:right="100"/>
             </w:pPr>
-            <w:r xmlns:w="http://schemas.openxmlformats.org/wordprocessingml/2006/main" xmlns:wp="http://schemas.openxmlformats.org/drawingml/2006/wordprocessingDrawing" xmlns:r="http://schemas.openxmlformats.org/officeDocument/2006/relationships" xmlns:w14="http://schemas.microsoft.com/office/word/2010/wordml">
+            <w:r>
               <w:rPr>
                 <w:rFonts w:ascii="Helvetica" w:hAnsi="Helvetica" w:eastAsia="Helvetica" w:cs="Helvetica"/>
                 <w:sz w:val="22"/>
@@ -2161,7 +2160,7 @@
               <w:spacing w:after="100" w:before="100" w:line="240"/>
               <w:ind w:firstLine="0" w:left="100" w:right="100"/>
             </w:pPr>
-            <w:r xmlns:w="http://schemas.openxmlformats.org/wordprocessingml/2006/main" xmlns:wp="http://schemas.openxmlformats.org/drawingml/2006/wordprocessingDrawing" xmlns:r="http://schemas.openxmlformats.org/officeDocument/2006/relationships" xmlns:w14="http://schemas.microsoft.com/office/word/2010/wordml">
+            <w:r>
               <w:rPr>
                 <w:rFonts w:ascii="Helvetica" w:hAnsi="Helvetica" w:eastAsia="Helvetica" w:cs="Helvetica"/>
                 <w:sz w:val="22"/>
@@ -2190,7 +2189,7 @@
               <w:spacing w:after="100" w:before="100" w:line="240"/>
               <w:ind w:firstLine="0" w:left="100" w:right="100"/>
             </w:pPr>
-            <w:r xmlns:w="http://schemas.openxmlformats.org/wordprocessingml/2006/main" xmlns:wp="http://schemas.openxmlformats.org/drawingml/2006/wordprocessingDrawing" xmlns:r="http://schemas.openxmlformats.org/officeDocument/2006/relationships" xmlns:w14="http://schemas.microsoft.com/office/word/2010/wordml">
+            <w:r>
               <w:rPr>
                 <w:rFonts w:ascii="Helvetica" w:hAnsi="Helvetica" w:eastAsia="Helvetica" w:cs="Helvetica"/>
                 <w:sz w:val="22"/>
@@ -2225,7 +2224,7 @@
               <w:spacing w:after="100" w:before="100" w:line="240"/>
               <w:ind w:firstLine="0" w:left="100" w:right="100"/>
             </w:pPr>
-            <w:r xmlns:w="http://schemas.openxmlformats.org/wordprocessingml/2006/main" xmlns:wp="http://schemas.openxmlformats.org/drawingml/2006/wordprocessingDrawing" xmlns:r="http://schemas.openxmlformats.org/officeDocument/2006/relationships" xmlns:w14="http://schemas.microsoft.com/office/word/2010/wordml">
+            <w:r>
               <w:rPr>
                 <w:rFonts w:ascii="Helvetica" w:hAnsi="Helvetica" w:eastAsia="Helvetica" w:cs="Helvetica"/>
                 <w:sz w:val="22"/>
@@ -2254,7 +2253,7 @@
               <w:spacing w:after="100" w:before="100" w:line="240"/>
               <w:ind w:firstLine="0" w:left="100" w:right="100"/>
             </w:pPr>
-            <w:r xmlns:w="http://schemas.openxmlformats.org/wordprocessingml/2006/main" xmlns:wp="http://schemas.openxmlformats.org/drawingml/2006/wordprocessingDrawing" xmlns:r="http://schemas.openxmlformats.org/officeDocument/2006/relationships" xmlns:w14="http://schemas.microsoft.com/office/word/2010/wordml">
+            <w:r>
               <w:rPr>
                 <w:rFonts w:ascii="Helvetica" w:hAnsi="Helvetica" w:eastAsia="Helvetica" w:cs="Helvetica"/>
                 <w:sz w:val="22"/>
@@ -2283,7 +2282,7 @@
               <w:spacing w:after="100" w:before="100" w:line="240"/>
               <w:ind w:firstLine="0" w:left="100" w:right="100"/>
             </w:pPr>
-            <w:r xmlns:w="http://schemas.openxmlformats.org/wordprocessingml/2006/main" xmlns:wp="http://schemas.openxmlformats.org/drawingml/2006/wordprocessingDrawing" xmlns:r="http://schemas.openxmlformats.org/officeDocument/2006/relationships" xmlns:w14="http://schemas.microsoft.com/office/word/2010/wordml">
+            <w:r>
               <w:rPr>
                 <w:rFonts w:ascii="Helvetica" w:hAnsi="Helvetica" w:eastAsia="Helvetica" w:cs="Helvetica"/>
                 <w:sz w:val="22"/>
@@ -2312,7 +2311,7 @@
               <w:spacing w:after="100" w:before="100" w:line="240"/>
               <w:ind w:firstLine="0" w:left="100" w:right="100"/>
             </w:pPr>
-            <w:r xmlns:w="http://schemas.openxmlformats.org/wordprocessingml/2006/main" xmlns:wp="http://schemas.openxmlformats.org/drawingml/2006/wordprocessingDrawing" xmlns:r="http://schemas.openxmlformats.org/officeDocument/2006/relationships" xmlns:w14="http://schemas.microsoft.com/office/word/2010/wordml">
+            <w:r>
               <w:rPr>
                 <w:rFonts w:ascii="Helvetica" w:hAnsi="Helvetica" w:eastAsia="Helvetica" w:cs="Helvetica"/>
                 <w:sz w:val="22"/>
@@ -2341,7 +2340,7 @@
               <w:spacing w:after="100" w:before="100" w:line="240"/>
               <w:ind w:firstLine="0" w:left="100" w:right="100"/>
             </w:pPr>
-            <w:r xmlns:w="http://schemas.openxmlformats.org/wordprocessingml/2006/main" xmlns:wp="http://schemas.openxmlformats.org/drawingml/2006/wordprocessingDrawing" xmlns:r="http://schemas.openxmlformats.org/officeDocument/2006/relationships" xmlns:w14="http://schemas.microsoft.com/office/word/2010/wordml">
+            <w:r>
               <w:rPr>
                 <w:rFonts w:ascii="Helvetica" w:hAnsi="Helvetica" w:eastAsia="Helvetica" w:cs="Helvetica"/>
                 <w:sz w:val="22"/>
@@ -2370,7 +2369,7 @@
               <w:spacing w:after="100" w:before="100" w:line="240"/>
               <w:ind w:firstLine="0" w:left="100" w:right="100"/>
             </w:pPr>
-            <w:r xmlns:w="http://schemas.openxmlformats.org/wordprocessingml/2006/main" xmlns:wp="http://schemas.openxmlformats.org/drawingml/2006/wordprocessingDrawing" xmlns:r="http://schemas.openxmlformats.org/officeDocument/2006/relationships" xmlns:w14="http://schemas.microsoft.com/office/word/2010/wordml">
+            <w:r>
               <w:rPr>
                 <w:rFonts w:ascii="Helvetica" w:hAnsi="Helvetica" w:eastAsia="Helvetica" w:cs="Helvetica"/>
                 <w:sz w:val="22"/>
@@ -2399,7 +2398,7 @@
               <w:spacing w:after="100" w:before="100" w:line="240"/>
               <w:ind w:firstLine="0" w:left="100" w:right="100"/>
             </w:pPr>
-            <w:r xmlns:w="http://schemas.openxmlformats.org/wordprocessingml/2006/main" xmlns:wp="http://schemas.openxmlformats.org/drawingml/2006/wordprocessingDrawing" xmlns:r="http://schemas.openxmlformats.org/officeDocument/2006/relationships" xmlns:w14="http://schemas.microsoft.com/office/word/2010/wordml">
+            <w:r>
               <w:rPr>
                 <w:rFonts w:ascii="Helvetica" w:hAnsi="Helvetica" w:eastAsia="Helvetica" w:cs="Helvetica"/>
                 <w:sz w:val="22"/>
@@ -2428,7 +2427,7 @@
               <w:spacing w:after="100" w:before="100" w:line="240"/>
               <w:ind w:firstLine="0" w:left="100" w:right="100"/>
             </w:pPr>
-            <w:r xmlns:w="http://schemas.openxmlformats.org/wordprocessingml/2006/main" xmlns:wp="http://schemas.openxmlformats.org/drawingml/2006/wordprocessingDrawing" xmlns:r="http://schemas.openxmlformats.org/officeDocument/2006/relationships" xmlns:w14="http://schemas.microsoft.com/office/word/2010/wordml">
+            <w:r>
               <w:rPr>
                 <w:rFonts w:ascii="Helvetica" w:hAnsi="Helvetica" w:eastAsia="Helvetica" w:cs="Helvetica"/>
                 <w:sz w:val="22"/>
@@ -2463,7 +2462,7 @@
               <w:spacing w:after="100" w:before="100" w:line="240"/>
               <w:ind w:firstLine="0" w:left="100" w:right="100"/>
             </w:pPr>
-            <w:r xmlns:w="http://schemas.openxmlformats.org/wordprocessingml/2006/main" xmlns:wp="http://schemas.openxmlformats.org/drawingml/2006/wordprocessingDrawing" xmlns:r="http://schemas.openxmlformats.org/officeDocument/2006/relationships" xmlns:w14="http://schemas.microsoft.com/office/word/2010/wordml">
+            <w:r>
               <w:rPr>
                 <w:rFonts w:ascii="Helvetica" w:hAnsi="Helvetica" w:eastAsia="Helvetica" w:cs="Helvetica"/>
                 <w:sz w:val="22"/>
@@ -2492,7 +2491,7 @@
               <w:spacing w:after="100" w:before="100" w:line="240"/>
               <w:ind w:firstLine="0" w:left="100" w:right="100"/>
             </w:pPr>
-            <w:r xmlns:w="http://schemas.openxmlformats.org/wordprocessingml/2006/main" xmlns:wp="http://schemas.openxmlformats.org/drawingml/2006/wordprocessingDrawing" xmlns:r="http://schemas.openxmlformats.org/officeDocument/2006/relationships" xmlns:w14="http://schemas.microsoft.com/office/word/2010/wordml">
+            <w:r>
               <w:rPr>
                 <w:rFonts w:ascii="Helvetica" w:hAnsi="Helvetica" w:eastAsia="Helvetica" w:cs="Helvetica"/>
                 <w:sz w:val="22"/>
@@ -2521,7 +2520,7 @@
               <w:spacing w:after="100" w:before="100" w:line="240"/>
               <w:ind w:firstLine="0" w:left="100" w:right="100"/>
             </w:pPr>
-            <w:r xmlns:w="http://schemas.openxmlformats.org/wordprocessingml/2006/main" xmlns:wp="http://schemas.openxmlformats.org/drawingml/2006/wordprocessingDrawing" xmlns:r="http://schemas.openxmlformats.org/officeDocument/2006/relationships" xmlns:w14="http://schemas.microsoft.com/office/word/2010/wordml">
+            <w:r>
               <w:rPr>
                 <w:rFonts w:ascii="Helvetica" w:hAnsi="Helvetica" w:eastAsia="Helvetica" w:cs="Helvetica"/>
                 <w:sz w:val="22"/>
@@ -2550,7 +2549,7 @@
               <w:spacing w:after="100" w:before="100" w:line="240"/>
               <w:ind w:firstLine="0" w:left="100" w:right="100"/>
             </w:pPr>
-            <w:r xmlns:w="http://schemas.openxmlformats.org/wordprocessingml/2006/main" xmlns:wp="http://schemas.openxmlformats.org/drawingml/2006/wordprocessingDrawing" xmlns:r="http://schemas.openxmlformats.org/officeDocument/2006/relationships" xmlns:w14="http://schemas.microsoft.com/office/word/2010/wordml">
+            <w:r>
               <w:rPr>
                 <w:rFonts w:ascii="Helvetica" w:hAnsi="Helvetica" w:eastAsia="Helvetica" w:cs="Helvetica"/>
                 <w:sz w:val="22"/>
@@ -2579,7 +2578,7 @@
               <w:spacing w:after="100" w:before="100" w:line="240"/>
               <w:ind w:firstLine="0" w:left="100" w:right="100"/>
             </w:pPr>
-            <w:r xmlns:w="http://schemas.openxmlformats.org/wordprocessingml/2006/main" xmlns:wp="http://schemas.openxmlformats.org/drawingml/2006/wordprocessingDrawing" xmlns:r="http://schemas.openxmlformats.org/officeDocument/2006/relationships" xmlns:w14="http://schemas.microsoft.com/office/word/2010/wordml">
+            <w:r>
               <w:rPr>
                 <w:rFonts w:ascii="Helvetica" w:hAnsi="Helvetica" w:eastAsia="Helvetica" w:cs="Helvetica"/>
                 <w:sz w:val="22"/>
@@ -2608,7 +2607,7 @@
               <w:spacing w:after="100" w:before="100" w:line="240"/>
               <w:ind w:firstLine="0" w:left="100" w:right="100"/>
             </w:pPr>
-            <w:r xmlns:w="http://schemas.openxmlformats.org/wordprocessingml/2006/main" xmlns:wp="http://schemas.openxmlformats.org/drawingml/2006/wordprocessingDrawing" xmlns:r="http://schemas.openxmlformats.org/officeDocument/2006/relationships" xmlns:w14="http://schemas.microsoft.com/office/word/2010/wordml">
+            <w:r>
               <w:rPr>
                 <w:rFonts w:ascii="Helvetica" w:hAnsi="Helvetica" w:eastAsia="Helvetica" w:cs="Helvetica"/>
                 <w:sz w:val="22"/>
@@ -2637,7 +2636,7 @@
               <w:spacing w:after="100" w:before="100" w:line="240"/>
               <w:ind w:firstLine="0" w:left="100" w:right="100"/>
             </w:pPr>
-            <w:r xmlns:w="http://schemas.openxmlformats.org/wordprocessingml/2006/main" xmlns:wp="http://schemas.openxmlformats.org/drawingml/2006/wordprocessingDrawing" xmlns:r="http://schemas.openxmlformats.org/officeDocument/2006/relationships" xmlns:w14="http://schemas.microsoft.com/office/word/2010/wordml">
+            <w:r>
               <w:rPr>
                 <w:rFonts w:ascii="Helvetica" w:hAnsi="Helvetica" w:eastAsia="Helvetica" w:cs="Helvetica"/>
                 <w:sz w:val="22"/>
@@ -2666,7 +2665,7 @@
               <w:spacing w:after="100" w:before="100" w:line="240"/>
               <w:ind w:firstLine="0" w:left="100" w:right="100"/>
             </w:pPr>
-            <w:r xmlns:w="http://schemas.openxmlformats.org/wordprocessingml/2006/main" xmlns:wp="http://schemas.openxmlformats.org/drawingml/2006/wordprocessingDrawing" xmlns:r="http://schemas.openxmlformats.org/officeDocument/2006/relationships" xmlns:w14="http://schemas.microsoft.com/office/word/2010/wordml">
+            <w:r>
               <w:rPr>
                 <w:rFonts w:ascii="Helvetica" w:hAnsi="Helvetica" w:eastAsia="Helvetica" w:cs="Helvetica"/>
                 <w:sz w:val="22"/>
@@ -2701,7 +2700,7 @@
               <w:spacing w:after="100" w:before="100" w:line="240"/>
               <w:ind w:firstLine="0" w:left="100" w:right="100"/>
             </w:pPr>
-            <w:r xmlns:w="http://schemas.openxmlformats.org/wordprocessingml/2006/main" xmlns:wp="http://schemas.openxmlformats.org/drawingml/2006/wordprocessingDrawing" xmlns:r="http://schemas.openxmlformats.org/officeDocument/2006/relationships" xmlns:w14="http://schemas.microsoft.com/office/word/2010/wordml">
+            <w:r>
               <w:rPr>
                 <w:rFonts w:ascii="Helvetica" w:hAnsi="Helvetica" w:eastAsia="Helvetica" w:cs="Helvetica"/>
                 <w:b/>
@@ -2731,7 +2730,7 @@
               <w:spacing w:after="100" w:before="100" w:line="240"/>
               <w:ind w:firstLine="0" w:left="100" w:right="100"/>
             </w:pPr>
-            <w:r xmlns:w="http://schemas.openxmlformats.org/wordprocessingml/2006/main" xmlns:wp="http://schemas.openxmlformats.org/drawingml/2006/wordprocessingDrawing" xmlns:r="http://schemas.openxmlformats.org/officeDocument/2006/relationships" xmlns:w14="http://schemas.microsoft.com/office/word/2010/wordml">
+            <w:r>
               <w:rPr>
                 <w:rFonts w:ascii="Helvetica" w:hAnsi="Helvetica" w:eastAsia="Helvetica" w:cs="Helvetica"/>
                 <w:sz w:val="22"/>
@@ -2760,7 +2759,7 @@
               <w:spacing w:after="100" w:before="100" w:line="240"/>
               <w:ind w:firstLine="0" w:left="100" w:right="100"/>
             </w:pPr>
-            <w:r xmlns:w="http://schemas.openxmlformats.org/wordprocessingml/2006/main" xmlns:wp="http://schemas.openxmlformats.org/drawingml/2006/wordprocessingDrawing" xmlns:r="http://schemas.openxmlformats.org/officeDocument/2006/relationships" xmlns:w14="http://schemas.microsoft.com/office/word/2010/wordml">
+            <w:r>
               <w:rPr>
                 <w:rFonts w:ascii="Helvetica" w:hAnsi="Helvetica" w:eastAsia="Helvetica" w:cs="Helvetica"/>
                 <w:sz w:val="22"/>
@@ -2789,7 +2788,7 @@
               <w:spacing w:after="100" w:before="100" w:line="240"/>
               <w:ind w:firstLine="0" w:left="100" w:right="100"/>
             </w:pPr>
-            <w:r xmlns:w="http://schemas.openxmlformats.org/wordprocessingml/2006/main" xmlns:wp="http://schemas.openxmlformats.org/drawingml/2006/wordprocessingDrawing" xmlns:r="http://schemas.openxmlformats.org/officeDocument/2006/relationships" xmlns:w14="http://schemas.microsoft.com/office/word/2010/wordml">
+            <w:r>
               <w:rPr>
                 <w:rFonts w:ascii="Helvetica" w:hAnsi="Helvetica" w:eastAsia="Helvetica" w:cs="Helvetica"/>
                 <w:sz w:val="22"/>
@@ -2818,7 +2817,7 @@
               <w:spacing w:after="100" w:before="100" w:line="240"/>
               <w:ind w:firstLine="0" w:left="100" w:right="100"/>
             </w:pPr>
-            <w:r xmlns:w="http://schemas.openxmlformats.org/wordprocessingml/2006/main" xmlns:wp="http://schemas.openxmlformats.org/drawingml/2006/wordprocessingDrawing" xmlns:r="http://schemas.openxmlformats.org/officeDocument/2006/relationships" xmlns:w14="http://schemas.microsoft.com/office/word/2010/wordml">
+            <w:r>
               <w:rPr>
                 <w:rFonts w:ascii="Helvetica" w:hAnsi="Helvetica" w:eastAsia="Helvetica" w:cs="Helvetica"/>
                 <w:sz w:val="22"/>
@@ -2847,7 +2846,7 @@
               <w:spacing w:after="100" w:before="100" w:line="240"/>
               <w:ind w:firstLine="0" w:left="100" w:right="100"/>
             </w:pPr>
-            <w:r xmlns:w="http://schemas.openxmlformats.org/wordprocessingml/2006/main" xmlns:wp="http://schemas.openxmlformats.org/drawingml/2006/wordprocessingDrawing" xmlns:r="http://schemas.openxmlformats.org/officeDocument/2006/relationships" xmlns:w14="http://schemas.microsoft.com/office/word/2010/wordml">
+            <w:r>
               <w:rPr>
                 <w:rFonts w:ascii="Helvetica" w:hAnsi="Helvetica" w:eastAsia="Helvetica" w:cs="Helvetica"/>
                 <w:sz w:val="22"/>
@@ -2876,7 +2875,7 @@
               <w:spacing w:after="100" w:before="100" w:line="240"/>
               <w:ind w:firstLine="0" w:left="100" w:right="100"/>
             </w:pPr>
-            <w:r xmlns:w="http://schemas.openxmlformats.org/wordprocessingml/2006/main" xmlns:wp="http://schemas.openxmlformats.org/drawingml/2006/wordprocessingDrawing" xmlns:r="http://schemas.openxmlformats.org/officeDocument/2006/relationships" xmlns:w14="http://schemas.microsoft.com/office/word/2010/wordml">
+            <w:r>
               <w:rPr>
                 <w:rFonts w:ascii="Helvetica" w:hAnsi="Helvetica" w:eastAsia="Helvetica" w:cs="Helvetica"/>
                 <w:sz w:val="22"/>
@@ -2905,7 +2904,7 @@
               <w:spacing w:after="100" w:before="100" w:line="240"/>
               <w:ind w:firstLine="0" w:left="100" w:right="100"/>
             </w:pPr>
-            <w:r xmlns:w="http://schemas.openxmlformats.org/wordprocessingml/2006/main" xmlns:wp="http://schemas.openxmlformats.org/drawingml/2006/wordprocessingDrawing" xmlns:r="http://schemas.openxmlformats.org/officeDocument/2006/relationships" xmlns:w14="http://schemas.microsoft.com/office/word/2010/wordml">
+            <w:r>
               <w:rPr>
                 <w:rFonts w:ascii="Helvetica" w:hAnsi="Helvetica" w:eastAsia="Helvetica" w:cs="Helvetica"/>
                 <w:sz w:val="22"/>
@@ -2940,7 +2939,7 @@
               <w:spacing w:after="100" w:before="100" w:line="240"/>
               <w:ind w:firstLine="0" w:left="100" w:right="100"/>
             </w:pPr>
-            <w:r xmlns:w="http://schemas.openxmlformats.org/wordprocessingml/2006/main" xmlns:wp="http://schemas.openxmlformats.org/drawingml/2006/wordprocessingDrawing" xmlns:r="http://schemas.openxmlformats.org/officeDocument/2006/relationships" xmlns:w14="http://schemas.microsoft.com/office/word/2010/wordml">
+            <w:r>
               <w:rPr>
                 <w:rFonts w:ascii="Helvetica" w:hAnsi="Helvetica" w:eastAsia="Helvetica" w:cs="Helvetica"/>
                 <w:sz w:val="22"/>
@@ -2969,7 +2968,7 @@
               <w:spacing w:after="100" w:before="100" w:line="240"/>
               <w:ind w:firstLine="0" w:left="100" w:right="100"/>
             </w:pPr>
-            <w:r xmlns:w="http://schemas.openxmlformats.org/wordprocessingml/2006/main" xmlns:wp="http://schemas.openxmlformats.org/drawingml/2006/wordprocessingDrawing" xmlns:r="http://schemas.openxmlformats.org/officeDocument/2006/relationships" xmlns:w14="http://schemas.microsoft.com/office/word/2010/wordml">
+            <w:r>
               <w:rPr>
                 <w:rFonts w:ascii="Helvetica" w:hAnsi="Helvetica" w:eastAsia="Helvetica" w:cs="Helvetica"/>
                 <w:sz w:val="22"/>
@@ -2998,7 +2997,7 @@
               <w:spacing w:after="100" w:before="100" w:line="240"/>
               <w:ind w:firstLine="0" w:left="100" w:right="100"/>
             </w:pPr>
-            <w:r xmlns:w="http://schemas.openxmlformats.org/wordprocessingml/2006/main" xmlns:wp="http://schemas.openxmlformats.org/drawingml/2006/wordprocessingDrawing" xmlns:r="http://schemas.openxmlformats.org/officeDocument/2006/relationships" xmlns:w14="http://schemas.microsoft.com/office/word/2010/wordml">
+            <w:r>
               <w:rPr>
                 <w:rFonts w:ascii="Helvetica" w:hAnsi="Helvetica" w:eastAsia="Helvetica" w:cs="Helvetica"/>
                 <w:sz w:val="22"/>
@@ -3027,7 +3026,7 @@
               <w:spacing w:after="100" w:before="100" w:line="240"/>
               <w:ind w:firstLine="0" w:left="100" w:right="100"/>
             </w:pPr>
-            <w:r xmlns:w="http://schemas.openxmlformats.org/wordprocessingml/2006/main" xmlns:wp="http://schemas.openxmlformats.org/drawingml/2006/wordprocessingDrawing" xmlns:r="http://schemas.openxmlformats.org/officeDocument/2006/relationships" xmlns:w14="http://schemas.microsoft.com/office/word/2010/wordml">
+            <w:r>
               <w:rPr>
                 <w:rFonts w:ascii="Helvetica" w:hAnsi="Helvetica" w:eastAsia="Helvetica" w:cs="Helvetica"/>
                 <w:sz w:val="22"/>
@@ -3056,7 +3055,7 @@
               <w:spacing w:after="100" w:before="100" w:line="240"/>
               <w:ind w:firstLine="0" w:left="100" w:right="100"/>
             </w:pPr>
-            <w:r xmlns:w="http://schemas.openxmlformats.org/wordprocessingml/2006/main" xmlns:wp="http://schemas.openxmlformats.org/drawingml/2006/wordprocessingDrawing" xmlns:r="http://schemas.openxmlformats.org/officeDocument/2006/relationships" xmlns:w14="http://schemas.microsoft.com/office/word/2010/wordml">
+            <w:r>
               <w:rPr>
                 <w:rFonts w:ascii="Helvetica" w:hAnsi="Helvetica" w:eastAsia="Helvetica" w:cs="Helvetica"/>
                 <w:sz w:val="22"/>
@@ -3085,7 +3084,7 @@
               <w:spacing w:after="100" w:before="100" w:line="240"/>
               <w:ind w:firstLine="0" w:left="100" w:right="100"/>
             </w:pPr>
-            <w:r xmlns:w="http://schemas.openxmlformats.org/wordprocessingml/2006/main" xmlns:wp="http://schemas.openxmlformats.org/drawingml/2006/wordprocessingDrawing" xmlns:r="http://schemas.openxmlformats.org/officeDocument/2006/relationships" xmlns:w14="http://schemas.microsoft.com/office/word/2010/wordml">
+            <w:r>
               <w:rPr>
                 <w:rFonts w:ascii="Helvetica" w:hAnsi="Helvetica" w:eastAsia="Helvetica" w:cs="Helvetica"/>
                 <w:sz w:val="22"/>
@@ -3114,7 +3113,7 @@
               <w:spacing w:after="100" w:before="100" w:line="240"/>
               <w:ind w:firstLine="0" w:left="100" w:right="100"/>
             </w:pPr>
-            <w:r xmlns:w="http://schemas.openxmlformats.org/wordprocessingml/2006/main" xmlns:wp="http://schemas.openxmlformats.org/drawingml/2006/wordprocessingDrawing" xmlns:r="http://schemas.openxmlformats.org/officeDocument/2006/relationships" xmlns:w14="http://schemas.microsoft.com/office/word/2010/wordml">
+            <w:r>
               <w:rPr>
                 <w:rFonts w:ascii="Helvetica" w:hAnsi="Helvetica" w:eastAsia="Helvetica" w:cs="Helvetica"/>
                 <w:sz w:val="22"/>
@@ -3143,7 +3142,7 @@
               <w:spacing w:after="100" w:before="100" w:line="240"/>
               <w:ind w:firstLine="0" w:left="100" w:right="100"/>
             </w:pPr>
-            <w:r xmlns:w="http://schemas.openxmlformats.org/wordprocessingml/2006/main" xmlns:wp="http://schemas.openxmlformats.org/drawingml/2006/wordprocessingDrawing" xmlns:r="http://schemas.openxmlformats.org/officeDocument/2006/relationships" xmlns:w14="http://schemas.microsoft.com/office/word/2010/wordml">
+            <w:r>
               <w:rPr>
                 <w:rFonts w:ascii="Helvetica" w:hAnsi="Helvetica" w:eastAsia="Helvetica" w:cs="Helvetica"/>
                 <w:sz w:val="22"/>
@@ -3178,7 +3177,7 @@
               <w:spacing w:after="100" w:before="100" w:line="240"/>
               <w:ind w:firstLine="0" w:left="100" w:right="100"/>
             </w:pPr>
-            <w:r xmlns:w="http://schemas.openxmlformats.org/wordprocessingml/2006/main" xmlns:wp="http://schemas.openxmlformats.org/drawingml/2006/wordprocessingDrawing" xmlns:r="http://schemas.openxmlformats.org/officeDocument/2006/relationships" xmlns:w14="http://schemas.microsoft.com/office/word/2010/wordml">
+            <w:r>
               <w:rPr>
                 <w:rFonts w:ascii="Helvetica" w:hAnsi="Helvetica" w:eastAsia="Helvetica" w:cs="Helvetica"/>
                 <w:sz w:val="22"/>
@@ -3207,7 +3206,7 @@
               <w:spacing w:after="100" w:before="100" w:line="240"/>
               <w:ind w:firstLine="0" w:left="100" w:right="100"/>
             </w:pPr>
-            <w:r xmlns:w="http://schemas.openxmlformats.org/wordprocessingml/2006/main" xmlns:wp="http://schemas.openxmlformats.org/drawingml/2006/wordprocessingDrawing" xmlns:r="http://schemas.openxmlformats.org/officeDocument/2006/relationships" xmlns:w14="http://schemas.microsoft.com/office/word/2010/wordml">
+            <w:r>
               <w:rPr>
                 <w:rFonts w:ascii="Helvetica" w:hAnsi="Helvetica" w:eastAsia="Helvetica" w:cs="Helvetica"/>
                 <w:sz w:val="22"/>
@@ -3236,7 +3235,7 @@
               <w:spacing w:after="100" w:before="100" w:line="240"/>
               <w:ind w:firstLine="0" w:left="100" w:right="100"/>
             </w:pPr>
-            <w:r xmlns:w="http://schemas.openxmlformats.org/wordprocessingml/2006/main" xmlns:wp="http://schemas.openxmlformats.org/drawingml/2006/wordprocessingDrawing" xmlns:r="http://schemas.openxmlformats.org/officeDocument/2006/relationships" xmlns:w14="http://schemas.microsoft.com/office/word/2010/wordml">
+            <w:r>
               <w:rPr>
                 <w:rFonts w:ascii="Helvetica" w:hAnsi="Helvetica" w:eastAsia="Helvetica" w:cs="Helvetica"/>
                 <w:sz w:val="22"/>
@@ -3265,7 +3264,7 @@
               <w:spacing w:after="100" w:before="100" w:line="240"/>
               <w:ind w:firstLine="0" w:left="100" w:right="100"/>
             </w:pPr>
-            <w:r xmlns:w="http://schemas.openxmlformats.org/wordprocessingml/2006/main" xmlns:wp="http://schemas.openxmlformats.org/drawingml/2006/wordprocessingDrawing" xmlns:r="http://schemas.openxmlformats.org/officeDocument/2006/relationships" xmlns:w14="http://schemas.microsoft.com/office/word/2010/wordml">
+            <w:r>
               <w:rPr>
                 <w:rFonts w:ascii="Helvetica" w:hAnsi="Helvetica" w:eastAsia="Helvetica" w:cs="Helvetica"/>
                 <w:sz w:val="22"/>
@@ -3294,7 +3293,7 @@
               <w:spacing w:after="100" w:before="100" w:line="240"/>
               <w:ind w:firstLine="0" w:left="100" w:right="100"/>
             </w:pPr>
-            <w:r xmlns:w="http://schemas.openxmlformats.org/wordprocessingml/2006/main" xmlns:wp="http://schemas.openxmlformats.org/drawingml/2006/wordprocessingDrawing" xmlns:r="http://schemas.openxmlformats.org/officeDocument/2006/relationships" xmlns:w14="http://schemas.microsoft.com/office/word/2010/wordml">
+            <w:r>
               <w:rPr>
                 <w:rFonts w:ascii="Helvetica" w:hAnsi="Helvetica" w:eastAsia="Helvetica" w:cs="Helvetica"/>
                 <w:sz w:val="22"/>
@@ -3323,7 +3322,7 @@
               <w:spacing w:after="100" w:before="100" w:line="240"/>
               <w:ind w:firstLine="0" w:left="100" w:right="100"/>
             </w:pPr>
-            <w:r xmlns:w="http://schemas.openxmlformats.org/wordprocessingml/2006/main" xmlns:wp="http://schemas.openxmlformats.org/drawingml/2006/wordprocessingDrawing" xmlns:r="http://schemas.openxmlformats.org/officeDocument/2006/relationships" xmlns:w14="http://schemas.microsoft.com/office/word/2010/wordml">
+            <w:r>
               <w:rPr>
                 <w:rFonts w:ascii="Helvetica" w:hAnsi="Helvetica" w:eastAsia="Helvetica" w:cs="Helvetica"/>
                 <w:sz w:val="22"/>
@@ -3352,7 +3351,7 @@
               <w:spacing w:after="100" w:before="100" w:line="240"/>
               <w:ind w:firstLine="0" w:left="100" w:right="100"/>
             </w:pPr>
-            <w:r xmlns:w="http://schemas.openxmlformats.org/wordprocessingml/2006/main" xmlns:wp="http://schemas.openxmlformats.org/drawingml/2006/wordprocessingDrawing" xmlns:r="http://schemas.openxmlformats.org/officeDocument/2006/relationships" xmlns:w14="http://schemas.microsoft.com/office/word/2010/wordml">
+            <w:r>
               <w:rPr>
                 <w:rFonts w:ascii="Helvetica" w:hAnsi="Helvetica" w:eastAsia="Helvetica" w:cs="Helvetica"/>
                 <w:sz w:val="22"/>
@@ -3381,7 +3380,7 @@
               <w:spacing w:after="100" w:before="100" w:line="240"/>
               <w:ind w:firstLine="0" w:left="100" w:right="100"/>
             </w:pPr>
-            <w:r xmlns:w="http://schemas.openxmlformats.org/wordprocessingml/2006/main" xmlns:wp="http://schemas.openxmlformats.org/drawingml/2006/wordprocessingDrawing" xmlns:r="http://schemas.openxmlformats.org/officeDocument/2006/relationships" xmlns:w14="http://schemas.microsoft.com/office/word/2010/wordml">
+            <w:r>
               <w:rPr>
                 <w:rFonts w:ascii="Helvetica" w:hAnsi="Helvetica" w:eastAsia="Helvetica" w:cs="Helvetica"/>
                 <w:sz w:val="22"/>
@@ -3416,7 +3415,7 @@
               <w:spacing w:after="100" w:before="100" w:line="240"/>
               <w:ind w:firstLine="0" w:left="100" w:right="100"/>
             </w:pPr>
-            <w:r xmlns:w="http://schemas.openxmlformats.org/wordprocessingml/2006/main" xmlns:wp="http://schemas.openxmlformats.org/drawingml/2006/wordprocessingDrawing" xmlns:r="http://schemas.openxmlformats.org/officeDocument/2006/relationships" xmlns:w14="http://schemas.microsoft.com/office/word/2010/wordml">
+            <w:r>
               <w:rPr>
                 <w:rFonts w:ascii="Helvetica" w:hAnsi="Helvetica" w:eastAsia="Helvetica" w:cs="Helvetica"/>
                 <w:sz w:val="22"/>
@@ -3445,7 +3444,7 @@
               <w:spacing w:after="100" w:before="100" w:line="240"/>
               <w:ind w:firstLine="0" w:left="100" w:right="100"/>
             </w:pPr>
-            <w:r xmlns:w="http://schemas.openxmlformats.org/wordprocessingml/2006/main" xmlns:wp="http://schemas.openxmlformats.org/drawingml/2006/wordprocessingDrawing" xmlns:r="http://schemas.openxmlformats.org/officeDocument/2006/relationships" xmlns:w14="http://schemas.microsoft.com/office/word/2010/wordml">
+            <w:r>
               <w:rPr>
                 <w:rFonts w:ascii="Helvetica" w:hAnsi="Helvetica" w:eastAsia="Helvetica" w:cs="Helvetica"/>
                 <w:sz w:val="22"/>
@@ -3474,7 +3473,7 @@
               <w:spacing w:after="100" w:before="100" w:line="240"/>
               <w:ind w:firstLine="0" w:left="100" w:right="100"/>
             </w:pPr>
-            <w:r xmlns:w="http://schemas.openxmlformats.org/wordprocessingml/2006/main" xmlns:wp="http://schemas.openxmlformats.org/drawingml/2006/wordprocessingDrawing" xmlns:r="http://schemas.openxmlformats.org/officeDocument/2006/relationships" xmlns:w14="http://schemas.microsoft.com/office/word/2010/wordml">
+            <w:r>
               <w:rPr>
                 <w:rFonts w:ascii="Helvetica" w:hAnsi="Helvetica" w:eastAsia="Helvetica" w:cs="Helvetica"/>
                 <w:sz w:val="22"/>
@@ -3503,7 +3502,7 @@
               <w:spacing w:after="100" w:before="100" w:line="240"/>
               <w:ind w:firstLine="0" w:left="100" w:right="100"/>
             </w:pPr>
-            <w:r xmlns:w="http://schemas.openxmlformats.org/wordprocessingml/2006/main" xmlns:wp="http://schemas.openxmlformats.org/drawingml/2006/wordprocessingDrawing" xmlns:r="http://schemas.openxmlformats.org/officeDocument/2006/relationships" xmlns:w14="http://schemas.microsoft.com/office/word/2010/wordml">
+            <w:r>
               <w:rPr>
                 <w:rFonts w:ascii="Helvetica" w:hAnsi="Helvetica" w:eastAsia="Helvetica" w:cs="Helvetica"/>
                 <w:sz w:val="22"/>
@@ -3532,7 +3531,7 @@
               <w:spacing w:after="100" w:before="100" w:line="240"/>
               <w:ind w:firstLine="0" w:left="100" w:right="100"/>
             </w:pPr>
-            <w:r xmlns:w="http://schemas.openxmlformats.org/wordprocessingml/2006/main" xmlns:wp="http://schemas.openxmlformats.org/drawingml/2006/wordprocessingDrawing" xmlns:r="http://schemas.openxmlformats.org/officeDocument/2006/relationships" xmlns:w14="http://schemas.microsoft.com/office/word/2010/wordml">
+            <w:r>
               <w:rPr>
                 <w:rFonts w:ascii="Helvetica" w:hAnsi="Helvetica" w:eastAsia="Helvetica" w:cs="Helvetica"/>
                 <w:sz w:val="22"/>
@@ -3561,7 +3560,7 @@
               <w:spacing w:after="100" w:before="100" w:line="240"/>
               <w:ind w:firstLine="0" w:left="100" w:right="100"/>
             </w:pPr>
-            <w:r xmlns:w="http://schemas.openxmlformats.org/wordprocessingml/2006/main" xmlns:wp="http://schemas.openxmlformats.org/drawingml/2006/wordprocessingDrawing" xmlns:r="http://schemas.openxmlformats.org/officeDocument/2006/relationships" xmlns:w14="http://schemas.microsoft.com/office/word/2010/wordml">
+            <w:r>
               <w:rPr>
                 <w:rFonts w:ascii="Helvetica" w:hAnsi="Helvetica" w:eastAsia="Helvetica" w:cs="Helvetica"/>
                 <w:sz w:val="22"/>
@@ -3590,7 +3589,7 @@
               <w:spacing w:after="100" w:before="100" w:line="240"/>
               <w:ind w:firstLine="0" w:left="100" w:right="100"/>
             </w:pPr>
-            <w:r xmlns:w="http://schemas.openxmlformats.org/wordprocessingml/2006/main" xmlns:wp="http://schemas.openxmlformats.org/drawingml/2006/wordprocessingDrawing" xmlns:r="http://schemas.openxmlformats.org/officeDocument/2006/relationships" xmlns:w14="http://schemas.microsoft.com/office/word/2010/wordml">
+            <w:r>
               <w:rPr>
                 <w:rFonts w:ascii="Helvetica" w:hAnsi="Helvetica" w:eastAsia="Helvetica" w:cs="Helvetica"/>
                 <w:sz w:val="22"/>
@@ -3619,7 +3618,7 @@
               <w:spacing w:after="100" w:before="100" w:line="240"/>
               <w:ind w:firstLine="0" w:left="100" w:right="100"/>
             </w:pPr>
-            <w:r xmlns:w="http://schemas.openxmlformats.org/wordprocessingml/2006/main" xmlns:wp="http://schemas.openxmlformats.org/drawingml/2006/wordprocessingDrawing" xmlns:r="http://schemas.openxmlformats.org/officeDocument/2006/relationships" xmlns:w14="http://schemas.microsoft.com/office/word/2010/wordml">
+            <w:r>
               <w:rPr>
                 <w:rFonts w:ascii="Helvetica" w:hAnsi="Helvetica" w:eastAsia="Helvetica" w:cs="Helvetica"/>
                 <w:sz w:val="22"/>
@@ -3654,7 +3653,7 @@
               <w:spacing w:after="100" w:before="100" w:line="240"/>
               <w:ind w:firstLine="0" w:left="100" w:right="100"/>
             </w:pPr>
-            <w:r xmlns:w="http://schemas.openxmlformats.org/wordprocessingml/2006/main" xmlns:wp="http://schemas.openxmlformats.org/drawingml/2006/wordprocessingDrawing" xmlns:r="http://schemas.openxmlformats.org/officeDocument/2006/relationships" xmlns:w14="http://schemas.microsoft.com/office/word/2010/wordml">
+            <w:r>
               <w:rPr>
                 <w:rFonts w:ascii="Helvetica" w:hAnsi="Helvetica" w:eastAsia="Helvetica" w:cs="Helvetica"/>
                 <w:sz w:val="22"/>
@@ -3683,7 +3682,7 @@
               <w:spacing w:after="100" w:before="100" w:line="240"/>
               <w:ind w:firstLine="0" w:left="100" w:right="100"/>
             </w:pPr>
-            <w:r xmlns:w="http://schemas.openxmlformats.org/wordprocessingml/2006/main" xmlns:wp="http://schemas.openxmlformats.org/drawingml/2006/wordprocessingDrawing" xmlns:r="http://schemas.openxmlformats.org/officeDocument/2006/relationships" xmlns:w14="http://schemas.microsoft.com/office/word/2010/wordml">
+            <w:r>
               <w:rPr>
                 <w:rFonts w:ascii="Helvetica" w:hAnsi="Helvetica" w:eastAsia="Helvetica" w:cs="Helvetica"/>
                 <w:sz w:val="22"/>
@@ -3712,7 +3711,7 @@
               <w:spacing w:after="100" w:before="100" w:line="240"/>
               <w:ind w:firstLine="0" w:left="100" w:right="100"/>
             </w:pPr>
-            <w:r xmlns:w="http://schemas.openxmlformats.org/wordprocessingml/2006/main" xmlns:wp="http://schemas.openxmlformats.org/drawingml/2006/wordprocessingDrawing" xmlns:r="http://schemas.openxmlformats.org/officeDocument/2006/relationships" xmlns:w14="http://schemas.microsoft.com/office/word/2010/wordml">
+            <w:r>
               <w:rPr>
                 <w:rFonts w:ascii="Helvetica" w:hAnsi="Helvetica" w:eastAsia="Helvetica" w:cs="Helvetica"/>
                 <w:sz w:val="22"/>
@@ -3741,7 +3740,7 @@
               <w:spacing w:after="100" w:before="100" w:line="240"/>
               <w:ind w:firstLine="0" w:left="100" w:right="100"/>
             </w:pPr>
-            <w:r xmlns:w="http://schemas.openxmlformats.org/wordprocessingml/2006/main" xmlns:wp="http://schemas.openxmlformats.org/drawingml/2006/wordprocessingDrawing" xmlns:r="http://schemas.openxmlformats.org/officeDocument/2006/relationships" xmlns:w14="http://schemas.microsoft.com/office/word/2010/wordml">
+            <w:r>
               <w:rPr>
                 <w:rFonts w:ascii="Helvetica" w:hAnsi="Helvetica" w:eastAsia="Helvetica" w:cs="Helvetica"/>
                 <w:sz w:val="22"/>
@@ -3770,7 +3769,7 @@
               <w:spacing w:after="100" w:before="100" w:line="240"/>
               <w:ind w:firstLine="0" w:left="100" w:right="100"/>
             </w:pPr>
-            <w:r xmlns:w="http://schemas.openxmlformats.org/wordprocessingml/2006/main" xmlns:wp="http://schemas.openxmlformats.org/drawingml/2006/wordprocessingDrawing" xmlns:r="http://schemas.openxmlformats.org/officeDocument/2006/relationships" xmlns:w14="http://schemas.microsoft.com/office/word/2010/wordml">
+            <w:r>
               <w:rPr>
                 <w:rFonts w:ascii="Helvetica" w:hAnsi="Helvetica" w:eastAsia="Helvetica" w:cs="Helvetica"/>
                 <w:sz w:val="22"/>
@@ -3799,7 +3798,7 @@
               <w:spacing w:after="100" w:before="100" w:line="240"/>
               <w:ind w:firstLine="0" w:left="100" w:right="100"/>
             </w:pPr>
-            <w:r xmlns:w="http://schemas.openxmlformats.org/wordprocessingml/2006/main" xmlns:wp="http://schemas.openxmlformats.org/drawingml/2006/wordprocessingDrawing" xmlns:r="http://schemas.openxmlformats.org/officeDocument/2006/relationships" xmlns:w14="http://schemas.microsoft.com/office/word/2010/wordml">
+            <w:r>
               <w:rPr>
                 <w:rFonts w:ascii="Helvetica" w:hAnsi="Helvetica" w:eastAsia="Helvetica" w:cs="Helvetica"/>
                 <w:sz w:val="22"/>
@@ -3828,7 +3827,7 @@
               <w:spacing w:after="100" w:before="100" w:line="240"/>
               <w:ind w:firstLine="0" w:left="100" w:right="100"/>
             </w:pPr>
-            <w:r xmlns:w="http://schemas.openxmlformats.org/wordprocessingml/2006/main" xmlns:wp="http://schemas.openxmlformats.org/drawingml/2006/wordprocessingDrawing" xmlns:r="http://schemas.openxmlformats.org/officeDocument/2006/relationships" xmlns:w14="http://schemas.microsoft.com/office/word/2010/wordml">
+            <w:r>
               <w:rPr>
                 <w:rFonts w:ascii="Helvetica" w:hAnsi="Helvetica" w:eastAsia="Helvetica" w:cs="Helvetica"/>
                 <w:sz w:val="22"/>
@@ -3857,7 +3856,7 @@
               <w:spacing w:after="100" w:before="100" w:line="240"/>
               <w:ind w:firstLine="0" w:left="100" w:right="100"/>
             </w:pPr>
-            <w:r xmlns:w="http://schemas.openxmlformats.org/wordprocessingml/2006/main" xmlns:wp="http://schemas.openxmlformats.org/drawingml/2006/wordprocessingDrawing" xmlns:r="http://schemas.openxmlformats.org/officeDocument/2006/relationships" xmlns:w14="http://schemas.microsoft.com/office/word/2010/wordml">
+            <w:r>
               <w:rPr>
                 <w:rFonts w:ascii="Helvetica" w:hAnsi="Helvetica" w:eastAsia="Helvetica" w:cs="Helvetica"/>
                 <w:sz w:val="22"/>
@@ -3892,7 +3891,7 @@
               <w:spacing w:after="100" w:before="100" w:line="240"/>
               <w:ind w:firstLine="0" w:left="100" w:right="100"/>
             </w:pPr>
-            <w:r xmlns:w="http://schemas.openxmlformats.org/wordprocessingml/2006/main" xmlns:wp="http://schemas.openxmlformats.org/drawingml/2006/wordprocessingDrawing" xmlns:r="http://schemas.openxmlformats.org/officeDocument/2006/relationships" xmlns:w14="http://schemas.microsoft.com/office/word/2010/wordml">
+            <w:r>
               <w:rPr>
                 <w:rFonts w:ascii="Helvetica" w:hAnsi="Helvetica" w:eastAsia="Helvetica" w:cs="Helvetica"/>
                 <w:sz w:val="22"/>
@@ -3921,7 +3920,7 @@
               <w:spacing w:after="100" w:before="100" w:line="240"/>
               <w:ind w:firstLine="0" w:left="100" w:right="100"/>
             </w:pPr>
-            <w:r xmlns:w="http://schemas.openxmlformats.org/wordprocessingml/2006/main" xmlns:wp="http://schemas.openxmlformats.org/drawingml/2006/wordprocessingDrawing" xmlns:r="http://schemas.openxmlformats.org/officeDocument/2006/relationships" xmlns:w14="http://schemas.microsoft.com/office/word/2010/wordml">
+            <w:r>
               <w:rPr>
                 <w:rFonts w:ascii="Helvetica" w:hAnsi="Helvetica" w:eastAsia="Helvetica" w:cs="Helvetica"/>
                 <w:sz w:val="22"/>
@@ -3950,7 +3949,7 @@
               <w:spacing w:after="100" w:before="100" w:line="240"/>
               <w:ind w:firstLine="0" w:left="100" w:right="100"/>
             </w:pPr>
-            <w:r xmlns:w="http://schemas.openxmlformats.org/wordprocessingml/2006/main" xmlns:wp="http://schemas.openxmlformats.org/drawingml/2006/wordprocessingDrawing" xmlns:r="http://schemas.openxmlformats.org/officeDocument/2006/relationships" xmlns:w14="http://schemas.microsoft.com/office/word/2010/wordml">
+            <w:r>
               <w:rPr>
                 <w:rFonts w:ascii="Helvetica" w:hAnsi="Helvetica" w:eastAsia="Helvetica" w:cs="Helvetica"/>
                 <w:sz w:val="22"/>
@@ -3979,7 +3978,7 @@
               <w:spacing w:after="100" w:before="100" w:line="240"/>
               <w:ind w:firstLine="0" w:left="100" w:right="100"/>
             </w:pPr>
-            <w:r xmlns:w="http://schemas.openxmlformats.org/wordprocessingml/2006/main" xmlns:wp="http://schemas.openxmlformats.org/drawingml/2006/wordprocessingDrawing" xmlns:r="http://schemas.openxmlformats.org/officeDocument/2006/relationships" xmlns:w14="http://schemas.microsoft.com/office/word/2010/wordml">
+            <w:r>
               <w:rPr>
                 <w:rFonts w:ascii="Helvetica" w:hAnsi="Helvetica" w:eastAsia="Helvetica" w:cs="Helvetica"/>
                 <w:sz w:val="22"/>
@@ -4008,7 +4007,7 @@
               <w:spacing w:after="100" w:before="100" w:line="240"/>
               <w:ind w:firstLine="0" w:left="100" w:right="100"/>
             </w:pPr>
-            <w:r xmlns:w="http://schemas.openxmlformats.org/wordprocessingml/2006/main" xmlns:wp="http://schemas.openxmlformats.org/drawingml/2006/wordprocessingDrawing" xmlns:r="http://schemas.openxmlformats.org/officeDocument/2006/relationships" xmlns:w14="http://schemas.microsoft.com/office/word/2010/wordml">
+            <w:r>
               <w:rPr>
                 <w:rFonts w:ascii="Helvetica" w:hAnsi="Helvetica" w:eastAsia="Helvetica" w:cs="Helvetica"/>
                 <w:sz w:val="22"/>
@@ -4037,7 +4036,7 @@
               <w:spacing w:after="100" w:before="100" w:line="240"/>
               <w:ind w:firstLine="0" w:left="100" w:right="100"/>
             </w:pPr>
-            <w:r xmlns:w="http://schemas.openxmlformats.org/wordprocessingml/2006/main" xmlns:wp="http://schemas.openxmlformats.org/drawingml/2006/wordprocessingDrawing" xmlns:r="http://schemas.openxmlformats.org/officeDocument/2006/relationships" xmlns:w14="http://schemas.microsoft.com/office/word/2010/wordml">
+            <w:r>
               <w:rPr>
                 <w:rFonts w:ascii="Helvetica" w:hAnsi="Helvetica" w:eastAsia="Helvetica" w:cs="Helvetica"/>
                 <w:sz w:val="22"/>
@@ -4066,7 +4065,7 @@
               <w:spacing w:after="100" w:before="100" w:line="240"/>
               <w:ind w:firstLine="0" w:left="100" w:right="100"/>
             </w:pPr>
-            <w:r xmlns:w="http://schemas.openxmlformats.org/wordprocessingml/2006/main" xmlns:wp="http://schemas.openxmlformats.org/drawingml/2006/wordprocessingDrawing" xmlns:r="http://schemas.openxmlformats.org/officeDocument/2006/relationships" xmlns:w14="http://schemas.microsoft.com/office/word/2010/wordml">
+            <w:r>
               <w:rPr>
                 <w:rFonts w:ascii="Helvetica" w:hAnsi="Helvetica" w:eastAsia="Helvetica" w:cs="Helvetica"/>
                 <w:sz w:val="22"/>
@@ -4095,7 +4094,7 @@
               <w:spacing w:after="100" w:before="100" w:line="240"/>
               <w:ind w:firstLine="0" w:left="100" w:right="100"/>
             </w:pPr>
-            <w:r xmlns:w="http://schemas.openxmlformats.org/wordprocessingml/2006/main" xmlns:wp="http://schemas.openxmlformats.org/drawingml/2006/wordprocessingDrawing" xmlns:r="http://schemas.openxmlformats.org/officeDocument/2006/relationships" xmlns:w14="http://schemas.microsoft.com/office/word/2010/wordml">
+            <w:r>
               <w:rPr>
                 <w:rFonts w:ascii="Helvetica" w:hAnsi="Helvetica" w:eastAsia="Helvetica" w:cs="Helvetica"/>
                 <w:sz w:val="22"/>
@@ -4130,7 +4129,7 @@
               <w:spacing w:after="100" w:before="100" w:line="240"/>
               <w:ind w:firstLine="0" w:left="100" w:right="100"/>
             </w:pPr>
-            <w:r xmlns:w="http://schemas.openxmlformats.org/wordprocessingml/2006/main" xmlns:wp="http://schemas.openxmlformats.org/drawingml/2006/wordprocessingDrawing" xmlns:r="http://schemas.openxmlformats.org/officeDocument/2006/relationships" xmlns:w14="http://schemas.microsoft.com/office/word/2010/wordml">
+            <w:r>
               <w:rPr>
                 <w:rFonts w:ascii="Helvetica" w:hAnsi="Helvetica" w:eastAsia="Helvetica" w:cs="Helvetica"/>
                 <w:sz w:val="22"/>
@@ -4159,7 +4158,7 @@
               <w:spacing w:after="100" w:before="100" w:line="240"/>
               <w:ind w:firstLine="0" w:left="100" w:right="100"/>
             </w:pPr>
-            <w:r xmlns:w="http://schemas.openxmlformats.org/wordprocessingml/2006/main" xmlns:wp="http://schemas.openxmlformats.org/drawingml/2006/wordprocessingDrawing" xmlns:r="http://schemas.openxmlformats.org/officeDocument/2006/relationships" xmlns:w14="http://schemas.microsoft.com/office/word/2010/wordml">
+            <w:r>
               <w:rPr>
                 <w:rFonts w:ascii="Helvetica" w:hAnsi="Helvetica" w:eastAsia="Helvetica" w:cs="Helvetica"/>
                 <w:sz w:val="22"/>
@@ -4188,7 +4187,7 @@
               <w:spacing w:after="100" w:before="100" w:line="240"/>
               <w:ind w:firstLine="0" w:left="100" w:right="100"/>
             </w:pPr>
-            <w:r xmlns:w="http://schemas.openxmlformats.org/wordprocessingml/2006/main" xmlns:wp="http://schemas.openxmlformats.org/drawingml/2006/wordprocessingDrawing" xmlns:r="http://schemas.openxmlformats.org/officeDocument/2006/relationships" xmlns:w14="http://schemas.microsoft.com/office/word/2010/wordml">
+            <w:r>
               <w:rPr>
                 <w:rFonts w:ascii="Helvetica" w:hAnsi="Helvetica" w:eastAsia="Helvetica" w:cs="Helvetica"/>
                 <w:sz w:val="22"/>
@@ -4217,7 +4216,7 @@
               <w:spacing w:after="100" w:before="100" w:line="240"/>
               <w:ind w:firstLine="0" w:left="100" w:right="100"/>
             </w:pPr>
-            <w:r xmlns:w="http://schemas.openxmlformats.org/wordprocessingml/2006/main" xmlns:wp="http://schemas.openxmlformats.org/drawingml/2006/wordprocessingDrawing" xmlns:r="http://schemas.openxmlformats.org/officeDocument/2006/relationships" xmlns:w14="http://schemas.microsoft.com/office/word/2010/wordml">
+            <w:r>
               <w:rPr>
                 <w:rFonts w:ascii="Helvetica" w:hAnsi="Helvetica" w:eastAsia="Helvetica" w:cs="Helvetica"/>
                 <w:sz w:val="22"/>
@@ -4246,7 +4245,7 @@
               <w:spacing w:after="100" w:before="100" w:line="240"/>
               <w:ind w:firstLine="0" w:left="100" w:right="100"/>
             </w:pPr>
-            <w:r xmlns:w="http://schemas.openxmlformats.org/wordprocessingml/2006/main" xmlns:wp="http://schemas.openxmlformats.org/drawingml/2006/wordprocessingDrawing" xmlns:r="http://schemas.openxmlformats.org/officeDocument/2006/relationships" xmlns:w14="http://schemas.microsoft.com/office/word/2010/wordml">
+            <w:r>
               <w:rPr>
                 <w:rFonts w:ascii="Helvetica" w:hAnsi="Helvetica" w:eastAsia="Helvetica" w:cs="Helvetica"/>
                 <w:sz w:val="22"/>
@@ -4275,7 +4274,7 @@
               <w:spacing w:after="100" w:before="100" w:line="240"/>
               <w:ind w:firstLine="0" w:left="100" w:right="100"/>
             </w:pPr>
-            <w:r xmlns:w="http://schemas.openxmlformats.org/wordprocessingml/2006/main" xmlns:wp="http://schemas.openxmlformats.org/drawingml/2006/wordprocessingDrawing" xmlns:r="http://schemas.openxmlformats.org/officeDocument/2006/relationships" xmlns:w14="http://schemas.microsoft.com/office/word/2010/wordml">
+            <w:r>
               <w:rPr>
                 <w:rFonts w:ascii="Helvetica" w:hAnsi="Helvetica" w:eastAsia="Helvetica" w:cs="Helvetica"/>
                 <w:sz w:val="22"/>
@@ -4304,7 +4303,7 @@
               <w:spacing w:after="100" w:before="100" w:line="240"/>
               <w:ind w:firstLine="0" w:left="100" w:right="100"/>
             </w:pPr>
-            <w:r xmlns:w="http://schemas.openxmlformats.org/wordprocessingml/2006/main" xmlns:wp="http://schemas.openxmlformats.org/drawingml/2006/wordprocessingDrawing" xmlns:r="http://schemas.openxmlformats.org/officeDocument/2006/relationships" xmlns:w14="http://schemas.microsoft.com/office/word/2010/wordml">
+            <w:r>
               <w:rPr>
                 <w:rFonts w:ascii="Helvetica" w:hAnsi="Helvetica" w:eastAsia="Helvetica" w:cs="Helvetica"/>
                 <w:sz w:val="22"/>
@@ -4333,7 +4332,7 @@
               <w:spacing w:after="100" w:before="100" w:line="240"/>
               <w:ind w:firstLine="0" w:left="100" w:right="100"/>
             </w:pPr>
-            <w:r xmlns:w="http://schemas.openxmlformats.org/wordprocessingml/2006/main" xmlns:wp="http://schemas.openxmlformats.org/drawingml/2006/wordprocessingDrawing" xmlns:r="http://schemas.openxmlformats.org/officeDocument/2006/relationships" xmlns:w14="http://schemas.microsoft.com/office/word/2010/wordml">
+            <w:r>
               <w:rPr>
                 <w:rFonts w:ascii="Helvetica" w:hAnsi="Helvetica" w:eastAsia="Helvetica" w:cs="Helvetica"/>
                 <w:sz w:val="22"/>
@@ -4368,7 +4367,7 @@
               <w:spacing w:after="100" w:before="100" w:line="240"/>
               <w:ind w:firstLine="0" w:left="100" w:right="100"/>
             </w:pPr>
-            <w:r xmlns:w="http://schemas.openxmlformats.org/wordprocessingml/2006/main" xmlns:wp="http://schemas.openxmlformats.org/drawingml/2006/wordprocessingDrawing" xmlns:r="http://schemas.openxmlformats.org/officeDocument/2006/relationships" xmlns:w14="http://schemas.microsoft.com/office/word/2010/wordml">
+            <w:r>
               <w:rPr>
                 <w:rFonts w:ascii="Helvetica" w:hAnsi="Helvetica" w:eastAsia="Helvetica" w:cs="Helvetica"/>
                 <w:sz w:val="22"/>
@@ -4397,7 +4396,7 @@
               <w:spacing w:after="100" w:before="100" w:line="240"/>
               <w:ind w:firstLine="0" w:left="100" w:right="100"/>
             </w:pPr>
-            <w:r xmlns:w="http://schemas.openxmlformats.org/wordprocessingml/2006/main" xmlns:wp="http://schemas.openxmlformats.org/drawingml/2006/wordprocessingDrawing" xmlns:r="http://schemas.openxmlformats.org/officeDocument/2006/relationships" xmlns:w14="http://schemas.microsoft.com/office/word/2010/wordml">
+            <w:r>
               <w:rPr>
                 <w:rFonts w:ascii="Helvetica" w:hAnsi="Helvetica" w:eastAsia="Helvetica" w:cs="Helvetica"/>
                 <w:sz w:val="22"/>
@@ -4426,7 +4425,7 @@
               <w:spacing w:after="100" w:before="100" w:line="240"/>
               <w:ind w:firstLine="0" w:left="100" w:right="100"/>
             </w:pPr>
-            <w:r xmlns:w="http://schemas.openxmlformats.org/wordprocessingml/2006/main" xmlns:wp="http://schemas.openxmlformats.org/drawingml/2006/wordprocessingDrawing" xmlns:r="http://schemas.openxmlformats.org/officeDocument/2006/relationships" xmlns:w14="http://schemas.microsoft.com/office/word/2010/wordml">
+            <w:r>
               <w:rPr>
                 <w:rFonts w:ascii="Helvetica" w:hAnsi="Helvetica" w:eastAsia="Helvetica" w:cs="Helvetica"/>
                 <w:sz w:val="22"/>
@@ -4455,7 +4454,7 @@
               <w:spacing w:after="100" w:before="100" w:line="240"/>
               <w:ind w:firstLine="0" w:left="100" w:right="100"/>
             </w:pPr>
-            <w:r xmlns:w="http://schemas.openxmlformats.org/wordprocessingml/2006/main" xmlns:wp="http://schemas.openxmlformats.org/drawingml/2006/wordprocessingDrawing" xmlns:r="http://schemas.openxmlformats.org/officeDocument/2006/relationships" xmlns:w14="http://schemas.microsoft.com/office/word/2010/wordml">
+            <w:r>
               <w:rPr>
                 <w:rFonts w:ascii="Helvetica" w:hAnsi="Helvetica" w:eastAsia="Helvetica" w:cs="Helvetica"/>
                 <w:sz w:val="22"/>
@@ -4484,7 +4483,7 @@
               <w:spacing w:after="100" w:before="100" w:line="240"/>
               <w:ind w:firstLine="0" w:left="100" w:right="100"/>
             </w:pPr>
-            <w:r xmlns:w="http://schemas.openxmlformats.org/wordprocessingml/2006/main" xmlns:wp="http://schemas.openxmlformats.org/drawingml/2006/wordprocessingDrawing" xmlns:r="http://schemas.openxmlformats.org/officeDocument/2006/relationships" xmlns:w14="http://schemas.microsoft.com/office/word/2010/wordml">
+            <w:r>
               <w:rPr>
                 <w:rFonts w:ascii="Helvetica" w:hAnsi="Helvetica" w:eastAsia="Helvetica" w:cs="Helvetica"/>
                 <w:sz w:val="22"/>
@@ -4513,7 +4512,7 @@
               <w:spacing w:after="100" w:before="100" w:line="240"/>
               <w:ind w:firstLine="0" w:left="100" w:right="100"/>
             </w:pPr>
-            <w:r xmlns:w="http://schemas.openxmlformats.org/wordprocessingml/2006/main" xmlns:wp="http://schemas.openxmlformats.org/drawingml/2006/wordprocessingDrawing" xmlns:r="http://schemas.openxmlformats.org/officeDocument/2006/relationships" xmlns:w14="http://schemas.microsoft.com/office/word/2010/wordml">
+            <w:r>
               <w:rPr>
                 <w:rFonts w:ascii="Helvetica" w:hAnsi="Helvetica" w:eastAsia="Helvetica" w:cs="Helvetica"/>
                 <w:sz w:val="22"/>
@@ -4542,7 +4541,7 @@
               <w:spacing w:after="100" w:before="100" w:line="240"/>
               <w:ind w:firstLine="0" w:left="100" w:right="100"/>
             </w:pPr>
-            <w:r xmlns:w="http://schemas.openxmlformats.org/wordprocessingml/2006/main" xmlns:wp="http://schemas.openxmlformats.org/drawingml/2006/wordprocessingDrawing" xmlns:r="http://schemas.openxmlformats.org/officeDocument/2006/relationships" xmlns:w14="http://schemas.microsoft.com/office/word/2010/wordml">
+            <w:r>
               <w:rPr>
                 <w:rFonts w:ascii="Helvetica" w:hAnsi="Helvetica" w:eastAsia="Helvetica" w:cs="Helvetica"/>
                 <w:sz w:val="22"/>
@@ -4571,7 +4570,7 @@
               <w:spacing w:after="100" w:before="100" w:line="240"/>
               <w:ind w:firstLine="0" w:left="100" w:right="100"/>
             </w:pPr>
-            <w:r xmlns:w="http://schemas.openxmlformats.org/wordprocessingml/2006/main" xmlns:wp="http://schemas.openxmlformats.org/drawingml/2006/wordprocessingDrawing" xmlns:r="http://schemas.openxmlformats.org/officeDocument/2006/relationships" xmlns:w14="http://schemas.microsoft.com/office/word/2010/wordml">
+            <w:r>
               <w:rPr>
                 <w:rFonts w:ascii="Helvetica" w:hAnsi="Helvetica" w:eastAsia="Helvetica" w:cs="Helvetica"/>
                 <w:sz w:val="22"/>
@@ -4606,7 +4605,7 @@
               <w:spacing w:after="100" w:before="100" w:line="240"/>
               <w:ind w:firstLine="0" w:left="100" w:right="100"/>
             </w:pPr>
-            <w:r xmlns:w="http://schemas.openxmlformats.org/wordprocessingml/2006/main" xmlns:wp="http://schemas.openxmlformats.org/drawingml/2006/wordprocessingDrawing" xmlns:r="http://schemas.openxmlformats.org/officeDocument/2006/relationships" xmlns:w14="http://schemas.microsoft.com/office/word/2010/wordml">
+            <w:r>
               <w:rPr>
                 <w:rFonts w:ascii="Helvetica" w:hAnsi="Helvetica" w:eastAsia="Helvetica" w:cs="Helvetica"/>
                 <w:sz w:val="22"/>
@@ -4635,7 +4634,7 @@
               <w:spacing w:after="100" w:before="100" w:line="240"/>
               <w:ind w:firstLine="0" w:left="100" w:right="100"/>
             </w:pPr>
-            <w:r xmlns:w="http://schemas.openxmlformats.org/wordprocessingml/2006/main" xmlns:wp="http://schemas.openxmlformats.org/drawingml/2006/wordprocessingDrawing" xmlns:r="http://schemas.openxmlformats.org/officeDocument/2006/relationships" xmlns:w14="http://schemas.microsoft.com/office/word/2010/wordml">
+            <w:r>
               <w:rPr>
                 <w:rFonts w:ascii="Helvetica" w:hAnsi="Helvetica" w:eastAsia="Helvetica" w:cs="Helvetica"/>
                 <w:sz w:val="22"/>
@@ -4664,7 +4663,7 @@
               <w:spacing w:after="100" w:before="100" w:line="240"/>
               <w:ind w:firstLine="0" w:left="100" w:right="100"/>
             </w:pPr>
-            <w:r xmlns:w="http://schemas.openxmlformats.org/wordprocessingml/2006/main" xmlns:wp="http://schemas.openxmlformats.org/drawingml/2006/wordprocessingDrawing" xmlns:r="http://schemas.openxmlformats.org/officeDocument/2006/relationships" xmlns:w14="http://schemas.microsoft.com/office/word/2010/wordml">
+            <w:r>
               <w:rPr>
                 <w:rFonts w:ascii="Helvetica" w:hAnsi="Helvetica" w:eastAsia="Helvetica" w:cs="Helvetica"/>
                 <w:sz w:val="22"/>
@@ -4693,7 +4692,7 @@
               <w:spacing w:after="100" w:before="100" w:line="240"/>
               <w:ind w:firstLine="0" w:left="100" w:right="100"/>
             </w:pPr>
-            <w:r xmlns:w="http://schemas.openxmlformats.org/wordprocessingml/2006/main" xmlns:wp="http://schemas.openxmlformats.org/drawingml/2006/wordprocessingDrawing" xmlns:r="http://schemas.openxmlformats.org/officeDocument/2006/relationships" xmlns:w14="http://schemas.microsoft.com/office/word/2010/wordml">
+            <w:r>
               <w:rPr>
                 <w:rFonts w:ascii="Helvetica" w:hAnsi="Helvetica" w:eastAsia="Helvetica" w:cs="Helvetica"/>
                 <w:sz w:val="22"/>
@@ -4722,7 +4721,7 @@
               <w:spacing w:after="100" w:before="100" w:line="240"/>
               <w:ind w:firstLine="0" w:left="100" w:right="100"/>
             </w:pPr>
-            <w:r xmlns:w="http://schemas.openxmlformats.org/wordprocessingml/2006/main" xmlns:wp="http://schemas.openxmlformats.org/drawingml/2006/wordprocessingDrawing" xmlns:r="http://schemas.openxmlformats.org/officeDocument/2006/relationships" xmlns:w14="http://schemas.microsoft.com/office/word/2010/wordml">
+            <w:r>
               <w:rPr>
                 <w:rFonts w:ascii="Helvetica" w:hAnsi="Helvetica" w:eastAsia="Helvetica" w:cs="Helvetica"/>
                 <w:sz w:val="22"/>
@@ -4751,7 +4750,7 @@
               <w:spacing w:after="100" w:before="100" w:line="240"/>
               <w:ind w:firstLine="0" w:left="100" w:right="100"/>
             </w:pPr>
-            <w:r xmlns:w="http://schemas.openxmlformats.org/wordprocessingml/2006/main" xmlns:wp="http://schemas.openxmlformats.org/drawingml/2006/wordprocessingDrawing" xmlns:r="http://schemas.openxmlformats.org/officeDocument/2006/relationships" xmlns:w14="http://schemas.microsoft.com/office/word/2010/wordml">
+            <w:r>
               <w:rPr>
                 <w:rFonts w:ascii="Helvetica" w:hAnsi="Helvetica" w:eastAsia="Helvetica" w:cs="Helvetica"/>
                 <w:sz w:val="22"/>
@@ -4780,7 +4779,7 @@
               <w:spacing w:after="100" w:before="100" w:line="240"/>
               <w:ind w:firstLine="0" w:left="100" w:right="100"/>
             </w:pPr>
-            <w:r xmlns:w="http://schemas.openxmlformats.org/wordprocessingml/2006/main" xmlns:wp="http://schemas.openxmlformats.org/drawingml/2006/wordprocessingDrawing" xmlns:r="http://schemas.openxmlformats.org/officeDocument/2006/relationships" xmlns:w14="http://schemas.microsoft.com/office/word/2010/wordml">
+            <w:r>
               <w:rPr>
                 <w:rFonts w:ascii="Helvetica" w:hAnsi="Helvetica" w:eastAsia="Helvetica" w:cs="Helvetica"/>
                 <w:sz w:val="22"/>
@@ -4809,7 +4808,7 @@
               <w:spacing w:after="100" w:before="100" w:line="240"/>
               <w:ind w:firstLine="0" w:left="100" w:right="100"/>
             </w:pPr>
-            <w:r xmlns:w="http://schemas.openxmlformats.org/wordprocessingml/2006/main" xmlns:wp="http://schemas.openxmlformats.org/drawingml/2006/wordprocessingDrawing" xmlns:r="http://schemas.openxmlformats.org/officeDocument/2006/relationships" xmlns:w14="http://schemas.microsoft.com/office/word/2010/wordml">
+            <w:r>
               <w:rPr>
                 <w:rFonts w:ascii="Helvetica" w:hAnsi="Helvetica" w:eastAsia="Helvetica" w:cs="Helvetica"/>
                 <w:sz w:val="22"/>
@@ -4844,7 +4843,7 @@
               <w:spacing w:after="100" w:before="100" w:line="240"/>
               <w:ind w:firstLine="0" w:left="100" w:right="100"/>
             </w:pPr>
-            <w:r xmlns:w="http://schemas.openxmlformats.org/wordprocessingml/2006/main" xmlns:wp="http://schemas.openxmlformats.org/drawingml/2006/wordprocessingDrawing" xmlns:r="http://schemas.openxmlformats.org/officeDocument/2006/relationships" xmlns:w14="http://schemas.microsoft.com/office/word/2010/wordml">
+            <w:r>
               <w:rPr>
                 <w:rFonts w:ascii="Helvetica" w:hAnsi="Helvetica" w:eastAsia="Helvetica" w:cs="Helvetica"/>
                 <w:sz w:val="22"/>
@@ -4873,7 +4872,7 @@
               <w:spacing w:after="100" w:before="100" w:line="240"/>
               <w:ind w:firstLine="0" w:left="100" w:right="100"/>
             </w:pPr>
-            <w:r xmlns:w="http://schemas.openxmlformats.org/wordprocessingml/2006/main" xmlns:wp="http://schemas.openxmlformats.org/drawingml/2006/wordprocessingDrawing" xmlns:r="http://schemas.openxmlformats.org/officeDocument/2006/relationships" xmlns:w14="http://schemas.microsoft.com/office/word/2010/wordml">
+            <w:r>
               <w:rPr>
                 <w:rFonts w:ascii="Helvetica" w:hAnsi="Helvetica" w:eastAsia="Helvetica" w:cs="Helvetica"/>
                 <w:sz w:val="22"/>
@@ -4902,7 +4901,7 @@
               <w:spacing w:after="100" w:before="100" w:line="240"/>
               <w:ind w:firstLine="0" w:left="100" w:right="100"/>
             </w:pPr>
-            <w:r xmlns:w="http://schemas.openxmlformats.org/wordprocessingml/2006/main" xmlns:wp="http://schemas.openxmlformats.org/drawingml/2006/wordprocessingDrawing" xmlns:r="http://schemas.openxmlformats.org/officeDocument/2006/relationships" xmlns:w14="http://schemas.microsoft.com/office/word/2010/wordml">
+            <w:r>
               <w:rPr>
                 <w:rFonts w:ascii="Helvetica" w:hAnsi="Helvetica" w:eastAsia="Helvetica" w:cs="Helvetica"/>
                 <w:sz w:val="22"/>
@@ -4931,7 +4930,7 @@
               <w:spacing w:after="100" w:before="100" w:line="240"/>
               <w:ind w:firstLine="0" w:left="100" w:right="100"/>
             </w:pPr>
-            <w:r xmlns:w="http://schemas.openxmlformats.org/wordprocessingml/2006/main" xmlns:wp="http://schemas.openxmlformats.org/drawingml/2006/wordprocessingDrawing" xmlns:r="http://schemas.openxmlformats.org/officeDocument/2006/relationships" xmlns:w14="http://schemas.microsoft.com/office/word/2010/wordml">
+            <w:r>
               <w:rPr>
                 <w:rFonts w:ascii="Helvetica" w:hAnsi="Helvetica" w:eastAsia="Helvetica" w:cs="Helvetica"/>
                 <w:sz w:val="22"/>
@@ -4960,7 +4959,7 @@
               <w:spacing w:after="100" w:before="100" w:line="240"/>
               <w:ind w:firstLine="0" w:left="100" w:right="100"/>
             </w:pPr>
-            <w:r xmlns:w="http://schemas.openxmlformats.org/wordprocessingml/2006/main" xmlns:wp="http://schemas.openxmlformats.org/drawingml/2006/wordprocessingDrawing" xmlns:r="http://schemas.openxmlformats.org/officeDocument/2006/relationships" xmlns:w14="http://schemas.microsoft.com/office/word/2010/wordml">
+            <w:r>
               <w:rPr>
                 <w:rFonts w:ascii="Helvetica" w:hAnsi="Helvetica" w:eastAsia="Helvetica" w:cs="Helvetica"/>
                 <w:sz w:val="22"/>
@@ -4989,7 +4988,7 @@
               <w:spacing w:after="100" w:before="100" w:line="240"/>
               <w:ind w:firstLine="0" w:left="100" w:right="100"/>
             </w:pPr>
-            <w:r xmlns:w="http://schemas.openxmlformats.org/wordprocessingml/2006/main" xmlns:wp="http://schemas.openxmlformats.org/drawingml/2006/wordprocessingDrawing" xmlns:r="http://schemas.openxmlformats.org/officeDocument/2006/relationships" xmlns:w14="http://schemas.microsoft.com/office/word/2010/wordml">
+            <w:r>
               <w:rPr>
                 <w:rFonts w:ascii="Helvetica" w:hAnsi="Helvetica" w:eastAsia="Helvetica" w:cs="Helvetica"/>
                 <w:sz w:val="22"/>
@@ -5018,7 +5017,7 @@
               <w:spacing w:after="100" w:before="100" w:line="240"/>
               <w:ind w:firstLine="0" w:left="100" w:right="100"/>
             </w:pPr>
-            <w:r xmlns:w="http://schemas.openxmlformats.org/wordprocessingml/2006/main" xmlns:wp="http://schemas.openxmlformats.org/drawingml/2006/wordprocessingDrawing" xmlns:r="http://schemas.openxmlformats.org/officeDocument/2006/relationships" xmlns:w14="http://schemas.microsoft.com/office/word/2010/wordml">
+            <w:r>
               <w:rPr>
                 <w:rFonts w:ascii="Helvetica" w:hAnsi="Helvetica" w:eastAsia="Helvetica" w:cs="Helvetica"/>
                 <w:sz w:val="22"/>
@@ -5047,7 +5046,7 @@
               <w:spacing w:after="100" w:before="100" w:line="240"/>
               <w:ind w:firstLine="0" w:left="100" w:right="100"/>
             </w:pPr>
-            <w:r xmlns:w="http://schemas.openxmlformats.org/wordprocessingml/2006/main" xmlns:wp="http://schemas.openxmlformats.org/drawingml/2006/wordprocessingDrawing" xmlns:r="http://schemas.openxmlformats.org/officeDocument/2006/relationships" xmlns:w14="http://schemas.microsoft.com/office/word/2010/wordml">
+            <w:r>
               <w:rPr>
                 <w:rFonts w:ascii="Helvetica" w:hAnsi="Helvetica" w:eastAsia="Helvetica" w:cs="Helvetica"/>
                 <w:sz w:val="22"/>
@@ -5082,7 +5081,7 @@
               <w:spacing w:after="100" w:before="100" w:line="240"/>
               <w:ind w:firstLine="0" w:left="100" w:right="100"/>
             </w:pPr>
-            <w:r xmlns:w="http://schemas.openxmlformats.org/wordprocessingml/2006/main" xmlns:wp="http://schemas.openxmlformats.org/drawingml/2006/wordprocessingDrawing" xmlns:r="http://schemas.openxmlformats.org/officeDocument/2006/relationships" xmlns:w14="http://schemas.microsoft.com/office/word/2010/wordml">
+            <w:r>
               <w:rPr>
                 <w:rFonts w:ascii="Helvetica" w:hAnsi="Helvetica" w:eastAsia="Helvetica" w:cs="Helvetica"/>
                 <w:b/>
@@ -5112,7 +5111,7 @@
               <w:spacing w:after="100" w:before="100" w:line="240"/>
               <w:ind w:firstLine="0" w:left="100" w:right="100"/>
             </w:pPr>
-            <w:r xmlns:w="http://schemas.openxmlformats.org/wordprocessingml/2006/main" xmlns:wp="http://schemas.openxmlformats.org/drawingml/2006/wordprocessingDrawing" xmlns:r="http://schemas.openxmlformats.org/officeDocument/2006/relationships" xmlns:w14="http://schemas.microsoft.com/office/word/2010/wordml">
+            <w:r>
               <w:rPr>
                 <w:rFonts w:ascii="Helvetica" w:hAnsi="Helvetica" w:eastAsia="Helvetica" w:cs="Helvetica"/>
                 <w:sz w:val="22"/>
@@ -5141,7 +5140,7 @@
               <w:spacing w:after="100" w:before="100" w:line="240"/>
               <w:ind w:firstLine="0" w:left="100" w:right="100"/>
             </w:pPr>
-            <w:r xmlns:w="http://schemas.openxmlformats.org/wordprocessingml/2006/main" xmlns:wp="http://schemas.openxmlformats.org/drawingml/2006/wordprocessingDrawing" xmlns:r="http://schemas.openxmlformats.org/officeDocument/2006/relationships" xmlns:w14="http://schemas.microsoft.com/office/word/2010/wordml">
+            <w:r>
               <w:rPr>
                 <w:rFonts w:ascii="Helvetica" w:hAnsi="Helvetica" w:eastAsia="Helvetica" w:cs="Helvetica"/>
                 <w:sz w:val="22"/>
@@ -5170,7 +5169,7 @@
               <w:spacing w:after="100" w:before="100" w:line="240"/>
               <w:ind w:firstLine="0" w:left="100" w:right="100"/>
             </w:pPr>
-            <w:r xmlns:w="http://schemas.openxmlformats.org/wordprocessingml/2006/main" xmlns:wp="http://schemas.openxmlformats.org/drawingml/2006/wordprocessingDrawing" xmlns:r="http://schemas.openxmlformats.org/officeDocument/2006/relationships" xmlns:w14="http://schemas.microsoft.com/office/word/2010/wordml">
+            <w:r>
               <w:rPr>
                 <w:rFonts w:ascii="Helvetica" w:hAnsi="Helvetica" w:eastAsia="Helvetica" w:cs="Helvetica"/>
                 <w:sz w:val="22"/>
@@ -5199,7 +5198,7 @@
               <w:spacing w:after="100" w:before="100" w:line="240"/>
               <w:ind w:firstLine="0" w:left="100" w:right="100"/>
             </w:pPr>
-            <w:r xmlns:w="http://schemas.openxmlformats.org/wordprocessingml/2006/main" xmlns:wp="http://schemas.openxmlformats.org/drawingml/2006/wordprocessingDrawing" xmlns:r="http://schemas.openxmlformats.org/officeDocument/2006/relationships" xmlns:w14="http://schemas.microsoft.com/office/word/2010/wordml">
+            <w:r>
               <w:rPr>
                 <w:rFonts w:ascii="Helvetica" w:hAnsi="Helvetica" w:eastAsia="Helvetica" w:cs="Helvetica"/>
                 <w:sz w:val="22"/>
@@ -5228,7 +5227,7 @@
               <w:spacing w:after="100" w:before="100" w:line="240"/>
               <w:ind w:firstLine="0" w:left="100" w:right="100"/>
             </w:pPr>
-            <w:r xmlns:w="http://schemas.openxmlformats.org/wordprocessingml/2006/main" xmlns:wp="http://schemas.openxmlformats.org/drawingml/2006/wordprocessingDrawing" xmlns:r="http://schemas.openxmlformats.org/officeDocument/2006/relationships" xmlns:w14="http://schemas.microsoft.com/office/word/2010/wordml">
+            <w:r>
               <w:rPr>
                 <w:rFonts w:ascii="Helvetica" w:hAnsi="Helvetica" w:eastAsia="Helvetica" w:cs="Helvetica"/>
                 <w:sz w:val="22"/>
@@ -5257,7 +5256,7 @@
               <w:spacing w:after="100" w:before="100" w:line="240"/>
               <w:ind w:firstLine="0" w:left="100" w:right="100"/>
             </w:pPr>
-            <w:r xmlns:w="http://schemas.openxmlformats.org/wordprocessingml/2006/main" xmlns:wp="http://schemas.openxmlformats.org/drawingml/2006/wordprocessingDrawing" xmlns:r="http://schemas.openxmlformats.org/officeDocument/2006/relationships" xmlns:w14="http://schemas.microsoft.com/office/word/2010/wordml">
+            <w:r>
               <w:rPr>
                 <w:rFonts w:ascii="Helvetica" w:hAnsi="Helvetica" w:eastAsia="Helvetica" w:cs="Helvetica"/>
                 <w:sz w:val="22"/>
@@ -5286,7 +5285,7 @@
               <w:spacing w:after="100" w:before="100" w:line="240"/>
               <w:ind w:firstLine="0" w:left="100" w:right="100"/>
             </w:pPr>
-            <w:r xmlns:w="http://schemas.openxmlformats.org/wordprocessingml/2006/main" xmlns:wp="http://schemas.openxmlformats.org/drawingml/2006/wordprocessingDrawing" xmlns:r="http://schemas.openxmlformats.org/officeDocument/2006/relationships" xmlns:w14="http://schemas.microsoft.com/office/word/2010/wordml">
+            <w:r>
               <w:rPr>
                 <w:rFonts w:ascii="Helvetica" w:hAnsi="Helvetica" w:eastAsia="Helvetica" w:cs="Helvetica"/>
                 <w:sz w:val="22"/>
@@ -5321,7 +5320,7 @@
               <w:spacing w:after="100" w:before="100" w:line="240"/>
               <w:ind w:firstLine="0" w:left="100" w:right="100"/>
             </w:pPr>
-            <w:r xmlns:w="http://schemas.openxmlformats.org/wordprocessingml/2006/main" xmlns:wp="http://schemas.openxmlformats.org/drawingml/2006/wordprocessingDrawing" xmlns:r="http://schemas.openxmlformats.org/officeDocument/2006/relationships" xmlns:w14="http://schemas.microsoft.com/office/word/2010/wordml">
+            <w:r>
               <w:rPr>
                 <w:rFonts w:ascii="Helvetica" w:hAnsi="Helvetica" w:eastAsia="Helvetica" w:cs="Helvetica"/>
                 <w:sz w:val="22"/>
@@ -5350,7 +5349,7 @@
               <w:spacing w:after="100" w:before="100" w:line="240"/>
               <w:ind w:firstLine="0" w:left="100" w:right="100"/>
             </w:pPr>
-            <w:r xmlns:w="http://schemas.openxmlformats.org/wordprocessingml/2006/main" xmlns:wp="http://schemas.openxmlformats.org/drawingml/2006/wordprocessingDrawing" xmlns:r="http://schemas.openxmlformats.org/officeDocument/2006/relationships" xmlns:w14="http://schemas.microsoft.com/office/word/2010/wordml">
+            <w:r>
               <w:rPr>
                 <w:rFonts w:ascii="Helvetica" w:hAnsi="Helvetica" w:eastAsia="Helvetica" w:cs="Helvetica"/>
                 <w:sz w:val="22"/>
@@ -5379,7 +5378,7 @@
               <w:spacing w:after="100" w:before="100" w:line="240"/>
               <w:ind w:firstLine="0" w:left="100" w:right="100"/>
             </w:pPr>
-            <w:r xmlns:w="http://schemas.openxmlformats.org/wordprocessingml/2006/main" xmlns:wp="http://schemas.openxmlformats.org/drawingml/2006/wordprocessingDrawing" xmlns:r="http://schemas.openxmlformats.org/officeDocument/2006/relationships" xmlns:w14="http://schemas.microsoft.com/office/word/2010/wordml">
+            <w:r>
               <w:rPr>
                 <w:rFonts w:ascii="Helvetica" w:hAnsi="Helvetica" w:eastAsia="Helvetica" w:cs="Helvetica"/>
                 <w:sz w:val="22"/>
@@ -5408,7 +5407,7 @@
               <w:spacing w:after="100" w:before="100" w:line="240"/>
               <w:ind w:firstLine="0" w:left="100" w:right="100"/>
             </w:pPr>
-            <w:r xmlns:w="http://schemas.openxmlformats.org/wordprocessingml/2006/main" xmlns:wp="http://schemas.openxmlformats.org/drawingml/2006/wordprocessingDrawing" xmlns:r="http://schemas.openxmlformats.org/officeDocument/2006/relationships" xmlns:w14="http://schemas.microsoft.com/office/word/2010/wordml">
+            <w:r>
               <w:rPr>
                 <w:rFonts w:ascii="Helvetica" w:hAnsi="Helvetica" w:eastAsia="Helvetica" w:cs="Helvetica"/>
                 <w:sz w:val="22"/>
@@ -5437,7 +5436,7 @@
               <w:spacing w:after="100" w:before="100" w:line="240"/>
               <w:ind w:firstLine="0" w:left="100" w:right="100"/>
             </w:pPr>
-            <w:r xmlns:w="http://schemas.openxmlformats.org/wordprocessingml/2006/main" xmlns:wp="http://schemas.openxmlformats.org/drawingml/2006/wordprocessingDrawing" xmlns:r="http://schemas.openxmlformats.org/officeDocument/2006/relationships" xmlns:w14="http://schemas.microsoft.com/office/word/2010/wordml">
+            <w:r>
               <w:rPr>
                 <w:rFonts w:ascii="Helvetica" w:hAnsi="Helvetica" w:eastAsia="Helvetica" w:cs="Helvetica"/>
                 <w:sz w:val="22"/>
@@ -5466,7 +5465,7 @@
               <w:spacing w:after="100" w:before="100" w:line="240"/>
               <w:ind w:firstLine="0" w:left="100" w:right="100"/>
             </w:pPr>
-            <w:r xmlns:w="http://schemas.openxmlformats.org/wordprocessingml/2006/main" xmlns:wp="http://schemas.openxmlformats.org/drawingml/2006/wordprocessingDrawing" xmlns:r="http://schemas.openxmlformats.org/officeDocument/2006/relationships" xmlns:w14="http://schemas.microsoft.com/office/word/2010/wordml">
+            <w:r>
               <w:rPr>
                 <w:rFonts w:ascii="Helvetica" w:hAnsi="Helvetica" w:eastAsia="Helvetica" w:cs="Helvetica"/>
                 <w:sz w:val="22"/>
@@ -5495,7 +5494,7 @@
               <w:spacing w:after="100" w:before="100" w:line="240"/>
               <w:ind w:firstLine="0" w:left="100" w:right="100"/>
             </w:pPr>
-            <w:r xmlns:w="http://schemas.openxmlformats.org/wordprocessingml/2006/main" xmlns:wp="http://schemas.openxmlformats.org/drawingml/2006/wordprocessingDrawing" xmlns:r="http://schemas.openxmlformats.org/officeDocument/2006/relationships" xmlns:w14="http://schemas.microsoft.com/office/word/2010/wordml">
+            <w:r>
               <w:rPr>
                 <w:rFonts w:ascii="Helvetica" w:hAnsi="Helvetica" w:eastAsia="Helvetica" w:cs="Helvetica"/>
                 <w:sz w:val="22"/>
@@ -5524,7 +5523,7 @@
               <w:spacing w:after="100" w:before="100" w:line="240"/>
               <w:ind w:firstLine="0" w:left="100" w:right="100"/>
             </w:pPr>
-            <w:r xmlns:w="http://schemas.openxmlformats.org/wordprocessingml/2006/main" xmlns:wp="http://schemas.openxmlformats.org/drawingml/2006/wordprocessingDrawing" xmlns:r="http://schemas.openxmlformats.org/officeDocument/2006/relationships" xmlns:w14="http://schemas.microsoft.com/office/word/2010/wordml">
+            <w:r>
               <w:rPr>
                 <w:rFonts w:ascii="Helvetica" w:hAnsi="Helvetica" w:eastAsia="Helvetica" w:cs="Helvetica"/>
                 <w:sz w:val="22"/>
@@ -5559,7 +5558,7 @@
               <w:spacing w:after="100" w:before="100" w:line="240"/>
               <w:ind w:firstLine="0" w:left="100" w:right="100"/>
             </w:pPr>
-            <w:r xmlns:w="http://schemas.openxmlformats.org/wordprocessingml/2006/main" xmlns:wp="http://schemas.openxmlformats.org/drawingml/2006/wordprocessingDrawing" xmlns:r="http://schemas.openxmlformats.org/officeDocument/2006/relationships" xmlns:w14="http://schemas.microsoft.com/office/word/2010/wordml">
+            <w:r>
               <w:rPr>
                 <w:rFonts w:ascii="Helvetica" w:hAnsi="Helvetica" w:eastAsia="Helvetica" w:cs="Helvetica"/>
                 <w:sz w:val="22"/>
@@ -5588,7 +5587,7 @@
               <w:spacing w:after="100" w:before="100" w:line="240"/>
               <w:ind w:firstLine="0" w:left="100" w:right="100"/>
             </w:pPr>
-            <w:r xmlns:w="http://schemas.openxmlformats.org/wordprocessingml/2006/main" xmlns:wp="http://schemas.openxmlformats.org/drawingml/2006/wordprocessingDrawing" xmlns:r="http://schemas.openxmlformats.org/officeDocument/2006/relationships" xmlns:w14="http://schemas.microsoft.com/office/word/2010/wordml">
+            <w:r>
               <w:rPr>
                 <w:rFonts w:ascii="Helvetica" w:hAnsi="Helvetica" w:eastAsia="Helvetica" w:cs="Helvetica"/>
                 <w:sz w:val="22"/>
@@ -5617,7 +5616,7 @@
               <w:spacing w:after="100" w:before="100" w:line="240"/>
               <w:ind w:firstLine="0" w:left="100" w:right="100"/>
             </w:pPr>
-            <w:r xmlns:w="http://schemas.openxmlformats.org/wordprocessingml/2006/main" xmlns:wp="http://schemas.openxmlformats.org/drawingml/2006/wordprocessingDrawing" xmlns:r="http://schemas.openxmlformats.org/officeDocument/2006/relationships" xmlns:w14="http://schemas.microsoft.com/office/word/2010/wordml">
+            <w:r>
               <w:rPr>
                 <w:rFonts w:ascii="Helvetica" w:hAnsi="Helvetica" w:eastAsia="Helvetica" w:cs="Helvetica"/>
                 <w:sz w:val="22"/>
@@ -5646,7 +5645,7 @@
               <w:spacing w:after="100" w:before="100" w:line="240"/>
               <w:ind w:firstLine="0" w:left="100" w:right="100"/>
             </w:pPr>
-            <w:r xmlns:w="http://schemas.openxmlformats.org/wordprocessingml/2006/main" xmlns:wp="http://schemas.openxmlformats.org/drawingml/2006/wordprocessingDrawing" xmlns:r="http://schemas.openxmlformats.org/officeDocument/2006/relationships" xmlns:w14="http://schemas.microsoft.com/office/word/2010/wordml">
+            <w:r>
               <w:rPr>
                 <w:rFonts w:ascii="Helvetica" w:hAnsi="Helvetica" w:eastAsia="Helvetica" w:cs="Helvetica"/>
                 <w:sz w:val="22"/>
@@ -5675,7 +5674,7 @@
               <w:spacing w:after="100" w:before="100" w:line="240"/>
               <w:ind w:firstLine="0" w:left="100" w:right="100"/>
             </w:pPr>
-            <w:r xmlns:w="http://schemas.openxmlformats.org/wordprocessingml/2006/main" xmlns:wp="http://schemas.openxmlformats.org/drawingml/2006/wordprocessingDrawing" xmlns:r="http://schemas.openxmlformats.org/officeDocument/2006/relationships" xmlns:w14="http://schemas.microsoft.com/office/word/2010/wordml">
+            <w:r>
               <w:rPr>
                 <w:rFonts w:ascii="Helvetica" w:hAnsi="Helvetica" w:eastAsia="Helvetica" w:cs="Helvetica"/>
                 <w:sz w:val="22"/>
@@ -5704,7 +5703,7 @@
               <w:spacing w:after="100" w:before="100" w:line="240"/>
               <w:ind w:firstLine="0" w:left="100" w:right="100"/>
             </w:pPr>
-            <w:r xmlns:w="http://schemas.openxmlformats.org/wordprocessingml/2006/main" xmlns:wp="http://schemas.openxmlformats.org/drawingml/2006/wordprocessingDrawing" xmlns:r="http://schemas.openxmlformats.org/officeDocument/2006/relationships" xmlns:w14="http://schemas.microsoft.com/office/word/2010/wordml">
+            <w:r>
               <w:rPr>
                 <w:rFonts w:ascii="Helvetica" w:hAnsi="Helvetica" w:eastAsia="Helvetica" w:cs="Helvetica"/>
                 <w:sz w:val="22"/>
@@ -5733,7 +5732,7 @@
               <w:spacing w:after="100" w:before="100" w:line="240"/>
               <w:ind w:firstLine="0" w:left="100" w:right="100"/>
             </w:pPr>
-            <w:r xmlns:w="http://schemas.openxmlformats.org/wordprocessingml/2006/main" xmlns:wp="http://schemas.openxmlformats.org/drawingml/2006/wordprocessingDrawing" xmlns:r="http://schemas.openxmlformats.org/officeDocument/2006/relationships" xmlns:w14="http://schemas.microsoft.com/office/word/2010/wordml">
+            <w:r>
               <w:rPr>
                 <w:rFonts w:ascii="Helvetica" w:hAnsi="Helvetica" w:eastAsia="Helvetica" w:cs="Helvetica"/>
                 <w:sz w:val="22"/>
@@ -5762,7 +5761,7 @@
               <w:spacing w:after="100" w:before="100" w:line="240"/>
               <w:ind w:firstLine="0" w:left="100" w:right="100"/>
             </w:pPr>
-            <w:r xmlns:w="http://schemas.openxmlformats.org/wordprocessingml/2006/main" xmlns:wp="http://schemas.openxmlformats.org/drawingml/2006/wordprocessingDrawing" xmlns:r="http://schemas.openxmlformats.org/officeDocument/2006/relationships" xmlns:w14="http://schemas.microsoft.com/office/word/2010/wordml">
+            <w:r>
               <w:rPr>
                 <w:rFonts w:ascii="Helvetica" w:hAnsi="Helvetica" w:eastAsia="Helvetica" w:cs="Helvetica"/>
                 <w:sz w:val="22"/>
@@ -5797,7 +5796,7 @@
               <w:spacing w:after="100" w:before="100" w:line="240"/>
               <w:ind w:firstLine="0" w:left="100" w:right="100"/>
             </w:pPr>
-            <w:r xmlns:w="http://schemas.openxmlformats.org/wordprocessingml/2006/main" xmlns:wp="http://schemas.openxmlformats.org/drawingml/2006/wordprocessingDrawing" xmlns:r="http://schemas.openxmlformats.org/officeDocument/2006/relationships" xmlns:w14="http://schemas.microsoft.com/office/word/2010/wordml">
+            <w:r>
               <w:rPr>
                 <w:rFonts w:ascii="Helvetica" w:hAnsi="Helvetica" w:eastAsia="Helvetica" w:cs="Helvetica"/>
                 <w:sz w:val="22"/>
@@ -5826,7 +5825,7 @@
               <w:spacing w:after="100" w:before="100" w:line="240"/>
               <w:ind w:firstLine="0" w:left="100" w:right="100"/>
             </w:pPr>
-            <w:r xmlns:w="http://schemas.openxmlformats.org/wordprocessingml/2006/main" xmlns:wp="http://schemas.openxmlformats.org/drawingml/2006/wordprocessingDrawing" xmlns:r="http://schemas.openxmlformats.org/officeDocument/2006/relationships" xmlns:w14="http://schemas.microsoft.com/office/word/2010/wordml">
+            <w:r>
               <w:rPr>
                 <w:rFonts w:ascii="Helvetica" w:hAnsi="Helvetica" w:eastAsia="Helvetica" w:cs="Helvetica"/>
                 <w:sz w:val="22"/>
@@ -5855,7 +5854,7 @@
               <w:spacing w:after="100" w:before="100" w:line="240"/>
               <w:ind w:firstLine="0" w:left="100" w:right="100"/>
             </w:pPr>
-            <w:r xmlns:w="http://schemas.openxmlformats.org/wordprocessingml/2006/main" xmlns:wp="http://schemas.openxmlformats.org/drawingml/2006/wordprocessingDrawing" xmlns:r="http://schemas.openxmlformats.org/officeDocument/2006/relationships" xmlns:w14="http://schemas.microsoft.com/office/word/2010/wordml">
+            <w:r>
               <w:rPr>
                 <w:rFonts w:ascii="Helvetica" w:hAnsi="Helvetica" w:eastAsia="Helvetica" w:cs="Helvetica"/>
                 <w:sz w:val="22"/>
@@ -5884,7 +5883,7 @@
               <w:spacing w:after="100" w:before="100" w:line="240"/>
               <w:ind w:firstLine="0" w:left="100" w:right="100"/>
             </w:pPr>
-            <w:r xmlns:w="http://schemas.openxmlformats.org/wordprocessingml/2006/main" xmlns:wp="http://schemas.openxmlformats.org/drawingml/2006/wordprocessingDrawing" xmlns:r="http://schemas.openxmlformats.org/officeDocument/2006/relationships" xmlns:w14="http://schemas.microsoft.com/office/word/2010/wordml">
+            <w:r>
               <w:rPr>
                 <w:rFonts w:ascii="Helvetica" w:hAnsi="Helvetica" w:eastAsia="Helvetica" w:cs="Helvetica"/>
                 <w:sz w:val="22"/>
@@ -5913,7 +5912,7 @@
               <w:spacing w:after="100" w:before="100" w:line="240"/>
               <w:ind w:firstLine="0" w:left="100" w:right="100"/>
             </w:pPr>
-            <w:r xmlns:w="http://schemas.openxmlformats.org/wordprocessingml/2006/main" xmlns:wp="http://schemas.openxmlformats.org/drawingml/2006/wordprocessingDrawing" xmlns:r="http://schemas.openxmlformats.org/officeDocument/2006/relationships" xmlns:w14="http://schemas.microsoft.com/office/word/2010/wordml">
+            <w:r>
               <w:rPr>
                 <w:rFonts w:ascii="Helvetica" w:hAnsi="Helvetica" w:eastAsia="Helvetica" w:cs="Helvetica"/>
                 <w:sz w:val="22"/>
@@ -5942,7 +5941,7 @@
               <w:spacing w:after="100" w:before="100" w:line="240"/>
               <w:ind w:firstLine="0" w:left="100" w:right="100"/>
             </w:pPr>
-            <w:r xmlns:w="http://schemas.openxmlformats.org/wordprocessingml/2006/main" xmlns:wp="http://schemas.openxmlformats.org/drawingml/2006/wordprocessingDrawing" xmlns:r="http://schemas.openxmlformats.org/officeDocument/2006/relationships" xmlns:w14="http://schemas.microsoft.com/office/word/2010/wordml">
+            <w:r>
               <w:rPr>
                 <w:rFonts w:ascii="Helvetica" w:hAnsi="Helvetica" w:eastAsia="Helvetica" w:cs="Helvetica"/>
                 <w:sz w:val="22"/>
@@ -5971,7 +5970,7 @@
               <w:spacing w:after="100" w:before="100" w:line="240"/>
               <w:ind w:firstLine="0" w:left="100" w:right="100"/>
             </w:pPr>
-            <w:r xmlns:w="http://schemas.openxmlformats.org/wordprocessingml/2006/main" xmlns:wp="http://schemas.openxmlformats.org/drawingml/2006/wordprocessingDrawing" xmlns:r="http://schemas.openxmlformats.org/officeDocument/2006/relationships" xmlns:w14="http://schemas.microsoft.com/office/word/2010/wordml">
+            <w:r>
               <w:rPr>
                 <w:rFonts w:ascii="Helvetica" w:hAnsi="Helvetica" w:eastAsia="Helvetica" w:cs="Helvetica"/>
                 <w:sz w:val="22"/>
@@ -6000,7 +5999,7 @@
               <w:spacing w:after="100" w:before="100" w:line="240"/>
               <w:ind w:firstLine="0" w:left="100" w:right="100"/>
             </w:pPr>
-            <w:r xmlns:w="http://schemas.openxmlformats.org/wordprocessingml/2006/main" xmlns:wp="http://schemas.openxmlformats.org/drawingml/2006/wordprocessingDrawing" xmlns:r="http://schemas.openxmlformats.org/officeDocument/2006/relationships" xmlns:w14="http://schemas.microsoft.com/office/word/2010/wordml">
+            <w:r>
               <w:rPr>
                 <w:rFonts w:ascii="Helvetica" w:hAnsi="Helvetica" w:eastAsia="Helvetica" w:cs="Helvetica"/>
                 <w:sz w:val="22"/>
@@ -6035,7 +6034,7 @@
               <w:spacing w:after="100" w:before="100" w:line="240"/>
               <w:ind w:firstLine="0" w:left="100" w:right="100"/>
             </w:pPr>
-            <w:r xmlns:w="http://schemas.openxmlformats.org/wordprocessingml/2006/main" xmlns:wp="http://schemas.openxmlformats.org/drawingml/2006/wordprocessingDrawing" xmlns:r="http://schemas.openxmlformats.org/officeDocument/2006/relationships" xmlns:w14="http://schemas.microsoft.com/office/word/2010/wordml">
+            <w:r>
               <w:rPr>
                 <w:rFonts w:ascii="Helvetica" w:hAnsi="Helvetica" w:eastAsia="Helvetica" w:cs="Helvetica"/>
                 <w:sz w:val="22"/>
@@ -6064,7 +6063,7 @@
               <w:spacing w:after="100" w:before="100" w:line="240"/>
               <w:ind w:firstLine="0" w:left="100" w:right="100"/>
             </w:pPr>
-            <w:r xmlns:w="http://schemas.openxmlformats.org/wordprocessingml/2006/main" xmlns:wp="http://schemas.openxmlformats.org/drawingml/2006/wordprocessingDrawing" xmlns:r="http://schemas.openxmlformats.org/officeDocument/2006/relationships" xmlns:w14="http://schemas.microsoft.com/office/word/2010/wordml">
+            <w:r>
               <w:rPr>
                 <w:rFonts w:ascii="Helvetica" w:hAnsi="Helvetica" w:eastAsia="Helvetica" w:cs="Helvetica"/>
                 <w:sz w:val="22"/>
@@ -6093,7 +6092,7 @@
               <w:spacing w:after="100" w:before="100" w:line="240"/>
               <w:ind w:firstLine="0" w:left="100" w:right="100"/>
             </w:pPr>
-            <w:r xmlns:w="http://schemas.openxmlformats.org/wordprocessingml/2006/main" xmlns:wp="http://schemas.openxmlformats.org/drawingml/2006/wordprocessingDrawing" xmlns:r="http://schemas.openxmlformats.org/officeDocument/2006/relationships" xmlns:w14="http://schemas.microsoft.com/office/word/2010/wordml">
+            <w:r>
               <w:rPr>
                 <w:rFonts w:ascii="Helvetica" w:hAnsi="Helvetica" w:eastAsia="Helvetica" w:cs="Helvetica"/>
                 <w:sz w:val="22"/>
@@ -6122,7 +6121,7 @@
               <w:spacing w:after="100" w:before="100" w:line="240"/>
               <w:ind w:firstLine="0" w:left="100" w:right="100"/>
             </w:pPr>
-            <w:r xmlns:w="http://schemas.openxmlformats.org/wordprocessingml/2006/main" xmlns:wp="http://schemas.openxmlformats.org/drawingml/2006/wordprocessingDrawing" xmlns:r="http://schemas.openxmlformats.org/officeDocument/2006/relationships" xmlns:w14="http://schemas.microsoft.com/office/word/2010/wordml">
+            <w:r>
               <w:rPr>
                 <w:rFonts w:ascii="Helvetica" w:hAnsi="Helvetica" w:eastAsia="Helvetica" w:cs="Helvetica"/>
                 <w:sz w:val="22"/>
@@ -6151,7 +6150,7 @@
               <w:spacing w:after="100" w:before="100" w:line="240"/>
               <w:ind w:firstLine="0" w:left="100" w:right="100"/>
             </w:pPr>
-            <w:r xmlns:w="http://schemas.openxmlformats.org/wordprocessingml/2006/main" xmlns:wp="http://schemas.openxmlformats.org/drawingml/2006/wordprocessingDrawing" xmlns:r="http://schemas.openxmlformats.org/officeDocument/2006/relationships" xmlns:w14="http://schemas.microsoft.com/office/word/2010/wordml">
+            <w:r>
               <w:rPr>
                 <w:rFonts w:ascii="Helvetica" w:hAnsi="Helvetica" w:eastAsia="Helvetica" w:cs="Helvetica"/>
                 <w:sz w:val="22"/>
@@ -6180,7 +6179,7 @@
               <w:spacing w:after="100" w:before="100" w:line="240"/>
               <w:ind w:firstLine="0" w:left="100" w:right="100"/>
             </w:pPr>
-            <w:r xmlns:w="http://schemas.openxmlformats.org/wordprocessingml/2006/main" xmlns:wp="http://schemas.openxmlformats.org/drawingml/2006/wordprocessingDrawing" xmlns:r="http://schemas.openxmlformats.org/officeDocument/2006/relationships" xmlns:w14="http://schemas.microsoft.com/office/word/2010/wordml">
+            <w:r>
               <w:rPr>
                 <w:rFonts w:ascii="Helvetica" w:hAnsi="Helvetica" w:eastAsia="Helvetica" w:cs="Helvetica"/>
                 <w:sz w:val="22"/>
@@ -6209,7 +6208,7 @@
               <w:spacing w:after="100" w:before="100" w:line="240"/>
               <w:ind w:firstLine="0" w:left="100" w:right="100"/>
             </w:pPr>
-            <w:r xmlns:w="http://schemas.openxmlformats.org/wordprocessingml/2006/main" xmlns:wp="http://schemas.openxmlformats.org/drawingml/2006/wordprocessingDrawing" xmlns:r="http://schemas.openxmlformats.org/officeDocument/2006/relationships" xmlns:w14="http://schemas.microsoft.com/office/word/2010/wordml">
+            <w:r>
               <w:rPr>
                 <w:rFonts w:ascii="Helvetica" w:hAnsi="Helvetica" w:eastAsia="Helvetica" w:cs="Helvetica"/>
                 <w:sz w:val="22"/>
@@ -6238,7 +6237,7 @@
               <w:spacing w:after="100" w:before="100" w:line="240"/>
               <w:ind w:firstLine="0" w:left="100" w:right="100"/>
             </w:pPr>
-            <w:r xmlns:w="http://schemas.openxmlformats.org/wordprocessingml/2006/main" xmlns:wp="http://schemas.openxmlformats.org/drawingml/2006/wordprocessingDrawing" xmlns:r="http://schemas.openxmlformats.org/officeDocument/2006/relationships" xmlns:w14="http://schemas.microsoft.com/office/word/2010/wordml">
+            <w:r>
               <w:rPr>
                 <w:rFonts w:ascii="Helvetica" w:hAnsi="Helvetica" w:eastAsia="Helvetica" w:cs="Helvetica"/>
                 <w:sz w:val="22"/>
@@ -6273,7 +6272,7 @@
               <w:spacing w:after="100" w:before="100" w:line="240"/>
               <w:ind w:firstLine="0" w:left="100" w:right="100"/>
             </w:pPr>
-            <w:r xmlns:w="http://schemas.openxmlformats.org/wordprocessingml/2006/main" xmlns:wp="http://schemas.openxmlformats.org/drawingml/2006/wordprocessingDrawing" xmlns:r="http://schemas.openxmlformats.org/officeDocument/2006/relationships" xmlns:w14="http://schemas.microsoft.com/office/word/2010/wordml">
+            <w:r>
               <w:rPr>
                 <w:rFonts w:ascii="Helvetica" w:hAnsi="Helvetica" w:eastAsia="Helvetica" w:cs="Helvetica"/>
                 <w:sz w:val="22"/>
@@ -6302,7 +6301,7 @@
               <w:spacing w:after="100" w:before="100" w:line="240"/>
               <w:ind w:firstLine="0" w:left="100" w:right="100"/>
             </w:pPr>
-            <w:r xmlns:w="http://schemas.openxmlformats.org/wordprocessingml/2006/main" xmlns:wp="http://schemas.openxmlformats.org/drawingml/2006/wordprocessingDrawing" xmlns:r="http://schemas.openxmlformats.org/officeDocument/2006/relationships" xmlns:w14="http://schemas.microsoft.com/office/word/2010/wordml">
+            <w:r>
               <w:rPr>
                 <w:rFonts w:ascii="Helvetica" w:hAnsi="Helvetica" w:eastAsia="Helvetica" w:cs="Helvetica"/>
                 <w:sz w:val="22"/>
@@ -6331,7 +6330,7 @@
               <w:spacing w:after="100" w:before="100" w:line="240"/>
               <w:ind w:firstLine="0" w:left="100" w:right="100"/>
             </w:pPr>
-            <w:r xmlns:w="http://schemas.openxmlformats.org/wordprocessingml/2006/main" xmlns:wp="http://schemas.openxmlformats.org/drawingml/2006/wordprocessingDrawing" xmlns:r="http://schemas.openxmlformats.org/officeDocument/2006/relationships" xmlns:w14="http://schemas.microsoft.com/office/word/2010/wordml">
+            <w:r>
               <w:rPr>
                 <w:rFonts w:ascii="Helvetica" w:hAnsi="Helvetica" w:eastAsia="Helvetica" w:cs="Helvetica"/>
                 <w:sz w:val="22"/>
@@ -6360,7 +6359,7 @@
               <w:spacing w:after="100" w:before="100" w:line="240"/>
               <w:ind w:firstLine="0" w:left="100" w:right="100"/>
             </w:pPr>
-            <w:r xmlns:w="http://schemas.openxmlformats.org/wordprocessingml/2006/main" xmlns:wp="http://schemas.openxmlformats.org/drawingml/2006/wordprocessingDrawing" xmlns:r="http://schemas.openxmlformats.org/officeDocument/2006/relationships" xmlns:w14="http://schemas.microsoft.com/office/word/2010/wordml">
+            <w:r>
               <w:rPr>
                 <w:rFonts w:ascii="Helvetica" w:hAnsi="Helvetica" w:eastAsia="Helvetica" w:cs="Helvetica"/>
                 <w:sz w:val="22"/>
@@ -6389,7 +6388,7 @@
               <w:spacing w:after="100" w:before="100" w:line="240"/>
               <w:ind w:firstLine="0" w:left="100" w:right="100"/>
             </w:pPr>
-            <w:r xmlns:w="http://schemas.openxmlformats.org/wordprocessingml/2006/main" xmlns:wp="http://schemas.openxmlformats.org/drawingml/2006/wordprocessingDrawing" xmlns:r="http://schemas.openxmlformats.org/officeDocument/2006/relationships" xmlns:w14="http://schemas.microsoft.com/office/word/2010/wordml">
+            <w:r>
               <w:rPr>
                 <w:rFonts w:ascii="Helvetica" w:hAnsi="Helvetica" w:eastAsia="Helvetica" w:cs="Helvetica"/>
                 <w:sz w:val="22"/>
@@ -6418,7 +6417,7 @@
               <w:spacing w:after="100" w:before="100" w:line="240"/>
               <w:ind w:firstLine="0" w:left="100" w:right="100"/>
             </w:pPr>
-            <w:r xmlns:w="http://schemas.openxmlformats.org/wordprocessingml/2006/main" xmlns:wp="http://schemas.openxmlformats.org/drawingml/2006/wordprocessingDrawing" xmlns:r="http://schemas.openxmlformats.org/officeDocument/2006/relationships" xmlns:w14="http://schemas.microsoft.com/office/word/2010/wordml">
+            <w:r>
               <w:rPr>
                 <w:rFonts w:ascii="Helvetica" w:hAnsi="Helvetica" w:eastAsia="Helvetica" w:cs="Helvetica"/>
                 <w:sz w:val="22"/>
@@ -6447,7 +6446,7 @@
               <w:spacing w:after="100" w:before="100" w:line="240"/>
               <w:ind w:firstLine="0" w:left="100" w:right="100"/>
             </w:pPr>
-            <w:r xmlns:w="http://schemas.openxmlformats.org/wordprocessingml/2006/main" xmlns:wp="http://schemas.openxmlformats.org/drawingml/2006/wordprocessingDrawing" xmlns:r="http://schemas.openxmlformats.org/officeDocument/2006/relationships" xmlns:w14="http://schemas.microsoft.com/office/word/2010/wordml">
+            <w:r>
               <w:rPr>
                 <w:rFonts w:ascii="Helvetica" w:hAnsi="Helvetica" w:eastAsia="Helvetica" w:cs="Helvetica"/>
                 <w:sz w:val="22"/>
@@ -6476,7 +6475,7 @@
               <w:spacing w:after="100" w:before="100" w:line="240"/>
               <w:ind w:firstLine="0" w:left="100" w:right="100"/>
             </w:pPr>
-            <w:r xmlns:w="http://schemas.openxmlformats.org/wordprocessingml/2006/main" xmlns:wp="http://schemas.openxmlformats.org/drawingml/2006/wordprocessingDrawing" xmlns:r="http://schemas.openxmlformats.org/officeDocument/2006/relationships" xmlns:w14="http://schemas.microsoft.com/office/word/2010/wordml">
+            <w:r>
               <w:rPr>
                 <w:rFonts w:ascii="Helvetica" w:hAnsi="Helvetica" w:eastAsia="Helvetica" w:cs="Helvetica"/>
                 <w:sz w:val="22"/>
@@ -6511,7 +6510,7 @@
               <w:spacing w:after="100" w:before="100" w:line="240"/>
               <w:ind w:firstLine="0" w:left="100" w:right="100"/>
             </w:pPr>
-            <w:r xmlns:w="http://schemas.openxmlformats.org/wordprocessingml/2006/main" xmlns:wp="http://schemas.openxmlformats.org/drawingml/2006/wordprocessingDrawing" xmlns:r="http://schemas.openxmlformats.org/officeDocument/2006/relationships" xmlns:w14="http://schemas.microsoft.com/office/word/2010/wordml">
+            <w:r>
               <w:rPr>
                 <w:rFonts w:ascii="Helvetica" w:hAnsi="Helvetica" w:eastAsia="Helvetica" w:cs="Helvetica"/>
                 <w:b/>
@@ -6541,7 +6540,7 @@
               <w:spacing w:after="100" w:before="100" w:line="240"/>
               <w:ind w:firstLine="0" w:left="100" w:right="100"/>
             </w:pPr>
-            <w:r xmlns:w="http://schemas.openxmlformats.org/wordprocessingml/2006/main" xmlns:wp="http://schemas.openxmlformats.org/drawingml/2006/wordprocessingDrawing" xmlns:r="http://schemas.openxmlformats.org/officeDocument/2006/relationships" xmlns:w14="http://schemas.microsoft.com/office/word/2010/wordml">
+            <w:r>
               <w:rPr>
                 <w:rFonts w:ascii="Helvetica" w:hAnsi="Helvetica" w:eastAsia="Helvetica" w:cs="Helvetica"/>
                 <w:sz w:val="22"/>
@@ -6570,7 +6569,7 @@
               <w:spacing w:after="100" w:before="100" w:line="240"/>
               <w:ind w:firstLine="0" w:left="100" w:right="100"/>
             </w:pPr>
-            <w:r xmlns:w="http://schemas.openxmlformats.org/wordprocessingml/2006/main" xmlns:wp="http://schemas.openxmlformats.org/drawingml/2006/wordprocessingDrawing" xmlns:r="http://schemas.openxmlformats.org/officeDocument/2006/relationships" xmlns:w14="http://schemas.microsoft.com/office/word/2010/wordml">
+            <w:r>
               <w:rPr>
                 <w:rFonts w:ascii="Helvetica" w:hAnsi="Helvetica" w:eastAsia="Helvetica" w:cs="Helvetica"/>
                 <w:sz w:val="22"/>
@@ -6599,7 +6598,7 @@
               <w:spacing w:after="100" w:before="100" w:line="240"/>
               <w:ind w:firstLine="0" w:left="100" w:right="100"/>
             </w:pPr>
-            <w:r xmlns:w="http://schemas.openxmlformats.org/wordprocessingml/2006/main" xmlns:wp="http://schemas.openxmlformats.org/drawingml/2006/wordprocessingDrawing" xmlns:r="http://schemas.openxmlformats.org/officeDocument/2006/relationships" xmlns:w14="http://schemas.microsoft.com/office/word/2010/wordml">
+            <w:r>
               <w:rPr>
                 <w:rFonts w:ascii="Helvetica" w:hAnsi="Helvetica" w:eastAsia="Helvetica" w:cs="Helvetica"/>
                 <w:sz w:val="22"/>
@@ -6628,7 +6627,7 @@
               <w:spacing w:after="100" w:before="100" w:line="240"/>
               <w:ind w:firstLine="0" w:left="100" w:right="100"/>
             </w:pPr>
-            <w:r xmlns:w="http://schemas.openxmlformats.org/wordprocessingml/2006/main" xmlns:wp="http://schemas.openxmlformats.org/drawingml/2006/wordprocessingDrawing" xmlns:r="http://schemas.openxmlformats.org/officeDocument/2006/relationships" xmlns:w14="http://schemas.microsoft.com/office/word/2010/wordml">
+            <w:r>
               <w:rPr>
                 <w:rFonts w:ascii="Helvetica" w:hAnsi="Helvetica" w:eastAsia="Helvetica" w:cs="Helvetica"/>
                 <w:sz w:val="22"/>
@@ -6657,7 +6656,7 @@
               <w:spacing w:after="100" w:before="100" w:line="240"/>
               <w:ind w:firstLine="0" w:left="100" w:right="100"/>
             </w:pPr>
-            <w:r xmlns:w="http://schemas.openxmlformats.org/wordprocessingml/2006/main" xmlns:wp="http://schemas.openxmlformats.org/drawingml/2006/wordprocessingDrawing" xmlns:r="http://schemas.openxmlformats.org/officeDocument/2006/relationships" xmlns:w14="http://schemas.microsoft.com/office/word/2010/wordml">
+            <w:r>
               <w:rPr>
                 <w:rFonts w:ascii="Helvetica" w:hAnsi="Helvetica" w:eastAsia="Helvetica" w:cs="Helvetica"/>
                 <w:sz w:val="22"/>
@@ -6686,7 +6685,7 @@
               <w:spacing w:after="100" w:before="100" w:line="240"/>
               <w:ind w:firstLine="0" w:left="100" w:right="100"/>
             </w:pPr>
-            <w:r xmlns:w="http://schemas.openxmlformats.org/wordprocessingml/2006/main" xmlns:wp="http://schemas.openxmlformats.org/drawingml/2006/wordprocessingDrawing" xmlns:r="http://schemas.openxmlformats.org/officeDocument/2006/relationships" xmlns:w14="http://schemas.microsoft.com/office/word/2010/wordml">
+            <w:r>
               <w:rPr>
                 <w:rFonts w:ascii="Helvetica" w:hAnsi="Helvetica" w:eastAsia="Helvetica" w:cs="Helvetica"/>
                 <w:sz w:val="22"/>
@@ -6715,7 +6714,7 @@
               <w:spacing w:after="100" w:before="100" w:line="240"/>
               <w:ind w:firstLine="0" w:left="100" w:right="100"/>
             </w:pPr>
-            <w:r xmlns:w="http://schemas.openxmlformats.org/wordprocessingml/2006/main" xmlns:wp="http://schemas.openxmlformats.org/drawingml/2006/wordprocessingDrawing" xmlns:r="http://schemas.openxmlformats.org/officeDocument/2006/relationships" xmlns:w14="http://schemas.microsoft.com/office/word/2010/wordml">
+            <w:r>
               <w:rPr>
                 <w:rFonts w:ascii="Helvetica" w:hAnsi="Helvetica" w:eastAsia="Helvetica" w:cs="Helvetica"/>
                 <w:sz w:val="22"/>
@@ -6750,7 +6749,7 @@
               <w:spacing w:after="100" w:before="100" w:line="240"/>
               <w:ind w:firstLine="0" w:left="100" w:right="100"/>
             </w:pPr>
-            <w:r xmlns:w="http://schemas.openxmlformats.org/wordprocessingml/2006/main" xmlns:wp="http://schemas.openxmlformats.org/drawingml/2006/wordprocessingDrawing" xmlns:r="http://schemas.openxmlformats.org/officeDocument/2006/relationships" xmlns:w14="http://schemas.microsoft.com/office/word/2010/wordml">
+            <w:r>
               <w:rPr>
                 <w:rFonts w:ascii="Helvetica" w:hAnsi="Helvetica" w:eastAsia="Helvetica" w:cs="Helvetica"/>
                 <w:sz w:val="22"/>
@@ -6779,7 +6778,7 @@
               <w:spacing w:after="100" w:before="100" w:line="240"/>
               <w:ind w:firstLine="0" w:left="100" w:right="100"/>
             </w:pPr>
-            <w:r xmlns:w="http://schemas.openxmlformats.org/wordprocessingml/2006/main" xmlns:wp="http://schemas.openxmlformats.org/drawingml/2006/wordprocessingDrawing" xmlns:r="http://schemas.openxmlformats.org/officeDocument/2006/relationships" xmlns:w14="http://schemas.microsoft.com/office/word/2010/wordml">
+            <w:r>
               <w:rPr>
                 <w:rFonts w:ascii="Helvetica" w:hAnsi="Helvetica" w:eastAsia="Helvetica" w:cs="Helvetica"/>
                 <w:sz w:val="22"/>
@@ -6808,7 +6807,7 @@
               <w:spacing w:after="100" w:before="100" w:line="240"/>
               <w:ind w:firstLine="0" w:left="100" w:right="100"/>
             </w:pPr>
-            <w:r xmlns:w="http://schemas.openxmlformats.org/wordprocessingml/2006/main" xmlns:wp="http://schemas.openxmlformats.org/drawingml/2006/wordprocessingDrawing" xmlns:r="http://schemas.openxmlformats.org/officeDocument/2006/relationships" xmlns:w14="http://schemas.microsoft.com/office/word/2010/wordml">
+            <w:r>
               <w:rPr>
                 <w:rFonts w:ascii="Helvetica" w:hAnsi="Helvetica" w:eastAsia="Helvetica" w:cs="Helvetica"/>
                 <w:sz w:val="22"/>
@@ -6837,7 +6836,7 @@
               <w:spacing w:after="100" w:before="100" w:line="240"/>
               <w:ind w:firstLine="0" w:left="100" w:right="100"/>
             </w:pPr>
-            <w:r xmlns:w="http://schemas.openxmlformats.org/wordprocessingml/2006/main" xmlns:wp="http://schemas.openxmlformats.org/drawingml/2006/wordprocessingDrawing" xmlns:r="http://schemas.openxmlformats.org/officeDocument/2006/relationships" xmlns:w14="http://schemas.microsoft.com/office/word/2010/wordml">
+            <w:r>
               <w:rPr>
                 <w:rFonts w:ascii="Helvetica" w:hAnsi="Helvetica" w:eastAsia="Helvetica" w:cs="Helvetica"/>
                 <w:sz w:val="22"/>
@@ -6866,7 +6865,7 @@
               <w:spacing w:after="100" w:before="100" w:line="240"/>
               <w:ind w:firstLine="0" w:left="100" w:right="100"/>
             </w:pPr>
-            <w:r xmlns:w="http://schemas.openxmlformats.org/wordprocessingml/2006/main" xmlns:wp="http://schemas.openxmlformats.org/drawingml/2006/wordprocessingDrawing" xmlns:r="http://schemas.openxmlformats.org/officeDocument/2006/relationships" xmlns:w14="http://schemas.microsoft.com/office/word/2010/wordml">
+            <w:r>
               <w:rPr>
                 <w:rFonts w:ascii="Helvetica" w:hAnsi="Helvetica" w:eastAsia="Helvetica" w:cs="Helvetica"/>
                 <w:sz w:val="22"/>
@@ -6895,7 +6894,7 @@
               <w:spacing w:after="100" w:before="100" w:line="240"/>
               <w:ind w:firstLine="0" w:left="100" w:right="100"/>
             </w:pPr>
-            <w:r xmlns:w="http://schemas.openxmlformats.org/wordprocessingml/2006/main" xmlns:wp="http://schemas.openxmlformats.org/drawingml/2006/wordprocessingDrawing" xmlns:r="http://schemas.openxmlformats.org/officeDocument/2006/relationships" xmlns:w14="http://schemas.microsoft.com/office/word/2010/wordml">
+            <w:r>
               <w:rPr>
                 <w:rFonts w:ascii="Helvetica" w:hAnsi="Helvetica" w:eastAsia="Helvetica" w:cs="Helvetica"/>
                 <w:sz w:val="22"/>
@@ -6924,7 +6923,7 @@
               <w:spacing w:after="100" w:before="100" w:line="240"/>
               <w:ind w:firstLine="0" w:left="100" w:right="100"/>
             </w:pPr>
-            <w:r xmlns:w="http://schemas.openxmlformats.org/wordprocessingml/2006/main" xmlns:wp="http://schemas.openxmlformats.org/drawingml/2006/wordprocessingDrawing" xmlns:r="http://schemas.openxmlformats.org/officeDocument/2006/relationships" xmlns:w14="http://schemas.microsoft.com/office/word/2010/wordml">
+            <w:r>
               <w:rPr>
                 <w:rFonts w:ascii="Helvetica" w:hAnsi="Helvetica" w:eastAsia="Helvetica" w:cs="Helvetica"/>
                 <w:sz w:val="22"/>
@@ -6953,7 +6952,7 @@
               <w:spacing w:after="100" w:before="100" w:line="240"/>
               <w:ind w:firstLine="0" w:left="100" w:right="100"/>
             </w:pPr>
-            <w:r xmlns:w="http://schemas.openxmlformats.org/wordprocessingml/2006/main" xmlns:wp="http://schemas.openxmlformats.org/drawingml/2006/wordprocessingDrawing" xmlns:r="http://schemas.openxmlformats.org/officeDocument/2006/relationships" xmlns:w14="http://schemas.microsoft.com/office/word/2010/wordml">
+            <w:r>
               <w:rPr>
                 <w:rFonts w:ascii="Helvetica" w:hAnsi="Helvetica" w:eastAsia="Helvetica" w:cs="Helvetica"/>
                 <w:sz w:val="22"/>
@@ -6988,7 +6987,7 @@
               <w:spacing w:after="100" w:before="100" w:line="240"/>
               <w:ind w:firstLine="0" w:left="100" w:right="100"/>
             </w:pPr>
-            <w:r xmlns:w="http://schemas.openxmlformats.org/wordprocessingml/2006/main" xmlns:wp="http://schemas.openxmlformats.org/drawingml/2006/wordprocessingDrawing" xmlns:r="http://schemas.openxmlformats.org/officeDocument/2006/relationships" xmlns:w14="http://schemas.microsoft.com/office/word/2010/wordml">
+            <w:r>
               <w:rPr>
                 <w:rFonts w:ascii="Helvetica" w:hAnsi="Helvetica" w:eastAsia="Helvetica" w:cs="Helvetica"/>
                 <w:sz w:val="22"/>
@@ -7017,7 +7016,7 @@
               <w:spacing w:after="100" w:before="100" w:line="240"/>
               <w:ind w:firstLine="0" w:left="100" w:right="100"/>
             </w:pPr>
-            <w:r xmlns:w="http://schemas.openxmlformats.org/wordprocessingml/2006/main" xmlns:wp="http://schemas.openxmlformats.org/drawingml/2006/wordprocessingDrawing" xmlns:r="http://schemas.openxmlformats.org/officeDocument/2006/relationships" xmlns:w14="http://schemas.microsoft.com/office/word/2010/wordml">
+            <w:r>
               <w:rPr>
                 <w:rFonts w:ascii="Helvetica" w:hAnsi="Helvetica" w:eastAsia="Helvetica" w:cs="Helvetica"/>
                 <w:sz w:val="22"/>
@@ -7046,7 +7045,7 @@
               <w:spacing w:after="100" w:before="100" w:line="240"/>
               <w:ind w:firstLine="0" w:left="100" w:right="100"/>
             </w:pPr>
-            <w:r xmlns:w="http://schemas.openxmlformats.org/wordprocessingml/2006/main" xmlns:wp="http://schemas.openxmlformats.org/drawingml/2006/wordprocessingDrawing" xmlns:r="http://schemas.openxmlformats.org/officeDocument/2006/relationships" xmlns:w14="http://schemas.microsoft.com/office/word/2010/wordml">
+            <w:r>
               <w:rPr>
                 <w:rFonts w:ascii="Helvetica" w:hAnsi="Helvetica" w:eastAsia="Helvetica" w:cs="Helvetica"/>
                 <w:sz w:val="22"/>
@@ -7075,7 +7074,7 @@
               <w:spacing w:after="100" w:before="100" w:line="240"/>
               <w:ind w:firstLine="0" w:left="100" w:right="100"/>
             </w:pPr>
-            <w:r xmlns:w="http://schemas.openxmlformats.org/wordprocessingml/2006/main" xmlns:wp="http://schemas.openxmlformats.org/drawingml/2006/wordprocessingDrawing" xmlns:r="http://schemas.openxmlformats.org/officeDocument/2006/relationships" xmlns:w14="http://schemas.microsoft.com/office/word/2010/wordml">
+            <w:r>
               <w:rPr>
                 <w:rFonts w:ascii="Helvetica" w:hAnsi="Helvetica" w:eastAsia="Helvetica" w:cs="Helvetica"/>
                 <w:sz w:val="22"/>
@@ -7104,7 +7103,7 @@
               <w:spacing w:after="100" w:before="100" w:line="240"/>
               <w:ind w:firstLine="0" w:left="100" w:right="100"/>
             </w:pPr>
-            <w:r xmlns:w="http://schemas.openxmlformats.org/wordprocessingml/2006/main" xmlns:wp="http://schemas.openxmlformats.org/drawingml/2006/wordprocessingDrawing" xmlns:r="http://schemas.openxmlformats.org/officeDocument/2006/relationships" xmlns:w14="http://schemas.microsoft.com/office/word/2010/wordml">
+            <w:r>
               <w:rPr>
                 <w:rFonts w:ascii="Helvetica" w:hAnsi="Helvetica" w:eastAsia="Helvetica" w:cs="Helvetica"/>
                 <w:sz w:val="22"/>
@@ -7133,7 +7132,7 @@
               <w:spacing w:after="100" w:before="100" w:line="240"/>
               <w:ind w:firstLine="0" w:left="100" w:right="100"/>
             </w:pPr>
-            <w:r xmlns:w="http://schemas.openxmlformats.org/wordprocessingml/2006/main" xmlns:wp="http://schemas.openxmlformats.org/drawingml/2006/wordprocessingDrawing" xmlns:r="http://schemas.openxmlformats.org/officeDocument/2006/relationships" xmlns:w14="http://schemas.microsoft.com/office/word/2010/wordml">
+            <w:r>
               <w:rPr>
                 <w:rFonts w:ascii="Helvetica" w:hAnsi="Helvetica" w:eastAsia="Helvetica" w:cs="Helvetica"/>
                 <w:sz w:val="22"/>
@@ -7162,7 +7161,7 @@
               <w:spacing w:after="100" w:before="100" w:line="240"/>
               <w:ind w:firstLine="0" w:left="100" w:right="100"/>
             </w:pPr>
-            <w:r xmlns:w="http://schemas.openxmlformats.org/wordprocessingml/2006/main" xmlns:wp="http://schemas.openxmlformats.org/drawingml/2006/wordprocessingDrawing" xmlns:r="http://schemas.openxmlformats.org/officeDocument/2006/relationships" xmlns:w14="http://schemas.microsoft.com/office/word/2010/wordml">
+            <w:r>
               <w:rPr>
                 <w:rFonts w:ascii="Helvetica" w:hAnsi="Helvetica" w:eastAsia="Helvetica" w:cs="Helvetica"/>
                 <w:sz w:val="22"/>
@@ -7191,7 +7190,7 @@
               <w:spacing w:after="100" w:before="100" w:line="240"/>
               <w:ind w:firstLine="0" w:left="100" w:right="100"/>
             </w:pPr>
-            <w:r xmlns:w="http://schemas.openxmlformats.org/wordprocessingml/2006/main" xmlns:wp="http://schemas.openxmlformats.org/drawingml/2006/wordprocessingDrawing" xmlns:r="http://schemas.openxmlformats.org/officeDocument/2006/relationships" xmlns:w14="http://schemas.microsoft.com/office/word/2010/wordml">
+            <w:r>
               <w:rPr>
                 <w:rFonts w:ascii="Helvetica" w:hAnsi="Helvetica" w:eastAsia="Helvetica" w:cs="Helvetica"/>
                 <w:sz w:val="22"/>
@@ -7226,7 +7225,7 @@
               <w:spacing w:after="100" w:before="100" w:line="240"/>
               <w:ind w:firstLine="0" w:left="100" w:right="100"/>
             </w:pPr>
-            <w:r xmlns:w="http://schemas.openxmlformats.org/wordprocessingml/2006/main" xmlns:wp="http://schemas.openxmlformats.org/drawingml/2006/wordprocessingDrawing" xmlns:r="http://schemas.openxmlformats.org/officeDocument/2006/relationships" xmlns:w14="http://schemas.microsoft.com/office/word/2010/wordml">
+            <w:r>
               <w:rPr>
                 <w:rFonts w:ascii="Helvetica" w:hAnsi="Helvetica" w:eastAsia="Helvetica" w:cs="Helvetica"/>
                 <w:sz w:val="22"/>
@@ -7255,7 +7254,7 @@
               <w:spacing w:after="100" w:before="100" w:line="240"/>
               <w:ind w:firstLine="0" w:left="100" w:right="100"/>
             </w:pPr>
-            <w:r xmlns:w="http://schemas.openxmlformats.org/wordprocessingml/2006/main" xmlns:wp="http://schemas.openxmlformats.org/drawingml/2006/wordprocessingDrawing" xmlns:r="http://schemas.openxmlformats.org/officeDocument/2006/relationships" xmlns:w14="http://schemas.microsoft.com/office/word/2010/wordml">
+            <w:r>
               <w:rPr>
                 <w:rFonts w:ascii="Helvetica" w:hAnsi="Helvetica" w:eastAsia="Helvetica" w:cs="Helvetica"/>
                 <w:sz w:val="22"/>
@@ -7284,7 +7283,7 @@
               <w:spacing w:after="100" w:before="100" w:line="240"/>
               <w:ind w:firstLine="0" w:left="100" w:right="100"/>
             </w:pPr>
-            <w:r xmlns:w="http://schemas.openxmlformats.org/wordprocessingml/2006/main" xmlns:wp="http://schemas.openxmlformats.org/drawingml/2006/wordprocessingDrawing" xmlns:r="http://schemas.openxmlformats.org/officeDocument/2006/relationships" xmlns:w14="http://schemas.microsoft.com/office/word/2010/wordml">
+            <w:r>
               <w:rPr>
                 <w:rFonts w:ascii="Helvetica" w:hAnsi="Helvetica" w:eastAsia="Helvetica" w:cs="Helvetica"/>
                 <w:sz w:val="22"/>
@@ -7313,7 +7312,7 @@
               <w:spacing w:after="100" w:before="100" w:line="240"/>
               <w:ind w:firstLine="0" w:left="100" w:right="100"/>
             </w:pPr>
-            <w:r xmlns:w="http://schemas.openxmlformats.org/wordprocessingml/2006/main" xmlns:wp="http://schemas.openxmlformats.org/drawingml/2006/wordprocessingDrawing" xmlns:r="http://schemas.openxmlformats.org/officeDocument/2006/relationships" xmlns:w14="http://schemas.microsoft.com/office/word/2010/wordml">
+            <w:r>
               <w:rPr>
                 <w:rFonts w:ascii="Helvetica" w:hAnsi="Helvetica" w:eastAsia="Helvetica" w:cs="Helvetica"/>
                 <w:sz w:val="22"/>
@@ -7342,7 +7341,7 @@
               <w:spacing w:after="100" w:before="100" w:line="240"/>
               <w:ind w:firstLine="0" w:left="100" w:right="100"/>
             </w:pPr>
-            <w:r xmlns:w="http://schemas.openxmlformats.org/wordprocessingml/2006/main" xmlns:wp="http://schemas.openxmlformats.org/drawingml/2006/wordprocessingDrawing" xmlns:r="http://schemas.openxmlformats.org/officeDocument/2006/relationships" xmlns:w14="http://schemas.microsoft.com/office/word/2010/wordml">
+            <w:r>
               <w:rPr>
                 <w:rFonts w:ascii="Helvetica" w:hAnsi="Helvetica" w:eastAsia="Helvetica" w:cs="Helvetica"/>
                 <w:sz w:val="22"/>
@@ -7371,7 +7370,7 @@
               <w:spacing w:after="100" w:before="100" w:line="240"/>
               <w:ind w:firstLine="0" w:left="100" w:right="100"/>
             </w:pPr>
-            <w:r xmlns:w="http://schemas.openxmlformats.org/wordprocessingml/2006/main" xmlns:wp="http://schemas.openxmlformats.org/drawingml/2006/wordprocessingDrawing" xmlns:r="http://schemas.openxmlformats.org/officeDocument/2006/relationships" xmlns:w14="http://schemas.microsoft.com/office/word/2010/wordml">
+            <w:r>
               <w:rPr>
                 <w:rFonts w:ascii="Helvetica" w:hAnsi="Helvetica" w:eastAsia="Helvetica" w:cs="Helvetica"/>
                 <w:sz w:val="22"/>
@@ -7400,7 +7399,7 @@
               <w:spacing w:after="100" w:before="100" w:line="240"/>
               <w:ind w:firstLine="0" w:left="100" w:right="100"/>
             </w:pPr>
-            <w:r xmlns:w="http://schemas.openxmlformats.org/wordprocessingml/2006/main" xmlns:wp="http://schemas.openxmlformats.org/drawingml/2006/wordprocessingDrawing" xmlns:r="http://schemas.openxmlformats.org/officeDocument/2006/relationships" xmlns:w14="http://schemas.microsoft.com/office/word/2010/wordml">
+            <w:r>
               <w:rPr>
                 <w:rFonts w:ascii="Helvetica" w:hAnsi="Helvetica" w:eastAsia="Helvetica" w:cs="Helvetica"/>
                 <w:sz w:val="22"/>
@@ -7429,7 +7428,7 @@
               <w:spacing w:after="100" w:before="100" w:line="240"/>
               <w:ind w:firstLine="0" w:left="100" w:right="100"/>
             </w:pPr>
-            <w:r xmlns:w="http://schemas.openxmlformats.org/wordprocessingml/2006/main" xmlns:wp="http://schemas.openxmlformats.org/drawingml/2006/wordprocessingDrawing" xmlns:r="http://schemas.openxmlformats.org/officeDocument/2006/relationships" xmlns:w14="http://schemas.microsoft.com/office/word/2010/wordml">
+            <w:r>
               <w:rPr>
                 <w:rFonts w:ascii="Helvetica" w:hAnsi="Helvetica" w:eastAsia="Helvetica" w:cs="Helvetica"/>
                 <w:sz w:val="22"/>
@@ -7466,7 +7465,7 @@
               <w:spacing w:after="100" w:before="100" w:line="240"/>
               <w:ind w:firstLine="0" w:left="100" w:right="100"/>
             </w:pPr>
-            <w:r xmlns:w="http://schemas.openxmlformats.org/wordprocessingml/2006/main" xmlns:wp="http://schemas.openxmlformats.org/drawingml/2006/wordprocessingDrawing" xmlns:r="http://schemas.openxmlformats.org/officeDocument/2006/relationships" xmlns:w14="http://schemas.microsoft.com/office/word/2010/wordml">
+            <w:r>
               <w:rPr>
                 <w:rFonts w:ascii="Helvetica" w:hAnsi="Helvetica" w:eastAsia="Helvetica" w:cs="Helvetica"/>
                 <w:sz w:val="22"/>
@@ -7497,7 +7496,7 @@
               <w:spacing w:after="100" w:before="100" w:line="240"/>
               <w:ind w:firstLine="0" w:left="100" w:right="100"/>
             </w:pPr>
-            <w:r xmlns:w="http://schemas.openxmlformats.org/wordprocessingml/2006/main" xmlns:wp="http://schemas.openxmlformats.org/drawingml/2006/wordprocessingDrawing" xmlns:r="http://schemas.openxmlformats.org/officeDocument/2006/relationships" xmlns:w14="http://schemas.microsoft.com/office/word/2010/wordml">
+            <w:r>
               <w:rPr>
                 <w:rFonts w:ascii="Helvetica" w:hAnsi="Helvetica" w:eastAsia="Helvetica" w:cs="Helvetica"/>
                 <w:sz w:val="22"/>
@@ -7528,7 +7527,7 @@
               <w:spacing w:after="100" w:before="100" w:line="240"/>
               <w:ind w:firstLine="0" w:left="100" w:right="100"/>
             </w:pPr>
-            <w:r xmlns:w="http://schemas.openxmlformats.org/wordprocessingml/2006/main" xmlns:wp="http://schemas.openxmlformats.org/drawingml/2006/wordprocessingDrawing" xmlns:r="http://schemas.openxmlformats.org/officeDocument/2006/relationships" xmlns:w14="http://schemas.microsoft.com/office/word/2010/wordml">
+            <w:r>
               <w:rPr>
                 <w:rFonts w:ascii="Helvetica" w:hAnsi="Helvetica" w:eastAsia="Helvetica" w:cs="Helvetica"/>
                 <w:sz w:val="22"/>
@@ -7559,7 +7558,7 @@
               <w:spacing w:after="100" w:before="100" w:line="240"/>
               <w:ind w:firstLine="0" w:left="100" w:right="100"/>
             </w:pPr>
-            <w:r xmlns:w="http://schemas.openxmlformats.org/wordprocessingml/2006/main" xmlns:wp="http://schemas.openxmlformats.org/drawingml/2006/wordprocessingDrawing" xmlns:r="http://schemas.openxmlformats.org/officeDocument/2006/relationships" xmlns:w14="http://schemas.microsoft.com/office/word/2010/wordml">
+            <w:r>
               <w:rPr>
                 <w:rFonts w:ascii="Helvetica" w:hAnsi="Helvetica" w:eastAsia="Helvetica" w:cs="Helvetica"/>
                 <w:sz w:val="22"/>
@@ -7590,7 +7589,7 @@
               <w:spacing w:after="100" w:before="100" w:line="240"/>
               <w:ind w:firstLine="0" w:left="100" w:right="100"/>
             </w:pPr>
-            <w:r xmlns:w="http://schemas.openxmlformats.org/wordprocessingml/2006/main" xmlns:wp="http://schemas.openxmlformats.org/drawingml/2006/wordprocessingDrawing" xmlns:r="http://schemas.openxmlformats.org/officeDocument/2006/relationships" xmlns:w14="http://schemas.microsoft.com/office/word/2010/wordml">
+            <w:r>
               <w:rPr>
                 <w:rFonts w:ascii="Helvetica" w:hAnsi="Helvetica" w:eastAsia="Helvetica" w:cs="Helvetica"/>
                 <w:sz w:val="22"/>
@@ -7621,7 +7620,7 @@
               <w:spacing w:after="100" w:before="100" w:line="240"/>
               <w:ind w:firstLine="0" w:left="100" w:right="100"/>
             </w:pPr>
-            <w:r xmlns:w="http://schemas.openxmlformats.org/wordprocessingml/2006/main" xmlns:wp="http://schemas.openxmlformats.org/drawingml/2006/wordprocessingDrawing" xmlns:r="http://schemas.openxmlformats.org/officeDocument/2006/relationships" xmlns:w14="http://schemas.microsoft.com/office/word/2010/wordml">
+            <w:r>
               <w:rPr>
                 <w:rFonts w:ascii="Helvetica" w:hAnsi="Helvetica" w:eastAsia="Helvetica" w:cs="Helvetica"/>
                 <w:sz w:val="22"/>
@@ -7652,7 +7651,7 @@
               <w:spacing w:after="100" w:before="100" w:line="240"/>
               <w:ind w:firstLine="0" w:left="100" w:right="100"/>
             </w:pPr>
-            <w:r xmlns:w="http://schemas.openxmlformats.org/wordprocessingml/2006/main" xmlns:wp="http://schemas.openxmlformats.org/drawingml/2006/wordprocessingDrawing" xmlns:r="http://schemas.openxmlformats.org/officeDocument/2006/relationships" xmlns:w14="http://schemas.microsoft.com/office/word/2010/wordml">
+            <w:r>
               <w:rPr>
                 <w:rFonts w:ascii="Helvetica" w:hAnsi="Helvetica" w:eastAsia="Helvetica" w:cs="Helvetica"/>
                 <w:sz w:val="22"/>
@@ -7683,7 +7682,7 @@
               <w:spacing w:after="100" w:before="100" w:line="240"/>
               <w:ind w:firstLine="0" w:left="100" w:right="100"/>
             </w:pPr>
-            <w:r xmlns:w="http://schemas.openxmlformats.org/wordprocessingml/2006/main" xmlns:wp="http://schemas.openxmlformats.org/drawingml/2006/wordprocessingDrawing" xmlns:r="http://schemas.openxmlformats.org/officeDocument/2006/relationships" xmlns:w14="http://schemas.microsoft.com/office/word/2010/wordml">
+            <w:r>
               <w:rPr>
                 <w:rFonts w:ascii="Helvetica" w:hAnsi="Helvetica" w:eastAsia="Helvetica" w:cs="Helvetica"/>
                 <w:sz w:val="22"/>
@@ -7696,9 +7695,9 @@
         </w:tc>
       </w:tr>
     </w:tbl>
-    <w:sectPr xmlns:w="http://schemas.openxmlformats.org/wordprocessingml/2006/main">
+    <w:sectPr>
       <w:pgMar w:header="720" w:bottom="1440" w:top="1440" w:right="1440" w:left="1440" w:footer="720" w:gutter="720"/>
-      <w:pgSz w:h="16848" w:w="11952" w:orient="portrait"/>
+      <w:pgSz w:h="11952" w:w="16848" w:orient="landscape"/>
       <w:type w:val="continuous"/>
       <w:cols/>
     </w:sectPr>

</xml_diff>